<commit_message>
Added 5 Tests for addRecipe
Added tests for addRecipe that check to see if it returns to the main
menu if a negative value is entered for; price, coffee, milk, sugar,
and chocolate.
</commit_message>
<xml_diff>
--- a/CoffeeMaker/reqs/Coffee Maker Acceptance Tests.docx
+++ b/CoffeeMaker/reqs/Coffee Maker Acceptance Tests.docx
@@ -1,6 +1,6 @@
 
 <file path=word/document.xml><?xml version="1.0" encoding="utf-8"?>
-<w:document xmlns:ve="http://schemas.openxmlformats.org/markup-compatibility/2006" xmlns:o="urn:schemas-microsoft-com:office:office" xmlns:r="http://schemas.openxmlformats.org/officeDocument/2006/relationships" xmlns:m="http://schemas.openxmlformats.org/officeDocument/2006/math" xmlns:v="urn:schemas-microsoft-com:vml" xmlns:wp="http://schemas.openxmlformats.org/drawingml/2006/wordprocessingDrawing" xmlns:w10="urn:schemas-microsoft-com:office:word" xmlns:w="http://schemas.openxmlformats.org/wordprocessingml/2006/main" xmlns:wne="http://schemas.microsoft.com/office/word/2006/wordml">
+<w:document xmlns:wpc="http://schemas.microsoft.com/office/word/2010/wordprocessingCanvas" xmlns:mo="http://schemas.microsoft.com/office/mac/office/2008/main" xmlns:mc="http://schemas.openxmlformats.org/markup-compatibility/2006" xmlns:mv="urn:schemas-microsoft-com:mac:vml" xmlns:o="urn:schemas-microsoft-com:office:office" xmlns:r="http://schemas.openxmlformats.org/officeDocument/2006/relationships" xmlns:m="http://schemas.openxmlformats.org/officeDocument/2006/math" xmlns:v="urn:schemas-microsoft-com:vml" xmlns:wp14="http://schemas.microsoft.com/office/word/2010/wordprocessingDrawing" xmlns:wp="http://schemas.openxmlformats.org/drawingml/2006/wordprocessingDrawing" xmlns:w10="urn:schemas-microsoft-com:office:word" xmlns:w="http://schemas.openxmlformats.org/wordprocessingml/2006/main" xmlns:w14="http://schemas.microsoft.com/office/word/2010/wordml" xmlns:w15="http://schemas.microsoft.com/office/word/2012/wordml" xmlns:wpg="http://schemas.microsoft.com/office/word/2010/wordprocessingGroup" xmlns:wpi="http://schemas.microsoft.com/office/word/2010/wordprocessingInk" xmlns:wne="http://schemas.microsoft.com/office/word/2006/wordml" xmlns:wps="http://schemas.microsoft.com/office/word/2010/wordprocessingShape" mc:Ignorable="w14 w15 wp14">
   <w:body>
     <w:p>
       <w:pPr>
@@ -34,7 +34,7 @@
           <w:left w:w="0" w:type="dxa"/>
           <w:right w:w="0" w:type="dxa"/>
         </w:tblCellMar>
-        <w:tblLook w:val="04A0"/>
+        <w:tblLook w:val="04A0" w:firstRow="1" w:lastRow="0" w:firstColumn="1" w:lastColumn="0" w:noHBand="0" w:noVBand="1"/>
       </w:tblPr>
       <w:tblGrid>
         <w:gridCol w:w="1696"/>
@@ -407,6 +407,1127 @@
               </w:rPr>
               <w:t> </w:t>
             </w:r>
+          </w:p>
+        </w:tc>
+      </w:tr>
+      <w:tr>
+        <w:trPr>
+          <w:tblCellSpacing w:w="0" w:type="dxa"/>
+        </w:trPr>
+        <w:tc>
+          <w:tcPr>
+            <w:tcW w:w="0" w:type="auto"/>
+            <w:tcBorders>
+              <w:top w:val="outset" w:sz="6" w:space="0" w:color="auto"/>
+              <w:left w:val="outset" w:sz="6" w:space="0" w:color="auto"/>
+              <w:bottom w:val="outset" w:sz="6" w:space="0" w:color="auto"/>
+              <w:right w:val="outset" w:sz="6" w:space="0" w:color="auto"/>
+            </w:tcBorders>
+            <w:vAlign w:val="center"/>
+          </w:tcPr>
+          <w:p>
+            <w:pPr>
+              <w:spacing w:after="0" w:line="240" w:lineRule="auto"/>
+              <w:rPr>
+                <w:rFonts w:ascii="Times New Roman" w:eastAsia="Times New Roman" w:hAnsi="Times New Roman" w:cs="Times New Roman"/>
+                <w:sz w:val="20"/>
+                <w:szCs w:val="20"/>
+              </w:rPr>
+            </w:pPr>
+            <w:r>
+              <w:rPr>
+                <w:rFonts w:ascii="Times New Roman" w:eastAsia="Times New Roman" w:hAnsi="Times New Roman" w:cs="Times New Roman"/>
+                <w:sz w:val="20"/>
+                <w:szCs w:val="20"/>
+              </w:rPr>
+              <w:t>addRecipe2</w:t>
+            </w:r>
+          </w:p>
+        </w:tc>
+        <w:tc>
+          <w:tcPr>
+            <w:tcW w:w="0" w:type="auto"/>
+            <w:tcBorders>
+              <w:top w:val="outset" w:sz="6" w:space="0" w:color="auto"/>
+              <w:left w:val="outset" w:sz="6" w:space="0" w:color="auto"/>
+              <w:bottom w:val="outset" w:sz="6" w:space="0" w:color="auto"/>
+              <w:right w:val="outset" w:sz="6" w:space="0" w:color="auto"/>
+            </w:tcBorders>
+            <w:vAlign w:val="center"/>
+          </w:tcPr>
+          <w:p>
+            <w:pPr>
+              <w:spacing w:before="100" w:beforeAutospacing="1" w:after="100" w:afterAutospacing="1" w:line="240" w:lineRule="auto"/>
+              <w:rPr>
+                <w:rFonts w:ascii="Times New Roman" w:eastAsia="Times New Roman" w:hAnsi="Times New Roman" w:cs="Times New Roman"/>
+                <w:sz w:val="20"/>
+                <w:szCs w:val="20"/>
+              </w:rPr>
+            </w:pPr>
+            <w:r>
+              <w:rPr>
+                <w:rFonts w:ascii="Times New Roman" w:eastAsia="Times New Roman" w:hAnsi="Times New Roman" w:cs="Times New Roman"/>
+                <w:sz w:val="20"/>
+                <w:szCs w:val="20"/>
+              </w:rPr>
+              <w:t xml:space="preserve">Precondition: Run </w:t>
+            </w:r>
+            <w:proofErr w:type="spellStart"/>
+            <w:r>
+              <w:rPr>
+                <w:rFonts w:ascii="Times New Roman" w:eastAsia="Times New Roman" w:hAnsi="Times New Roman" w:cs="Times New Roman"/>
+                <w:sz w:val="20"/>
+                <w:szCs w:val="20"/>
+              </w:rPr>
+              <w:t>CoffeeMaker</w:t>
+            </w:r>
+            <w:proofErr w:type="spellEnd"/>
+            <w:r>
+              <w:rPr>
+                <w:rFonts w:ascii="Times New Roman" w:eastAsia="Times New Roman" w:hAnsi="Times New Roman" w:cs="Times New Roman"/>
+                <w:sz w:val="20"/>
+                <w:szCs w:val="20"/>
+              </w:rPr>
+              <w:t> </w:t>
+            </w:r>
+            <w:r>
+              <w:rPr>
+                <w:rFonts w:ascii="Times New Roman" w:eastAsia="Times New Roman" w:hAnsi="Times New Roman" w:cs="Times New Roman"/>
+                <w:sz w:val="20"/>
+                <w:szCs w:val="20"/>
+              </w:rPr>
+              <w:br/>
+              <w:t>Enter: Menu option 1, "Add a recipe "</w:t>
+            </w:r>
+            <w:r>
+              <w:rPr>
+                <w:rFonts w:ascii="Times New Roman" w:eastAsia="Times New Roman" w:hAnsi="Times New Roman" w:cs="Times New Roman"/>
+                <w:sz w:val="20"/>
+                <w:szCs w:val="20"/>
+              </w:rPr>
+              <w:br/>
+              <w:t>Name: Coffee</w:t>
+            </w:r>
+            <w:r>
+              <w:rPr>
+                <w:rFonts w:ascii="Times New Roman" w:eastAsia="Times New Roman" w:hAnsi="Times New Roman" w:cs="Times New Roman"/>
+                <w:sz w:val="20"/>
+                <w:szCs w:val="20"/>
+              </w:rPr>
+              <w:br/>
+              <w:t xml:space="preserve">Price: </w:t>
+            </w:r>
+            <w:r>
+              <w:rPr>
+                <w:rFonts w:ascii="Times New Roman" w:eastAsia="Times New Roman" w:hAnsi="Times New Roman" w:cs="Times New Roman"/>
+                <w:sz w:val="20"/>
+                <w:szCs w:val="20"/>
+              </w:rPr>
+              <w:t>-</w:t>
+            </w:r>
+            <w:r>
+              <w:rPr>
+                <w:rFonts w:ascii="Times New Roman" w:eastAsia="Times New Roman" w:hAnsi="Times New Roman" w:cs="Times New Roman"/>
+                <w:sz w:val="20"/>
+                <w:szCs w:val="20"/>
+              </w:rPr>
+              <w:t>50</w:t>
+            </w:r>
+            <w:r>
+              <w:rPr>
+                <w:rFonts w:ascii="Times New Roman" w:eastAsia="Times New Roman" w:hAnsi="Times New Roman" w:cs="Times New Roman"/>
+                <w:sz w:val="20"/>
+                <w:szCs w:val="20"/>
+              </w:rPr>
+              <w:br/>
+              <w:t>Coffee: 3</w:t>
+            </w:r>
+            <w:r>
+              <w:rPr>
+                <w:rFonts w:ascii="Times New Roman" w:eastAsia="Times New Roman" w:hAnsi="Times New Roman" w:cs="Times New Roman"/>
+                <w:sz w:val="20"/>
+                <w:szCs w:val="20"/>
+              </w:rPr>
+              <w:br/>
+              <w:t>Milk: 1</w:t>
+            </w:r>
+            <w:r>
+              <w:rPr>
+                <w:rFonts w:ascii="Times New Roman" w:eastAsia="Times New Roman" w:hAnsi="Times New Roman" w:cs="Times New Roman"/>
+                <w:sz w:val="20"/>
+                <w:szCs w:val="20"/>
+              </w:rPr>
+              <w:br/>
+              <w:t>Sugar: 1</w:t>
+            </w:r>
+            <w:r>
+              <w:rPr>
+                <w:rFonts w:ascii="Times New Roman" w:eastAsia="Times New Roman" w:hAnsi="Times New Roman" w:cs="Times New Roman"/>
+                <w:sz w:val="20"/>
+                <w:szCs w:val="20"/>
+              </w:rPr>
+              <w:br/>
+              <w:t>Chocolate: 0</w:t>
+            </w:r>
+            <w:r>
+              <w:rPr>
+                <w:rFonts w:ascii="Times New Roman" w:eastAsia="Times New Roman" w:hAnsi="Times New Roman" w:cs="Times New Roman"/>
+                <w:sz w:val="20"/>
+                <w:szCs w:val="20"/>
+              </w:rPr>
+              <w:br/>
+              <w:t>Return to main menu.</w:t>
+            </w:r>
+            <w:r>
+              <w:rPr>
+                <w:rFonts w:ascii="Times New Roman" w:eastAsia="Times New Roman" w:hAnsi="Times New Roman" w:cs="Times New Roman"/>
+                <w:sz w:val="20"/>
+                <w:szCs w:val="20"/>
+              </w:rPr>
+              <w:t> </w:t>
+            </w:r>
+          </w:p>
+        </w:tc>
+        <w:tc>
+          <w:tcPr>
+            <w:tcW w:w="3639" w:type="dxa"/>
+            <w:tcBorders>
+              <w:top w:val="outset" w:sz="6" w:space="0" w:color="auto"/>
+              <w:left w:val="outset" w:sz="6" w:space="0" w:color="auto"/>
+              <w:bottom w:val="outset" w:sz="6" w:space="0" w:color="auto"/>
+              <w:right w:val="outset" w:sz="6" w:space="0" w:color="auto"/>
+            </w:tcBorders>
+            <w:vAlign w:val="center"/>
+          </w:tcPr>
+          <w:p>
+            <w:pPr>
+              <w:spacing w:after="0" w:line="240" w:lineRule="auto"/>
+              <w:rPr>
+                <w:rFonts w:ascii="Times New Roman" w:eastAsia="Times New Roman" w:hAnsi="Times New Roman" w:cs="Times New Roman"/>
+                <w:sz w:val="20"/>
+                <w:szCs w:val="20"/>
+              </w:rPr>
+            </w:pPr>
+            <w:r>
+              <w:rPr>
+                <w:rFonts w:ascii="Times New Roman" w:eastAsia="Times New Roman" w:hAnsi="Times New Roman" w:cs="Times New Roman"/>
+                <w:sz w:val="20"/>
+                <w:szCs w:val="20"/>
+              </w:rPr>
+              <w:t>Return to main menu after negative number entered for price.</w:t>
+            </w:r>
+          </w:p>
+        </w:tc>
+        <w:tc>
+          <w:tcPr>
+            <w:tcW w:w="3690" w:type="dxa"/>
+            <w:tcBorders>
+              <w:top w:val="outset" w:sz="6" w:space="0" w:color="auto"/>
+              <w:left w:val="outset" w:sz="6" w:space="0" w:color="auto"/>
+              <w:bottom w:val="outset" w:sz="6" w:space="0" w:color="auto"/>
+              <w:right w:val="outset" w:sz="6" w:space="0" w:color="auto"/>
+            </w:tcBorders>
+            <w:vAlign w:val="center"/>
+          </w:tcPr>
+          <w:p>
+            <w:pPr>
+              <w:spacing w:after="0" w:line="240" w:lineRule="auto"/>
+              <w:rPr>
+                <w:rFonts w:ascii="Times New Roman" w:eastAsia="Times New Roman" w:hAnsi="Times New Roman" w:cs="Times New Roman"/>
+                <w:sz w:val="18"/>
+                <w:szCs w:val="18"/>
+              </w:rPr>
+            </w:pPr>
+          </w:p>
+        </w:tc>
+      </w:tr>
+      <w:tr>
+        <w:trPr>
+          <w:trHeight w:val="282"/>
+          <w:tblCellSpacing w:w="0" w:type="dxa"/>
+        </w:trPr>
+        <w:tc>
+          <w:tcPr>
+            <w:tcW w:w="0" w:type="auto"/>
+            <w:tcBorders>
+              <w:top w:val="outset" w:sz="6" w:space="0" w:color="auto"/>
+              <w:left w:val="outset" w:sz="6" w:space="0" w:color="auto"/>
+              <w:bottom w:val="outset" w:sz="6" w:space="0" w:color="auto"/>
+              <w:right w:val="outset" w:sz="6" w:space="0" w:color="auto"/>
+            </w:tcBorders>
+            <w:vAlign w:val="center"/>
+          </w:tcPr>
+          <w:p>
+            <w:pPr>
+              <w:spacing w:after="0" w:line="240" w:lineRule="auto"/>
+              <w:rPr>
+                <w:rFonts w:ascii="Times New Roman" w:eastAsia="Times New Roman" w:hAnsi="Times New Roman" w:cs="Times New Roman"/>
+                <w:sz w:val="20"/>
+                <w:szCs w:val="20"/>
+              </w:rPr>
+            </w:pPr>
+            <w:r>
+              <w:rPr>
+                <w:rFonts w:ascii="Times New Roman" w:eastAsia="Times New Roman" w:hAnsi="Times New Roman" w:cs="Times New Roman"/>
+                <w:sz w:val="20"/>
+                <w:szCs w:val="20"/>
+              </w:rPr>
+              <w:t>addRecipe3</w:t>
+            </w:r>
+          </w:p>
+        </w:tc>
+        <w:tc>
+          <w:tcPr>
+            <w:tcW w:w="0" w:type="auto"/>
+            <w:tcBorders>
+              <w:top w:val="outset" w:sz="6" w:space="0" w:color="auto"/>
+              <w:left w:val="outset" w:sz="6" w:space="0" w:color="auto"/>
+              <w:bottom w:val="outset" w:sz="6" w:space="0" w:color="auto"/>
+              <w:right w:val="outset" w:sz="6" w:space="0" w:color="auto"/>
+            </w:tcBorders>
+            <w:vAlign w:val="center"/>
+          </w:tcPr>
+          <w:p>
+            <w:pPr>
+              <w:spacing w:before="100" w:beforeAutospacing="1" w:after="100" w:afterAutospacing="1" w:line="240" w:lineRule="auto"/>
+              <w:rPr>
+                <w:rFonts w:ascii="Times New Roman" w:eastAsia="Times New Roman" w:hAnsi="Times New Roman" w:cs="Times New Roman"/>
+                <w:sz w:val="20"/>
+                <w:szCs w:val="20"/>
+              </w:rPr>
+            </w:pPr>
+            <w:r>
+              <w:rPr>
+                <w:rFonts w:ascii="Times New Roman" w:eastAsia="Times New Roman" w:hAnsi="Times New Roman" w:cs="Times New Roman"/>
+                <w:sz w:val="20"/>
+                <w:szCs w:val="20"/>
+              </w:rPr>
+              <w:t xml:space="preserve">Precondition: Run </w:t>
+            </w:r>
+            <w:proofErr w:type="spellStart"/>
+            <w:r>
+              <w:rPr>
+                <w:rFonts w:ascii="Times New Roman" w:eastAsia="Times New Roman" w:hAnsi="Times New Roman" w:cs="Times New Roman"/>
+                <w:sz w:val="20"/>
+                <w:szCs w:val="20"/>
+              </w:rPr>
+              <w:t>CoffeeMaker</w:t>
+            </w:r>
+            <w:proofErr w:type="spellEnd"/>
+            <w:r>
+              <w:rPr>
+                <w:rFonts w:ascii="Times New Roman" w:eastAsia="Times New Roman" w:hAnsi="Times New Roman" w:cs="Times New Roman"/>
+                <w:sz w:val="20"/>
+                <w:szCs w:val="20"/>
+              </w:rPr>
+              <w:t> </w:t>
+            </w:r>
+            <w:r>
+              <w:rPr>
+                <w:rFonts w:ascii="Times New Roman" w:eastAsia="Times New Roman" w:hAnsi="Times New Roman" w:cs="Times New Roman"/>
+                <w:sz w:val="20"/>
+                <w:szCs w:val="20"/>
+              </w:rPr>
+              <w:br/>
+              <w:t>Enter: Menu option 1, "Add a recipe "</w:t>
+            </w:r>
+            <w:r>
+              <w:rPr>
+                <w:rFonts w:ascii="Times New Roman" w:eastAsia="Times New Roman" w:hAnsi="Times New Roman" w:cs="Times New Roman"/>
+                <w:sz w:val="20"/>
+                <w:szCs w:val="20"/>
+              </w:rPr>
+              <w:br/>
+            </w:r>
+            <w:r>
+              <w:rPr>
+                <w:rFonts w:ascii="Times New Roman" w:eastAsia="Times New Roman" w:hAnsi="Times New Roman" w:cs="Times New Roman"/>
+                <w:sz w:val="20"/>
+                <w:szCs w:val="20"/>
+              </w:rPr>
+              <w:t>Name: Coffee</w:t>
+            </w:r>
+            <w:r>
+              <w:rPr>
+                <w:rFonts w:ascii="Times New Roman" w:eastAsia="Times New Roman" w:hAnsi="Times New Roman" w:cs="Times New Roman"/>
+                <w:sz w:val="20"/>
+                <w:szCs w:val="20"/>
+              </w:rPr>
+              <w:br/>
+              <w:t>Price: 50</w:t>
+            </w:r>
+            <w:r>
+              <w:rPr>
+                <w:rFonts w:ascii="Times New Roman" w:eastAsia="Times New Roman" w:hAnsi="Times New Roman" w:cs="Times New Roman"/>
+                <w:sz w:val="20"/>
+                <w:szCs w:val="20"/>
+              </w:rPr>
+              <w:br/>
+              <w:t>Coffee: -3</w:t>
+            </w:r>
+            <w:r>
+              <w:rPr>
+                <w:rFonts w:ascii="Times New Roman" w:eastAsia="Times New Roman" w:hAnsi="Times New Roman" w:cs="Times New Roman"/>
+                <w:sz w:val="20"/>
+                <w:szCs w:val="20"/>
+              </w:rPr>
+              <w:br/>
+              <w:t>Milk: 1</w:t>
+            </w:r>
+            <w:r>
+              <w:rPr>
+                <w:rFonts w:ascii="Times New Roman" w:eastAsia="Times New Roman" w:hAnsi="Times New Roman" w:cs="Times New Roman"/>
+                <w:sz w:val="20"/>
+                <w:szCs w:val="20"/>
+              </w:rPr>
+              <w:br/>
+              <w:t>Sugar: 1</w:t>
+            </w:r>
+            <w:r>
+              <w:rPr>
+                <w:rFonts w:ascii="Times New Roman" w:eastAsia="Times New Roman" w:hAnsi="Times New Roman" w:cs="Times New Roman"/>
+                <w:sz w:val="20"/>
+                <w:szCs w:val="20"/>
+              </w:rPr>
+              <w:br/>
+              <w:t>Chocolate: 0</w:t>
+            </w:r>
+            <w:r>
+              <w:rPr>
+                <w:rFonts w:ascii="Times New Roman" w:eastAsia="Times New Roman" w:hAnsi="Times New Roman" w:cs="Times New Roman"/>
+                <w:sz w:val="20"/>
+                <w:szCs w:val="20"/>
+              </w:rPr>
+              <w:br/>
+              <w:t>Return to main menu.</w:t>
+            </w:r>
+            <w:r>
+              <w:rPr>
+                <w:rFonts w:ascii="Times New Roman" w:eastAsia="Times New Roman" w:hAnsi="Times New Roman" w:cs="Times New Roman"/>
+                <w:sz w:val="20"/>
+                <w:szCs w:val="20"/>
+              </w:rPr>
+              <w:t> </w:t>
+            </w:r>
+          </w:p>
+        </w:tc>
+        <w:tc>
+          <w:tcPr>
+            <w:tcW w:w="3639" w:type="dxa"/>
+            <w:tcBorders>
+              <w:top w:val="outset" w:sz="6" w:space="0" w:color="auto"/>
+              <w:left w:val="outset" w:sz="6" w:space="0" w:color="auto"/>
+              <w:bottom w:val="outset" w:sz="6" w:space="0" w:color="auto"/>
+              <w:right w:val="outset" w:sz="6" w:space="0" w:color="auto"/>
+            </w:tcBorders>
+            <w:vAlign w:val="center"/>
+          </w:tcPr>
+          <w:p>
+            <w:pPr>
+              <w:spacing w:after="0" w:line="240" w:lineRule="auto"/>
+              <w:rPr>
+                <w:rFonts w:ascii="Times New Roman" w:eastAsia="Times New Roman" w:hAnsi="Times New Roman" w:cs="Times New Roman"/>
+                <w:sz w:val="20"/>
+                <w:szCs w:val="20"/>
+              </w:rPr>
+            </w:pPr>
+            <w:r>
+              <w:rPr>
+                <w:rFonts w:ascii="Times New Roman" w:eastAsia="Times New Roman" w:hAnsi="Times New Roman" w:cs="Times New Roman"/>
+                <w:sz w:val="20"/>
+                <w:szCs w:val="20"/>
+              </w:rPr>
+              <w:t>Return to main menu after negative number entered for price.</w:t>
+            </w:r>
+          </w:p>
+        </w:tc>
+        <w:tc>
+          <w:tcPr>
+            <w:tcW w:w="3690" w:type="dxa"/>
+            <w:tcBorders>
+              <w:top w:val="outset" w:sz="6" w:space="0" w:color="auto"/>
+              <w:left w:val="outset" w:sz="6" w:space="0" w:color="auto"/>
+              <w:bottom w:val="outset" w:sz="6" w:space="0" w:color="auto"/>
+              <w:right w:val="outset" w:sz="6" w:space="0" w:color="auto"/>
+            </w:tcBorders>
+            <w:vAlign w:val="center"/>
+          </w:tcPr>
+          <w:p>
+            <w:pPr>
+              <w:spacing w:after="0" w:line="240" w:lineRule="auto"/>
+              <w:rPr>
+                <w:rFonts w:ascii="Times New Roman" w:eastAsia="Times New Roman" w:hAnsi="Times New Roman" w:cs="Times New Roman"/>
+                <w:sz w:val="18"/>
+                <w:szCs w:val="18"/>
+              </w:rPr>
+            </w:pPr>
+          </w:p>
+        </w:tc>
+      </w:tr>
+      <w:tr>
+        <w:trPr>
+          <w:trHeight w:val="336"/>
+          <w:tblCellSpacing w:w="0" w:type="dxa"/>
+        </w:trPr>
+        <w:tc>
+          <w:tcPr>
+            <w:tcW w:w="0" w:type="auto"/>
+            <w:tcBorders>
+              <w:top w:val="outset" w:sz="6" w:space="0" w:color="auto"/>
+              <w:left w:val="outset" w:sz="6" w:space="0" w:color="auto"/>
+              <w:bottom w:val="outset" w:sz="6" w:space="0" w:color="auto"/>
+              <w:right w:val="outset" w:sz="6" w:space="0" w:color="auto"/>
+            </w:tcBorders>
+            <w:vAlign w:val="center"/>
+          </w:tcPr>
+          <w:p>
+            <w:pPr>
+              <w:spacing w:after="0" w:line="240" w:lineRule="auto"/>
+              <w:rPr>
+                <w:rFonts w:ascii="Times New Roman" w:eastAsia="Times New Roman" w:hAnsi="Times New Roman" w:cs="Times New Roman"/>
+                <w:sz w:val="20"/>
+                <w:szCs w:val="20"/>
+              </w:rPr>
+            </w:pPr>
+            <w:r>
+              <w:rPr>
+                <w:rFonts w:ascii="Times New Roman" w:eastAsia="Times New Roman" w:hAnsi="Times New Roman" w:cs="Times New Roman"/>
+                <w:sz w:val="20"/>
+                <w:szCs w:val="20"/>
+              </w:rPr>
+              <w:t>addRecipe4</w:t>
+            </w:r>
+          </w:p>
+        </w:tc>
+        <w:tc>
+          <w:tcPr>
+            <w:tcW w:w="0" w:type="auto"/>
+            <w:tcBorders>
+              <w:top w:val="outset" w:sz="6" w:space="0" w:color="auto"/>
+              <w:left w:val="outset" w:sz="6" w:space="0" w:color="auto"/>
+              <w:bottom w:val="outset" w:sz="6" w:space="0" w:color="auto"/>
+              <w:right w:val="outset" w:sz="6" w:space="0" w:color="auto"/>
+            </w:tcBorders>
+            <w:vAlign w:val="center"/>
+          </w:tcPr>
+          <w:p>
+            <w:pPr>
+              <w:spacing w:before="100" w:beforeAutospacing="1" w:after="100" w:afterAutospacing="1" w:line="240" w:lineRule="auto"/>
+              <w:rPr>
+                <w:rFonts w:ascii="Times New Roman" w:eastAsia="Times New Roman" w:hAnsi="Times New Roman" w:cs="Times New Roman"/>
+                <w:sz w:val="20"/>
+                <w:szCs w:val="20"/>
+              </w:rPr>
+            </w:pPr>
+            <w:r>
+              <w:rPr>
+                <w:rFonts w:ascii="Times New Roman" w:eastAsia="Times New Roman" w:hAnsi="Times New Roman" w:cs="Times New Roman"/>
+                <w:sz w:val="20"/>
+                <w:szCs w:val="20"/>
+              </w:rPr>
+              <w:t xml:space="preserve">Precondition: Run </w:t>
+            </w:r>
+            <w:proofErr w:type="spellStart"/>
+            <w:r>
+              <w:rPr>
+                <w:rFonts w:ascii="Times New Roman" w:eastAsia="Times New Roman" w:hAnsi="Times New Roman" w:cs="Times New Roman"/>
+                <w:sz w:val="20"/>
+                <w:szCs w:val="20"/>
+              </w:rPr>
+              <w:t>CoffeeMaker</w:t>
+            </w:r>
+            <w:proofErr w:type="spellEnd"/>
+            <w:r>
+              <w:rPr>
+                <w:rFonts w:ascii="Times New Roman" w:eastAsia="Times New Roman" w:hAnsi="Times New Roman" w:cs="Times New Roman"/>
+                <w:sz w:val="20"/>
+                <w:szCs w:val="20"/>
+              </w:rPr>
+              <w:t> </w:t>
+            </w:r>
+            <w:r>
+              <w:rPr>
+                <w:rFonts w:ascii="Times New Roman" w:eastAsia="Times New Roman" w:hAnsi="Times New Roman" w:cs="Times New Roman"/>
+                <w:sz w:val="20"/>
+                <w:szCs w:val="20"/>
+              </w:rPr>
+              <w:br/>
+              <w:t>Enter: Menu option 1, "Add a recipe "</w:t>
+            </w:r>
+            <w:r>
+              <w:rPr>
+                <w:rFonts w:ascii="Times New Roman" w:eastAsia="Times New Roman" w:hAnsi="Times New Roman" w:cs="Times New Roman"/>
+                <w:sz w:val="20"/>
+                <w:szCs w:val="20"/>
+              </w:rPr>
+              <w:br/>
+              <w:t>Name: Co</w:t>
+            </w:r>
+            <w:r>
+              <w:rPr>
+                <w:rFonts w:ascii="Times New Roman" w:eastAsia="Times New Roman" w:hAnsi="Times New Roman" w:cs="Times New Roman"/>
+                <w:sz w:val="20"/>
+                <w:szCs w:val="20"/>
+              </w:rPr>
+              <w:t>ffee</w:t>
+            </w:r>
+            <w:r>
+              <w:rPr>
+                <w:rFonts w:ascii="Times New Roman" w:eastAsia="Times New Roman" w:hAnsi="Times New Roman" w:cs="Times New Roman"/>
+                <w:sz w:val="20"/>
+                <w:szCs w:val="20"/>
+              </w:rPr>
+              <w:br/>
+              <w:t>Price: 50</w:t>
+            </w:r>
+            <w:r>
+              <w:rPr>
+                <w:rFonts w:ascii="Times New Roman" w:eastAsia="Times New Roman" w:hAnsi="Times New Roman" w:cs="Times New Roman"/>
+                <w:sz w:val="20"/>
+                <w:szCs w:val="20"/>
+              </w:rPr>
+              <w:br/>
+              <w:t>Coffee: 3</w:t>
+            </w:r>
+            <w:r>
+              <w:rPr>
+                <w:rFonts w:ascii="Times New Roman" w:eastAsia="Times New Roman" w:hAnsi="Times New Roman" w:cs="Times New Roman"/>
+                <w:sz w:val="20"/>
+                <w:szCs w:val="20"/>
+              </w:rPr>
+              <w:br/>
+              <w:t>Milk: -1</w:t>
+            </w:r>
+            <w:r>
+              <w:rPr>
+                <w:rFonts w:ascii="Times New Roman" w:eastAsia="Times New Roman" w:hAnsi="Times New Roman" w:cs="Times New Roman"/>
+                <w:sz w:val="20"/>
+                <w:szCs w:val="20"/>
+              </w:rPr>
+              <w:br/>
+              <w:t>Sugar: 1</w:t>
+            </w:r>
+            <w:r>
+              <w:rPr>
+                <w:rFonts w:ascii="Times New Roman" w:eastAsia="Times New Roman" w:hAnsi="Times New Roman" w:cs="Times New Roman"/>
+                <w:sz w:val="20"/>
+                <w:szCs w:val="20"/>
+              </w:rPr>
+              <w:br/>
+              <w:t>Chocolate: 0</w:t>
+            </w:r>
+            <w:r>
+              <w:rPr>
+                <w:rFonts w:ascii="Times New Roman" w:eastAsia="Times New Roman" w:hAnsi="Times New Roman" w:cs="Times New Roman"/>
+                <w:sz w:val="20"/>
+                <w:szCs w:val="20"/>
+              </w:rPr>
+              <w:br/>
+              <w:t>Return to main menu.</w:t>
+            </w:r>
+            <w:r>
+              <w:rPr>
+                <w:rFonts w:ascii="Times New Roman" w:eastAsia="Times New Roman" w:hAnsi="Times New Roman" w:cs="Times New Roman"/>
+                <w:sz w:val="20"/>
+                <w:szCs w:val="20"/>
+              </w:rPr>
+              <w:t> </w:t>
+            </w:r>
+          </w:p>
+        </w:tc>
+        <w:tc>
+          <w:tcPr>
+            <w:tcW w:w="3639" w:type="dxa"/>
+            <w:tcBorders>
+              <w:top w:val="outset" w:sz="6" w:space="0" w:color="auto"/>
+              <w:left w:val="outset" w:sz="6" w:space="0" w:color="auto"/>
+              <w:bottom w:val="outset" w:sz="6" w:space="0" w:color="auto"/>
+              <w:right w:val="outset" w:sz="6" w:space="0" w:color="auto"/>
+            </w:tcBorders>
+            <w:vAlign w:val="center"/>
+          </w:tcPr>
+          <w:p>
+            <w:pPr>
+              <w:spacing w:after="0" w:line="240" w:lineRule="auto"/>
+              <w:rPr>
+                <w:rFonts w:ascii="Times New Roman" w:eastAsia="Times New Roman" w:hAnsi="Times New Roman" w:cs="Times New Roman"/>
+                <w:sz w:val="20"/>
+                <w:szCs w:val="20"/>
+              </w:rPr>
+            </w:pPr>
+            <w:r>
+              <w:rPr>
+                <w:rFonts w:ascii="Times New Roman" w:eastAsia="Times New Roman" w:hAnsi="Times New Roman" w:cs="Times New Roman"/>
+                <w:sz w:val="20"/>
+                <w:szCs w:val="20"/>
+              </w:rPr>
+              <w:t>Return to main menu after negative number entered for price.</w:t>
+            </w:r>
+          </w:p>
+        </w:tc>
+        <w:tc>
+          <w:tcPr>
+            <w:tcW w:w="3690" w:type="dxa"/>
+            <w:tcBorders>
+              <w:top w:val="outset" w:sz="6" w:space="0" w:color="auto"/>
+              <w:left w:val="outset" w:sz="6" w:space="0" w:color="auto"/>
+              <w:bottom w:val="outset" w:sz="6" w:space="0" w:color="auto"/>
+              <w:right w:val="outset" w:sz="6" w:space="0" w:color="auto"/>
+            </w:tcBorders>
+            <w:vAlign w:val="center"/>
+          </w:tcPr>
+          <w:p>
+            <w:pPr>
+              <w:spacing w:after="0" w:line="240" w:lineRule="auto"/>
+              <w:rPr>
+                <w:rFonts w:ascii="Times New Roman" w:eastAsia="Times New Roman" w:hAnsi="Times New Roman" w:cs="Times New Roman"/>
+                <w:sz w:val="18"/>
+                <w:szCs w:val="18"/>
+              </w:rPr>
+            </w:pPr>
+          </w:p>
+        </w:tc>
+      </w:tr>
+      <w:tr>
+        <w:trPr>
+          <w:trHeight w:val="336"/>
+          <w:tblCellSpacing w:w="0" w:type="dxa"/>
+        </w:trPr>
+        <w:tc>
+          <w:tcPr>
+            <w:tcW w:w="0" w:type="auto"/>
+            <w:tcBorders>
+              <w:top w:val="outset" w:sz="6" w:space="0" w:color="auto"/>
+              <w:left w:val="outset" w:sz="6" w:space="0" w:color="auto"/>
+              <w:bottom w:val="outset" w:sz="6" w:space="0" w:color="auto"/>
+              <w:right w:val="outset" w:sz="6" w:space="0" w:color="auto"/>
+            </w:tcBorders>
+            <w:vAlign w:val="center"/>
+          </w:tcPr>
+          <w:p>
+            <w:pPr>
+              <w:spacing w:after="0" w:line="240" w:lineRule="auto"/>
+              <w:rPr>
+                <w:rFonts w:ascii="Times New Roman" w:eastAsia="Times New Roman" w:hAnsi="Times New Roman" w:cs="Times New Roman"/>
+                <w:sz w:val="20"/>
+                <w:szCs w:val="20"/>
+              </w:rPr>
+            </w:pPr>
+            <w:r>
+              <w:rPr>
+                <w:rFonts w:ascii="Times New Roman" w:eastAsia="Times New Roman" w:hAnsi="Times New Roman" w:cs="Times New Roman"/>
+                <w:sz w:val="20"/>
+                <w:szCs w:val="20"/>
+              </w:rPr>
+              <w:lastRenderedPageBreak/>
+              <w:t>addRecipe5</w:t>
+            </w:r>
+          </w:p>
+        </w:tc>
+        <w:tc>
+          <w:tcPr>
+            <w:tcW w:w="0" w:type="auto"/>
+            <w:tcBorders>
+              <w:top w:val="outset" w:sz="6" w:space="0" w:color="auto"/>
+              <w:left w:val="outset" w:sz="6" w:space="0" w:color="auto"/>
+              <w:bottom w:val="outset" w:sz="6" w:space="0" w:color="auto"/>
+              <w:right w:val="outset" w:sz="6" w:space="0" w:color="auto"/>
+            </w:tcBorders>
+            <w:vAlign w:val="center"/>
+          </w:tcPr>
+          <w:p>
+            <w:pPr>
+              <w:spacing w:before="100" w:beforeAutospacing="1" w:after="100" w:afterAutospacing="1" w:line="240" w:lineRule="auto"/>
+              <w:rPr>
+                <w:rFonts w:ascii="Times New Roman" w:eastAsia="Times New Roman" w:hAnsi="Times New Roman" w:cs="Times New Roman"/>
+                <w:sz w:val="20"/>
+                <w:szCs w:val="20"/>
+              </w:rPr>
+            </w:pPr>
+            <w:r>
+              <w:rPr>
+                <w:rFonts w:ascii="Times New Roman" w:eastAsia="Times New Roman" w:hAnsi="Times New Roman" w:cs="Times New Roman"/>
+                <w:sz w:val="20"/>
+                <w:szCs w:val="20"/>
+              </w:rPr>
+              <w:t xml:space="preserve">Precondition: Run </w:t>
+            </w:r>
+            <w:proofErr w:type="spellStart"/>
+            <w:r>
+              <w:rPr>
+                <w:rFonts w:ascii="Times New Roman" w:eastAsia="Times New Roman" w:hAnsi="Times New Roman" w:cs="Times New Roman"/>
+                <w:sz w:val="20"/>
+                <w:szCs w:val="20"/>
+              </w:rPr>
+              <w:t>CoffeeMaker</w:t>
+            </w:r>
+            <w:proofErr w:type="spellEnd"/>
+            <w:r>
+              <w:rPr>
+                <w:rFonts w:ascii="Times New Roman" w:eastAsia="Times New Roman" w:hAnsi="Times New Roman" w:cs="Times New Roman"/>
+                <w:sz w:val="20"/>
+                <w:szCs w:val="20"/>
+              </w:rPr>
+              <w:t> </w:t>
+            </w:r>
+            <w:r>
+              <w:rPr>
+                <w:rFonts w:ascii="Times New Roman" w:eastAsia="Times New Roman" w:hAnsi="Times New Roman" w:cs="Times New Roman"/>
+                <w:sz w:val="20"/>
+                <w:szCs w:val="20"/>
+              </w:rPr>
+              <w:br/>
+              <w:t>Enter: Menu option 1, "Add a recipe "</w:t>
+            </w:r>
+            <w:r>
+              <w:rPr>
+                <w:rFonts w:ascii="Times New Roman" w:eastAsia="Times New Roman" w:hAnsi="Times New Roman" w:cs="Times New Roman"/>
+                <w:sz w:val="20"/>
+                <w:szCs w:val="20"/>
+              </w:rPr>
+              <w:br/>
+              <w:t>Name: Coffee</w:t>
+            </w:r>
+            <w:r>
+              <w:rPr>
+                <w:rFonts w:ascii="Times New Roman" w:eastAsia="Times New Roman" w:hAnsi="Times New Roman" w:cs="Times New Roman"/>
+                <w:sz w:val="20"/>
+                <w:szCs w:val="20"/>
+              </w:rPr>
+              <w:br/>
+              <w:t>Pric</w:t>
+            </w:r>
+            <w:r>
+              <w:rPr>
+                <w:rFonts w:ascii="Times New Roman" w:eastAsia="Times New Roman" w:hAnsi="Times New Roman" w:cs="Times New Roman"/>
+                <w:sz w:val="20"/>
+                <w:szCs w:val="20"/>
+              </w:rPr>
+              <w:t>e: 50</w:t>
+            </w:r>
+            <w:r>
+              <w:rPr>
+                <w:rFonts w:ascii="Times New Roman" w:eastAsia="Times New Roman" w:hAnsi="Times New Roman" w:cs="Times New Roman"/>
+                <w:sz w:val="20"/>
+                <w:szCs w:val="20"/>
+              </w:rPr>
+              <w:br/>
+              <w:t>Coffee: 3</w:t>
+            </w:r>
+            <w:r>
+              <w:rPr>
+                <w:rFonts w:ascii="Times New Roman" w:eastAsia="Times New Roman" w:hAnsi="Times New Roman" w:cs="Times New Roman"/>
+                <w:sz w:val="20"/>
+                <w:szCs w:val="20"/>
+              </w:rPr>
+              <w:br/>
+              <w:t>Milk: 1</w:t>
+            </w:r>
+            <w:r>
+              <w:rPr>
+                <w:rFonts w:ascii="Times New Roman" w:eastAsia="Times New Roman" w:hAnsi="Times New Roman" w:cs="Times New Roman"/>
+                <w:sz w:val="20"/>
+                <w:szCs w:val="20"/>
+              </w:rPr>
+              <w:br/>
+              <w:t>Sugar: -1</w:t>
+            </w:r>
+            <w:r>
+              <w:rPr>
+                <w:rFonts w:ascii="Times New Roman" w:eastAsia="Times New Roman" w:hAnsi="Times New Roman" w:cs="Times New Roman"/>
+                <w:sz w:val="20"/>
+                <w:szCs w:val="20"/>
+              </w:rPr>
+              <w:br/>
+              <w:t>Chocolate: 0</w:t>
+            </w:r>
+            <w:r>
+              <w:rPr>
+                <w:rFonts w:ascii="Times New Roman" w:eastAsia="Times New Roman" w:hAnsi="Times New Roman" w:cs="Times New Roman"/>
+                <w:sz w:val="20"/>
+                <w:szCs w:val="20"/>
+              </w:rPr>
+              <w:br/>
+              <w:t>Return to main menu.</w:t>
+            </w:r>
+            <w:r>
+              <w:rPr>
+                <w:rFonts w:ascii="Times New Roman" w:eastAsia="Times New Roman" w:hAnsi="Times New Roman" w:cs="Times New Roman"/>
+                <w:sz w:val="20"/>
+                <w:szCs w:val="20"/>
+              </w:rPr>
+              <w:t> </w:t>
+            </w:r>
+          </w:p>
+        </w:tc>
+        <w:tc>
+          <w:tcPr>
+            <w:tcW w:w="3639" w:type="dxa"/>
+            <w:tcBorders>
+              <w:top w:val="outset" w:sz="6" w:space="0" w:color="auto"/>
+              <w:left w:val="outset" w:sz="6" w:space="0" w:color="auto"/>
+              <w:bottom w:val="outset" w:sz="6" w:space="0" w:color="auto"/>
+              <w:right w:val="outset" w:sz="6" w:space="0" w:color="auto"/>
+            </w:tcBorders>
+            <w:vAlign w:val="center"/>
+          </w:tcPr>
+          <w:p>
+            <w:pPr>
+              <w:spacing w:after="0" w:line="240" w:lineRule="auto"/>
+              <w:rPr>
+                <w:rFonts w:ascii="Times New Roman" w:eastAsia="Times New Roman" w:hAnsi="Times New Roman" w:cs="Times New Roman"/>
+                <w:sz w:val="20"/>
+                <w:szCs w:val="20"/>
+              </w:rPr>
+            </w:pPr>
+            <w:r>
+              <w:rPr>
+                <w:rFonts w:ascii="Times New Roman" w:eastAsia="Times New Roman" w:hAnsi="Times New Roman" w:cs="Times New Roman"/>
+                <w:sz w:val="20"/>
+                <w:szCs w:val="20"/>
+              </w:rPr>
+              <w:t>Return to main menu after negative number entered for price.</w:t>
+            </w:r>
+            <w:bookmarkStart w:id="0" w:name="_GoBack"/>
+            <w:bookmarkEnd w:id="0"/>
+          </w:p>
+        </w:tc>
+        <w:tc>
+          <w:tcPr>
+            <w:tcW w:w="3690" w:type="dxa"/>
+            <w:tcBorders>
+              <w:top w:val="outset" w:sz="6" w:space="0" w:color="auto"/>
+              <w:left w:val="outset" w:sz="6" w:space="0" w:color="auto"/>
+              <w:bottom w:val="outset" w:sz="6" w:space="0" w:color="auto"/>
+              <w:right w:val="outset" w:sz="6" w:space="0" w:color="auto"/>
+            </w:tcBorders>
+            <w:vAlign w:val="center"/>
+          </w:tcPr>
+          <w:p>
+            <w:pPr>
+              <w:spacing w:after="0" w:line="240" w:lineRule="auto"/>
+              <w:rPr>
+                <w:rFonts w:ascii="Times New Roman" w:eastAsia="Times New Roman" w:hAnsi="Times New Roman" w:cs="Times New Roman"/>
+                <w:sz w:val="18"/>
+                <w:szCs w:val="18"/>
+              </w:rPr>
+            </w:pPr>
+          </w:p>
+        </w:tc>
+      </w:tr>
+      <w:tr>
+        <w:trPr>
+          <w:trHeight w:val="336"/>
+          <w:tblCellSpacing w:w="0" w:type="dxa"/>
+        </w:trPr>
+        <w:tc>
+          <w:tcPr>
+            <w:tcW w:w="0" w:type="auto"/>
+            <w:tcBorders>
+              <w:top w:val="outset" w:sz="6" w:space="0" w:color="auto"/>
+              <w:left w:val="outset" w:sz="6" w:space="0" w:color="auto"/>
+              <w:bottom w:val="outset" w:sz="6" w:space="0" w:color="auto"/>
+              <w:right w:val="outset" w:sz="6" w:space="0" w:color="auto"/>
+            </w:tcBorders>
+            <w:vAlign w:val="center"/>
+          </w:tcPr>
+          <w:p>
+            <w:pPr>
+              <w:spacing w:after="0" w:line="240" w:lineRule="auto"/>
+              <w:rPr>
+                <w:rFonts w:ascii="Times New Roman" w:eastAsia="Times New Roman" w:hAnsi="Times New Roman" w:cs="Times New Roman"/>
+                <w:sz w:val="20"/>
+                <w:szCs w:val="20"/>
+              </w:rPr>
+            </w:pPr>
+            <w:r>
+              <w:rPr>
+                <w:rFonts w:ascii="Times New Roman" w:eastAsia="Times New Roman" w:hAnsi="Times New Roman" w:cs="Times New Roman"/>
+                <w:sz w:val="20"/>
+                <w:szCs w:val="20"/>
+              </w:rPr>
+              <w:t>addRecipe6</w:t>
+            </w:r>
+          </w:p>
+        </w:tc>
+        <w:tc>
+          <w:tcPr>
+            <w:tcW w:w="0" w:type="auto"/>
+            <w:tcBorders>
+              <w:top w:val="outset" w:sz="6" w:space="0" w:color="auto"/>
+              <w:left w:val="outset" w:sz="6" w:space="0" w:color="auto"/>
+              <w:bottom w:val="outset" w:sz="6" w:space="0" w:color="auto"/>
+              <w:right w:val="outset" w:sz="6" w:space="0" w:color="auto"/>
+            </w:tcBorders>
+            <w:vAlign w:val="center"/>
+          </w:tcPr>
+          <w:p>
+            <w:pPr>
+              <w:spacing w:before="100" w:beforeAutospacing="1" w:after="100" w:afterAutospacing="1" w:line="240" w:lineRule="auto"/>
+              <w:rPr>
+                <w:rFonts w:ascii="Times New Roman" w:eastAsia="Times New Roman" w:hAnsi="Times New Roman" w:cs="Times New Roman"/>
+                <w:sz w:val="20"/>
+                <w:szCs w:val="20"/>
+              </w:rPr>
+            </w:pPr>
+            <w:r>
+              <w:rPr>
+                <w:rFonts w:ascii="Times New Roman" w:eastAsia="Times New Roman" w:hAnsi="Times New Roman" w:cs="Times New Roman"/>
+                <w:sz w:val="20"/>
+                <w:szCs w:val="20"/>
+              </w:rPr>
+              <w:t xml:space="preserve">Precondition: Run </w:t>
+            </w:r>
+            <w:proofErr w:type="spellStart"/>
+            <w:r>
+              <w:rPr>
+                <w:rFonts w:ascii="Times New Roman" w:eastAsia="Times New Roman" w:hAnsi="Times New Roman" w:cs="Times New Roman"/>
+                <w:sz w:val="20"/>
+                <w:szCs w:val="20"/>
+              </w:rPr>
+              <w:t>CoffeeMaker</w:t>
+            </w:r>
+            <w:proofErr w:type="spellEnd"/>
+            <w:r>
+              <w:rPr>
+                <w:rFonts w:ascii="Times New Roman" w:eastAsia="Times New Roman" w:hAnsi="Times New Roman" w:cs="Times New Roman"/>
+                <w:sz w:val="20"/>
+                <w:szCs w:val="20"/>
+              </w:rPr>
+              <w:t> </w:t>
+            </w:r>
+            <w:r>
+              <w:rPr>
+                <w:rFonts w:ascii="Times New Roman" w:eastAsia="Times New Roman" w:hAnsi="Times New Roman" w:cs="Times New Roman"/>
+                <w:sz w:val="20"/>
+                <w:szCs w:val="20"/>
+              </w:rPr>
+              <w:br/>
+              <w:t>Enter: Menu option 1, "Add a recipe "</w:t>
+            </w:r>
+            <w:r>
+              <w:rPr>
+                <w:rFonts w:ascii="Times New Roman" w:eastAsia="Times New Roman" w:hAnsi="Times New Roman" w:cs="Times New Roman"/>
+                <w:sz w:val="20"/>
+                <w:szCs w:val="20"/>
+              </w:rPr>
+              <w:br/>
+              <w:t>Name: Co</w:t>
+            </w:r>
+            <w:r>
+              <w:rPr>
+                <w:rFonts w:ascii="Times New Roman" w:eastAsia="Times New Roman" w:hAnsi="Times New Roman" w:cs="Times New Roman"/>
+                <w:sz w:val="20"/>
+                <w:szCs w:val="20"/>
+              </w:rPr>
+              <w:t>ffee</w:t>
+            </w:r>
+            <w:r>
+              <w:rPr>
+                <w:rFonts w:ascii="Times New Roman" w:eastAsia="Times New Roman" w:hAnsi="Times New Roman" w:cs="Times New Roman"/>
+                <w:sz w:val="20"/>
+                <w:szCs w:val="20"/>
+              </w:rPr>
+              <w:br/>
+              <w:t>Price: 50</w:t>
+            </w:r>
+            <w:r>
+              <w:rPr>
+                <w:rFonts w:ascii="Times New Roman" w:eastAsia="Times New Roman" w:hAnsi="Times New Roman" w:cs="Times New Roman"/>
+                <w:sz w:val="20"/>
+                <w:szCs w:val="20"/>
+              </w:rPr>
+              <w:br/>
+              <w:t>Coffee: 3</w:t>
+            </w:r>
+            <w:r>
+              <w:rPr>
+                <w:rFonts w:ascii="Times New Roman" w:eastAsia="Times New Roman" w:hAnsi="Times New Roman" w:cs="Times New Roman"/>
+                <w:sz w:val="20"/>
+                <w:szCs w:val="20"/>
+              </w:rPr>
+              <w:br/>
+              <w:t>Milk: 1</w:t>
+            </w:r>
+            <w:r>
+              <w:rPr>
+                <w:rFonts w:ascii="Times New Roman" w:eastAsia="Times New Roman" w:hAnsi="Times New Roman" w:cs="Times New Roman"/>
+                <w:sz w:val="20"/>
+                <w:szCs w:val="20"/>
+              </w:rPr>
+              <w:br/>
+              <w:t>Sugar: 1</w:t>
+            </w:r>
+            <w:r>
+              <w:rPr>
+                <w:rFonts w:ascii="Times New Roman" w:eastAsia="Times New Roman" w:hAnsi="Times New Roman" w:cs="Times New Roman"/>
+                <w:sz w:val="20"/>
+                <w:szCs w:val="20"/>
+              </w:rPr>
+              <w:br/>
+              <w:t>Chocolate: -2</w:t>
+            </w:r>
+            <w:r>
+              <w:rPr>
+                <w:rFonts w:ascii="Times New Roman" w:eastAsia="Times New Roman" w:hAnsi="Times New Roman" w:cs="Times New Roman"/>
+                <w:sz w:val="20"/>
+                <w:szCs w:val="20"/>
+              </w:rPr>
+              <w:br/>
+              <w:t>Return to main menu.</w:t>
+            </w:r>
+            <w:r>
+              <w:rPr>
+                <w:rFonts w:ascii="Times New Roman" w:eastAsia="Times New Roman" w:hAnsi="Times New Roman" w:cs="Times New Roman"/>
+                <w:sz w:val="20"/>
+                <w:szCs w:val="20"/>
+              </w:rPr>
+              <w:t> </w:t>
+            </w:r>
+          </w:p>
+        </w:tc>
+        <w:tc>
+          <w:tcPr>
+            <w:tcW w:w="3639" w:type="dxa"/>
+            <w:tcBorders>
+              <w:top w:val="outset" w:sz="6" w:space="0" w:color="auto"/>
+              <w:left w:val="outset" w:sz="6" w:space="0" w:color="auto"/>
+              <w:bottom w:val="outset" w:sz="6" w:space="0" w:color="auto"/>
+              <w:right w:val="outset" w:sz="6" w:space="0" w:color="auto"/>
+            </w:tcBorders>
+            <w:vAlign w:val="center"/>
+          </w:tcPr>
+          <w:p>
+            <w:pPr>
+              <w:spacing w:after="0" w:line="240" w:lineRule="auto"/>
+              <w:rPr>
+                <w:rFonts w:ascii="Times New Roman" w:eastAsia="Times New Roman" w:hAnsi="Times New Roman" w:cs="Times New Roman"/>
+                <w:sz w:val="20"/>
+                <w:szCs w:val="20"/>
+              </w:rPr>
+            </w:pPr>
+          </w:p>
+        </w:tc>
+        <w:tc>
+          <w:tcPr>
+            <w:tcW w:w="3690" w:type="dxa"/>
+            <w:tcBorders>
+              <w:top w:val="outset" w:sz="6" w:space="0" w:color="auto"/>
+              <w:left w:val="outset" w:sz="6" w:space="0" w:color="auto"/>
+              <w:bottom w:val="outset" w:sz="6" w:space="0" w:color="auto"/>
+              <w:right w:val="outset" w:sz="6" w:space="0" w:color="auto"/>
+            </w:tcBorders>
+            <w:vAlign w:val="center"/>
+          </w:tcPr>
+          <w:p>
+            <w:pPr>
+              <w:spacing w:after="0" w:line="240" w:lineRule="auto"/>
+              <w:rPr>
+                <w:rFonts w:ascii="Times New Roman" w:eastAsia="Times New Roman" w:hAnsi="Times New Roman" w:cs="Times New Roman"/>
+                <w:sz w:val="18"/>
+                <w:szCs w:val="18"/>
+              </w:rPr>
+            </w:pPr>
           </w:p>
         </w:tc>
       </w:tr>
@@ -854,7 +1975,7 @@
 </file>
 
 <file path=word/styles.xml><?xml version="1.0" encoding="utf-8"?>
-<w:styles xmlns:r="http://schemas.openxmlformats.org/officeDocument/2006/relationships" xmlns:w="http://schemas.openxmlformats.org/wordprocessingml/2006/main">
+<w:styles xmlns:mc="http://schemas.openxmlformats.org/markup-compatibility/2006" xmlns:r="http://schemas.openxmlformats.org/officeDocument/2006/relationships" xmlns:w="http://schemas.openxmlformats.org/wordprocessingml/2006/main" xmlns:w14="http://schemas.microsoft.com/office/word/2010/wordml" xmlns:w15="http://schemas.microsoft.com/office/word/2012/wordml" mc:Ignorable="w14 w15">
   <w:docDefaults>
     <w:rPrDefault>
       <w:rPr>
@@ -870,144 +1991,389 @@
       </w:pPr>
     </w:pPrDefault>
   </w:docDefaults>
-  <w:latentStyles w:defLockedState="0" w:defUIPriority="99" w:defSemiHidden="1" w:defUnhideWhenUsed="1" w:defQFormat="0" w:count="267">
-    <w:lsdException w:name="Normal" w:semiHidden="0" w:uiPriority="0" w:unhideWhenUsed="0" w:qFormat="1"/>
-    <w:lsdException w:name="heading 1" w:semiHidden="0" w:uiPriority="9" w:unhideWhenUsed="0" w:qFormat="1"/>
-    <w:lsdException w:name="heading 2" w:uiPriority="9" w:qFormat="1"/>
-    <w:lsdException w:name="heading 3" w:uiPriority="9" w:qFormat="1"/>
-    <w:lsdException w:name="heading 4" w:uiPriority="9" w:qFormat="1"/>
-    <w:lsdException w:name="heading 5" w:uiPriority="9" w:qFormat="1"/>
-    <w:lsdException w:name="heading 6" w:uiPriority="9" w:qFormat="1"/>
-    <w:lsdException w:name="heading 7" w:uiPriority="9" w:qFormat="1"/>
-    <w:lsdException w:name="heading 8" w:uiPriority="9" w:qFormat="1"/>
-    <w:lsdException w:name="heading 9" w:uiPriority="9" w:qFormat="1"/>
-    <w:lsdException w:name="toc 1" w:uiPriority="39"/>
-    <w:lsdException w:name="toc 2" w:uiPriority="39"/>
-    <w:lsdException w:name="toc 3" w:uiPriority="39"/>
-    <w:lsdException w:name="toc 4" w:uiPriority="39"/>
-    <w:lsdException w:name="toc 5" w:uiPriority="39"/>
-    <w:lsdException w:name="toc 6" w:uiPriority="39"/>
-    <w:lsdException w:name="toc 7" w:uiPriority="39"/>
-    <w:lsdException w:name="toc 8" w:uiPriority="39"/>
-    <w:lsdException w:name="toc 9" w:uiPriority="39"/>
-    <w:lsdException w:name="caption" w:uiPriority="35" w:qFormat="1"/>
-    <w:lsdException w:name="Title" w:semiHidden="0" w:uiPriority="10" w:unhideWhenUsed="0" w:qFormat="1"/>
-    <w:lsdException w:name="Default Paragraph Font" w:uiPriority="1"/>
-    <w:lsdException w:name="Subtitle" w:semiHidden="0" w:uiPriority="11" w:unhideWhenUsed="0" w:qFormat="1"/>
-    <w:lsdException w:name="Strong" w:semiHidden="0" w:uiPriority="22" w:unhideWhenUsed="0" w:qFormat="1"/>
-    <w:lsdException w:name="Emphasis" w:semiHidden="0" w:uiPriority="20" w:unhideWhenUsed="0" w:qFormat="1"/>
-    <w:lsdException w:name="Table Grid" w:semiHidden="0" w:uiPriority="59" w:unhideWhenUsed="0"/>
-    <w:lsdException w:name="Placeholder Text" w:unhideWhenUsed="0"/>
-    <w:lsdException w:name="No Spacing" w:semiHidden="0" w:uiPriority="1" w:unhideWhenUsed="0" w:qFormat="1"/>
-    <w:lsdException w:name="Light Shading" w:semiHidden="0" w:uiPriority="60" w:unhideWhenUsed="0"/>
-    <w:lsdException w:name="Light List" w:semiHidden="0" w:uiPriority="61" w:unhideWhenUsed="0"/>
-    <w:lsdException w:name="Light Grid" w:semiHidden="0" w:uiPriority="62" w:unhideWhenUsed="0"/>
-    <w:lsdException w:name="Medium Shading 1" w:semiHidden="0" w:uiPriority="63" w:unhideWhenUsed="0"/>
-    <w:lsdException w:name="Medium Shading 2" w:semiHidden="0" w:uiPriority="64" w:unhideWhenUsed="0"/>
-    <w:lsdException w:name="Medium List 1" w:semiHidden="0" w:uiPriority="65" w:unhideWhenUsed="0"/>
-    <w:lsdException w:name="Medium List 2" w:semiHidden="0" w:uiPriority="66" w:unhideWhenUsed="0"/>
-    <w:lsdException w:name="Medium Grid 1" w:semiHidden="0" w:uiPriority="67" w:unhideWhenUsed="0"/>
-    <w:lsdException w:name="Medium Grid 2" w:semiHidden="0" w:uiPriority="68" w:unhideWhenUsed="0"/>
-    <w:lsdException w:name="Medium Grid 3" w:semiHidden="0" w:uiPriority="69" w:unhideWhenUsed="0"/>
-    <w:lsdException w:name="Dark List" w:semiHidden="0" w:uiPriority="70" w:unhideWhenUsed="0"/>
-    <w:lsdException w:name="Colorful Shading" w:semiHidden="0" w:uiPriority="71" w:unhideWhenUsed="0"/>
-    <w:lsdException w:name="Colorful List" w:semiHidden="0" w:uiPriority="72" w:unhideWhenUsed="0"/>
-    <w:lsdException w:name="Colorful Grid" w:semiHidden="0" w:uiPriority="73" w:unhideWhenUsed="0"/>
-    <w:lsdException w:name="Light Shading Accent 1" w:semiHidden="0" w:uiPriority="60" w:unhideWhenUsed="0"/>
-    <w:lsdException w:name="Light List Accent 1" w:semiHidden="0" w:uiPriority="61" w:unhideWhenUsed="0"/>
-    <w:lsdException w:name="Light Grid Accent 1" w:semiHidden="0" w:uiPriority="62" w:unhideWhenUsed="0"/>
-    <w:lsdException w:name="Medium Shading 1 Accent 1" w:semiHidden="0" w:uiPriority="63" w:unhideWhenUsed="0"/>
-    <w:lsdException w:name="Medium Shading 2 Accent 1" w:semiHidden="0" w:uiPriority="64" w:unhideWhenUsed="0"/>
-    <w:lsdException w:name="Medium List 1 Accent 1" w:semiHidden="0" w:uiPriority="65" w:unhideWhenUsed="0"/>
-    <w:lsdException w:name="Revision" w:unhideWhenUsed="0"/>
-    <w:lsdException w:name="List Paragraph" w:semiHidden="0" w:uiPriority="34" w:unhideWhenUsed="0" w:qFormat="1"/>
-    <w:lsdException w:name="Quote" w:semiHidden="0" w:uiPriority="29" w:unhideWhenUsed="0" w:qFormat="1"/>
-    <w:lsdException w:name="Intense Quote" w:semiHidden="0" w:uiPriority="30" w:unhideWhenUsed="0" w:qFormat="1"/>
-    <w:lsdException w:name="Medium List 2 Accent 1" w:semiHidden="0" w:uiPriority="66" w:unhideWhenUsed="0"/>
-    <w:lsdException w:name="Medium Grid 1 Accent 1" w:semiHidden="0" w:uiPriority="67" w:unhideWhenUsed="0"/>
-    <w:lsdException w:name="Medium Grid 2 Accent 1" w:semiHidden="0" w:uiPriority="68" w:unhideWhenUsed="0"/>
-    <w:lsdException w:name="Medium Grid 3 Accent 1" w:semiHidden="0" w:uiPriority="69" w:unhideWhenUsed="0"/>
-    <w:lsdException w:name="Dark List Accent 1" w:semiHidden="0" w:uiPriority="70" w:unhideWhenUsed="0"/>
-    <w:lsdException w:name="Colorful Shading Accent 1" w:semiHidden="0" w:uiPriority="71" w:unhideWhenUsed="0"/>
-    <w:lsdException w:name="Colorful List Accent 1" w:semiHidden="0" w:uiPriority="72" w:unhideWhenUsed="0"/>
-    <w:lsdException w:name="Colorful Grid Accent 1" w:semiHidden="0" w:uiPriority="73" w:unhideWhenUsed="0"/>
-    <w:lsdException w:name="Light Shading Accent 2" w:semiHidden="0" w:uiPriority="60" w:unhideWhenUsed="0"/>
-    <w:lsdException w:name="Light List Accent 2" w:semiHidden="0" w:uiPriority="61" w:unhideWhenUsed="0"/>
-    <w:lsdException w:name="Light Grid Accent 2" w:semiHidden="0" w:uiPriority="62" w:unhideWhenUsed="0"/>
-    <w:lsdException w:name="Medium Shading 1 Accent 2" w:semiHidden="0" w:uiPriority="63" w:unhideWhenUsed="0"/>
-    <w:lsdException w:name="Medium Shading 2 Accent 2" w:semiHidden="0" w:uiPriority="64" w:unhideWhenUsed="0"/>
-    <w:lsdException w:name="Medium List 1 Accent 2" w:semiHidden="0" w:uiPriority="65" w:unhideWhenUsed="0"/>
-    <w:lsdException w:name="Medium List 2 Accent 2" w:semiHidden="0" w:uiPriority="66" w:unhideWhenUsed="0"/>
-    <w:lsdException w:name="Medium Grid 1 Accent 2" w:semiHidden="0" w:uiPriority="67" w:unhideWhenUsed="0"/>
-    <w:lsdException w:name="Medium Grid 2 Accent 2" w:semiHidden="0" w:uiPriority="68" w:unhideWhenUsed="0"/>
-    <w:lsdException w:name="Medium Grid 3 Accent 2" w:semiHidden="0" w:uiPriority="69" w:unhideWhenUsed="0"/>
-    <w:lsdException w:name="Dark List Accent 2" w:semiHidden="0" w:uiPriority="70" w:unhideWhenUsed="0"/>
-    <w:lsdException w:name="Colorful Shading Accent 2" w:semiHidden="0" w:uiPriority="71" w:unhideWhenUsed="0"/>
-    <w:lsdException w:name="Colorful List Accent 2" w:semiHidden="0" w:uiPriority="72" w:unhideWhenUsed="0"/>
-    <w:lsdException w:name="Colorful Grid Accent 2" w:semiHidden="0" w:uiPriority="73" w:unhideWhenUsed="0"/>
-    <w:lsdException w:name="Light Shading Accent 3" w:semiHidden="0" w:uiPriority="60" w:unhideWhenUsed="0"/>
-    <w:lsdException w:name="Light List Accent 3" w:semiHidden="0" w:uiPriority="61" w:unhideWhenUsed="0"/>
-    <w:lsdException w:name="Light Grid Accent 3" w:semiHidden="0" w:uiPriority="62" w:unhideWhenUsed="0"/>
-    <w:lsdException w:name="Medium Shading 1 Accent 3" w:semiHidden="0" w:uiPriority="63" w:unhideWhenUsed="0"/>
-    <w:lsdException w:name="Medium Shading 2 Accent 3" w:semiHidden="0" w:uiPriority="64" w:unhideWhenUsed="0"/>
-    <w:lsdException w:name="Medium List 1 Accent 3" w:semiHidden="0" w:uiPriority="65" w:unhideWhenUsed="0"/>
-    <w:lsdException w:name="Medium List 2 Accent 3" w:semiHidden="0" w:uiPriority="66" w:unhideWhenUsed="0"/>
-    <w:lsdException w:name="Medium Grid 1 Accent 3" w:semiHidden="0" w:uiPriority="67" w:unhideWhenUsed="0"/>
-    <w:lsdException w:name="Medium Grid 2 Accent 3" w:semiHidden="0" w:uiPriority="68" w:unhideWhenUsed="0"/>
-    <w:lsdException w:name="Medium Grid 3 Accent 3" w:semiHidden="0" w:uiPriority="69" w:unhideWhenUsed="0"/>
-    <w:lsdException w:name="Dark List Accent 3" w:semiHidden="0" w:uiPriority="70" w:unhideWhenUsed="0"/>
-    <w:lsdException w:name="Colorful Shading Accent 3" w:semiHidden="0" w:uiPriority="71" w:unhideWhenUsed="0"/>
-    <w:lsdException w:name="Colorful List Accent 3" w:semiHidden="0" w:uiPriority="72" w:unhideWhenUsed="0"/>
-    <w:lsdException w:name="Colorful Grid Accent 3" w:semiHidden="0" w:uiPriority="73" w:unhideWhenUsed="0"/>
-    <w:lsdException w:name="Light Shading Accent 4" w:semiHidden="0" w:uiPriority="60" w:unhideWhenUsed="0"/>
-    <w:lsdException w:name="Light List Accent 4" w:semiHidden="0" w:uiPriority="61" w:unhideWhenUsed="0"/>
-    <w:lsdException w:name="Light Grid Accent 4" w:semiHidden="0" w:uiPriority="62" w:unhideWhenUsed="0"/>
-    <w:lsdException w:name="Medium Shading 1 Accent 4" w:semiHidden="0" w:uiPriority="63" w:unhideWhenUsed="0"/>
-    <w:lsdException w:name="Medium Shading 2 Accent 4" w:semiHidden="0" w:uiPriority="64" w:unhideWhenUsed="0"/>
-    <w:lsdException w:name="Medium List 1 Accent 4" w:semiHidden="0" w:uiPriority="65" w:unhideWhenUsed="0"/>
-    <w:lsdException w:name="Medium List 2 Accent 4" w:semiHidden="0" w:uiPriority="66" w:unhideWhenUsed="0"/>
-    <w:lsdException w:name="Medium Grid 1 Accent 4" w:semiHidden="0" w:uiPriority="67" w:unhideWhenUsed="0"/>
-    <w:lsdException w:name="Medium Grid 2 Accent 4" w:semiHidden="0" w:uiPriority="68" w:unhideWhenUsed="0"/>
-    <w:lsdException w:name="Medium Grid 3 Accent 4" w:semiHidden="0" w:uiPriority="69" w:unhideWhenUsed="0"/>
-    <w:lsdException w:name="Dark List Accent 4" w:semiHidden="0" w:uiPriority="70" w:unhideWhenUsed="0"/>
-    <w:lsdException w:name="Colorful Shading Accent 4" w:semiHidden="0" w:uiPriority="71" w:unhideWhenUsed="0"/>
-    <w:lsdException w:name="Colorful List Accent 4" w:semiHidden="0" w:uiPriority="72" w:unhideWhenUsed="0"/>
-    <w:lsdException w:name="Colorful Grid Accent 4" w:semiHidden="0" w:uiPriority="73" w:unhideWhenUsed="0"/>
-    <w:lsdException w:name="Light Shading Accent 5" w:semiHidden="0" w:uiPriority="60" w:unhideWhenUsed="0"/>
-    <w:lsdException w:name="Light List Accent 5" w:semiHidden="0" w:uiPriority="61" w:unhideWhenUsed="0"/>
-    <w:lsdException w:name="Light Grid Accent 5" w:semiHidden="0" w:uiPriority="62" w:unhideWhenUsed="0"/>
-    <w:lsdException w:name="Medium Shading 1 Accent 5" w:semiHidden="0" w:uiPriority="63" w:unhideWhenUsed="0"/>
-    <w:lsdException w:name="Medium Shading 2 Accent 5" w:semiHidden="0" w:uiPriority="64" w:unhideWhenUsed="0"/>
-    <w:lsdException w:name="Medium List 1 Accent 5" w:semiHidden="0" w:uiPriority="65" w:unhideWhenUsed="0"/>
-    <w:lsdException w:name="Medium List 2 Accent 5" w:semiHidden="0" w:uiPriority="66" w:unhideWhenUsed="0"/>
-    <w:lsdException w:name="Medium Grid 1 Accent 5" w:semiHidden="0" w:uiPriority="67" w:unhideWhenUsed="0"/>
-    <w:lsdException w:name="Medium Grid 2 Accent 5" w:semiHidden="0" w:uiPriority="68" w:unhideWhenUsed="0"/>
-    <w:lsdException w:name="Medium Grid 3 Accent 5" w:semiHidden="0" w:uiPriority="69" w:unhideWhenUsed="0"/>
-    <w:lsdException w:name="Dark List Accent 5" w:semiHidden="0" w:uiPriority="70" w:unhideWhenUsed="0"/>
-    <w:lsdException w:name="Colorful Shading Accent 5" w:semiHidden="0" w:uiPriority="71" w:unhideWhenUsed="0"/>
-    <w:lsdException w:name="Colorful List Accent 5" w:semiHidden="0" w:uiPriority="72" w:unhideWhenUsed="0"/>
-    <w:lsdException w:name="Colorful Grid Accent 5" w:semiHidden="0" w:uiPriority="73" w:unhideWhenUsed="0"/>
-    <w:lsdException w:name="Light Shading Accent 6" w:semiHidden="0" w:uiPriority="60" w:unhideWhenUsed="0"/>
-    <w:lsdException w:name="Light List Accent 6" w:semiHidden="0" w:uiPriority="61" w:unhideWhenUsed="0"/>
-    <w:lsdException w:name="Light Grid Accent 6" w:semiHidden="0" w:uiPriority="62" w:unhideWhenUsed="0"/>
-    <w:lsdException w:name="Medium Shading 1 Accent 6" w:semiHidden="0" w:uiPriority="63" w:unhideWhenUsed="0"/>
-    <w:lsdException w:name="Medium Shading 2 Accent 6" w:semiHidden="0" w:uiPriority="64" w:unhideWhenUsed="0"/>
-    <w:lsdException w:name="Medium List 1 Accent 6" w:semiHidden="0" w:uiPriority="65" w:unhideWhenUsed="0"/>
-    <w:lsdException w:name="Medium List 2 Accent 6" w:semiHidden="0" w:uiPriority="66" w:unhideWhenUsed="0"/>
-    <w:lsdException w:name="Medium Grid 1 Accent 6" w:semiHidden="0" w:uiPriority="67" w:unhideWhenUsed="0"/>
-    <w:lsdException w:name="Medium Grid 2 Accent 6" w:semiHidden="0" w:uiPriority="68" w:unhideWhenUsed="0"/>
-    <w:lsdException w:name="Medium Grid 3 Accent 6" w:semiHidden="0" w:uiPriority="69" w:unhideWhenUsed="0"/>
-    <w:lsdException w:name="Dark List Accent 6" w:semiHidden="0" w:uiPriority="70" w:unhideWhenUsed="0"/>
-    <w:lsdException w:name="Colorful Shading Accent 6" w:semiHidden="0" w:uiPriority="71" w:unhideWhenUsed="0"/>
-    <w:lsdException w:name="Colorful List Accent 6" w:semiHidden="0" w:uiPriority="72" w:unhideWhenUsed="0"/>
-    <w:lsdException w:name="Colorful Grid Accent 6" w:semiHidden="0" w:uiPriority="73" w:unhideWhenUsed="0"/>
-    <w:lsdException w:name="Subtle Emphasis" w:semiHidden="0" w:uiPriority="19" w:unhideWhenUsed="0" w:qFormat="1"/>
-    <w:lsdException w:name="Intense Emphasis" w:semiHidden="0" w:uiPriority="21" w:unhideWhenUsed="0" w:qFormat="1"/>
-    <w:lsdException w:name="Subtle Reference" w:semiHidden="0" w:uiPriority="31" w:unhideWhenUsed="0" w:qFormat="1"/>
-    <w:lsdException w:name="Intense Reference" w:semiHidden="0" w:uiPriority="32" w:unhideWhenUsed="0" w:qFormat="1"/>
-    <w:lsdException w:name="Book Title" w:semiHidden="0" w:uiPriority="33" w:unhideWhenUsed="0" w:qFormat="1"/>
-    <w:lsdException w:name="Bibliography" w:uiPriority="37"/>
-    <w:lsdException w:name="TOC Heading" w:uiPriority="39" w:qFormat="1"/>
+  <w:latentStyles w:defLockedState="0" w:defUIPriority="99" w:defSemiHidden="0" w:defUnhideWhenUsed="0" w:defQFormat="0" w:count="382">
+    <w:lsdException w:name="Normal" w:uiPriority="0" w:qFormat="1"/>
+    <w:lsdException w:name="heading 1" w:uiPriority="9" w:qFormat="1"/>
+    <w:lsdException w:name="heading 2" w:semiHidden="1" w:uiPriority="9" w:unhideWhenUsed="1" w:qFormat="1"/>
+    <w:lsdException w:name="heading 3" w:semiHidden="1" w:uiPriority="9" w:unhideWhenUsed="1" w:qFormat="1"/>
+    <w:lsdException w:name="heading 4" w:semiHidden="1" w:uiPriority="9" w:unhideWhenUsed="1" w:qFormat="1"/>
+    <w:lsdException w:name="heading 5" w:semiHidden="1" w:uiPriority="9" w:unhideWhenUsed="1" w:qFormat="1"/>
+    <w:lsdException w:name="heading 6" w:semiHidden="1" w:uiPriority="9" w:unhideWhenUsed="1" w:qFormat="1"/>
+    <w:lsdException w:name="heading 7" w:semiHidden="1" w:uiPriority="9" w:unhideWhenUsed="1" w:qFormat="1"/>
+    <w:lsdException w:name="heading 8" w:semiHidden="1" w:uiPriority="9" w:unhideWhenUsed="1" w:qFormat="1"/>
+    <w:lsdException w:name="heading 9" w:semiHidden="1" w:uiPriority="9" w:unhideWhenUsed="1" w:qFormat="1"/>
+    <w:lsdException w:name="index 1" w:semiHidden="1" w:unhideWhenUsed="1"/>
+    <w:lsdException w:name="index 2" w:semiHidden="1" w:unhideWhenUsed="1"/>
+    <w:lsdException w:name="index 3" w:semiHidden="1" w:unhideWhenUsed="1"/>
+    <w:lsdException w:name="index 4" w:semiHidden="1" w:unhideWhenUsed="1"/>
+    <w:lsdException w:name="index 5" w:semiHidden="1" w:unhideWhenUsed="1"/>
+    <w:lsdException w:name="index 6" w:semiHidden="1" w:unhideWhenUsed="1"/>
+    <w:lsdException w:name="index 7" w:semiHidden="1" w:unhideWhenUsed="1"/>
+    <w:lsdException w:name="index 8" w:semiHidden="1" w:unhideWhenUsed="1"/>
+    <w:lsdException w:name="index 9" w:semiHidden="1" w:unhideWhenUsed="1"/>
+    <w:lsdException w:name="toc 1" w:semiHidden="1" w:uiPriority="39" w:unhideWhenUsed="1"/>
+    <w:lsdException w:name="toc 2" w:semiHidden="1" w:uiPriority="39" w:unhideWhenUsed="1"/>
+    <w:lsdException w:name="toc 3" w:semiHidden="1" w:uiPriority="39" w:unhideWhenUsed="1"/>
+    <w:lsdException w:name="toc 4" w:semiHidden="1" w:uiPriority="39" w:unhideWhenUsed="1"/>
+    <w:lsdException w:name="toc 5" w:semiHidden="1" w:uiPriority="39" w:unhideWhenUsed="1"/>
+    <w:lsdException w:name="toc 6" w:semiHidden="1" w:uiPriority="39" w:unhideWhenUsed="1"/>
+    <w:lsdException w:name="toc 7" w:semiHidden="1" w:uiPriority="39" w:unhideWhenUsed="1"/>
+    <w:lsdException w:name="toc 8" w:semiHidden="1" w:uiPriority="39" w:unhideWhenUsed="1"/>
+    <w:lsdException w:name="toc 9" w:semiHidden="1" w:uiPriority="39" w:unhideWhenUsed="1"/>
+    <w:lsdException w:name="Normal Indent" w:semiHidden="1" w:unhideWhenUsed="1"/>
+    <w:lsdException w:name="footnote text" w:semiHidden="1" w:unhideWhenUsed="1"/>
+    <w:lsdException w:name="annotation text" w:semiHidden="1" w:unhideWhenUsed="1"/>
+    <w:lsdException w:name="header" w:semiHidden="1" w:unhideWhenUsed="1"/>
+    <w:lsdException w:name="footer" w:semiHidden="1" w:unhideWhenUsed="1"/>
+    <w:lsdException w:name="index heading" w:semiHidden="1" w:unhideWhenUsed="1"/>
+    <w:lsdException w:name="caption" w:semiHidden="1" w:uiPriority="35" w:unhideWhenUsed="1" w:qFormat="1"/>
+    <w:lsdException w:name="table of figures" w:semiHidden="1" w:unhideWhenUsed="1"/>
+    <w:lsdException w:name="envelope address" w:semiHidden="1" w:unhideWhenUsed="1"/>
+    <w:lsdException w:name="envelope return" w:semiHidden="1" w:unhideWhenUsed="1"/>
+    <w:lsdException w:name="footnote reference" w:semiHidden="1" w:unhideWhenUsed="1"/>
+    <w:lsdException w:name="annotation reference" w:semiHidden="1" w:unhideWhenUsed="1"/>
+    <w:lsdException w:name="line number" w:semiHidden="1" w:unhideWhenUsed="1"/>
+    <w:lsdException w:name="page number" w:semiHidden="1" w:unhideWhenUsed="1"/>
+    <w:lsdException w:name="endnote reference" w:semiHidden="1" w:unhideWhenUsed="1"/>
+    <w:lsdException w:name="endnote text" w:semiHidden="1" w:unhideWhenUsed="1"/>
+    <w:lsdException w:name="table of authorities" w:semiHidden="1" w:unhideWhenUsed="1"/>
+    <w:lsdException w:name="macro" w:semiHidden="1" w:unhideWhenUsed="1"/>
+    <w:lsdException w:name="toa heading" w:semiHidden="1" w:unhideWhenUsed="1"/>
+    <w:lsdException w:name="List" w:semiHidden="1" w:unhideWhenUsed="1"/>
+    <w:lsdException w:name="List Bullet" w:semiHidden="1" w:unhideWhenUsed="1"/>
+    <w:lsdException w:name="List Number" w:semiHidden="1" w:unhideWhenUsed="1"/>
+    <w:lsdException w:name="List 2" w:semiHidden="1" w:unhideWhenUsed="1"/>
+    <w:lsdException w:name="List 3" w:semiHidden="1" w:unhideWhenUsed="1"/>
+    <w:lsdException w:name="List 4" w:semiHidden="1" w:unhideWhenUsed="1"/>
+    <w:lsdException w:name="List 5" w:semiHidden="1" w:unhideWhenUsed="1"/>
+    <w:lsdException w:name="List Bullet 2" w:semiHidden="1" w:unhideWhenUsed="1"/>
+    <w:lsdException w:name="List Bullet 3" w:semiHidden="1" w:unhideWhenUsed="1"/>
+    <w:lsdException w:name="List Bullet 4" w:semiHidden="1" w:unhideWhenUsed="1"/>
+    <w:lsdException w:name="List Bullet 5" w:semiHidden="1" w:unhideWhenUsed="1"/>
+    <w:lsdException w:name="List Number 2" w:semiHidden="1" w:unhideWhenUsed="1"/>
+    <w:lsdException w:name="List Number 3" w:semiHidden="1" w:unhideWhenUsed="1"/>
+    <w:lsdException w:name="List Number 4" w:semiHidden="1" w:unhideWhenUsed="1"/>
+    <w:lsdException w:name="List Number 5" w:semiHidden="1" w:unhideWhenUsed="1"/>
+    <w:lsdException w:name="Title" w:uiPriority="10" w:qFormat="1"/>
+    <w:lsdException w:name="Closing" w:semiHidden="1" w:unhideWhenUsed="1"/>
+    <w:lsdException w:name="Signature" w:semiHidden="1" w:unhideWhenUsed="1"/>
+    <w:lsdException w:name="Default Paragraph Font" w:semiHidden="1" w:uiPriority="1" w:unhideWhenUsed="1"/>
+    <w:lsdException w:name="Body Text" w:semiHidden="1" w:unhideWhenUsed="1"/>
+    <w:lsdException w:name="Body Text Indent" w:semiHidden="1" w:unhideWhenUsed="1"/>
+    <w:lsdException w:name="List Continue" w:semiHidden="1" w:unhideWhenUsed="1"/>
+    <w:lsdException w:name="List Continue 2" w:semiHidden="1" w:unhideWhenUsed="1"/>
+    <w:lsdException w:name="List Continue 3" w:semiHidden="1" w:unhideWhenUsed="1"/>
+    <w:lsdException w:name="List Continue 4" w:semiHidden="1" w:unhideWhenUsed="1"/>
+    <w:lsdException w:name="List Continue 5" w:semiHidden="1" w:unhideWhenUsed="1"/>
+    <w:lsdException w:name="Message Header" w:semiHidden="1" w:unhideWhenUsed="1"/>
+    <w:lsdException w:name="Subtitle" w:uiPriority="11" w:qFormat="1"/>
+    <w:lsdException w:name="Salutation" w:semiHidden="1" w:unhideWhenUsed="1"/>
+    <w:lsdException w:name="Date" w:semiHidden="1" w:unhideWhenUsed="1"/>
+    <w:lsdException w:name="Body Text First Indent" w:semiHidden="1" w:unhideWhenUsed="1"/>
+    <w:lsdException w:name="Body Text First Indent 2" w:semiHidden="1" w:unhideWhenUsed="1"/>
+    <w:lsdException w:name="Note Heading" w:semiHidden="1" w:unhideWhenUsed="1"/>
+    <w:lsdException w:name="Body Text 2" w:semiHidden="1" w:unhideWhenUsed="1"/>
+    <w:lsdException w:name="Body Text 3" w:semiHidden="1" w:unhideWhenUsed="1"/>
+    <w:lsdException w:name="Body Text Indent 2" w:semiHidden="1" w:unhideWhenUsed="1"/>
+    <w:lsdException w:name="Body Text Indent 3" w:semiHidden="1" w:unhideWhenUsed="1"/>
+    <w:lsdException w:name="Block Text" w:semiHidden="1" w:unhideWhenUsed="1"/>
+    <w:lsdException w:name="Hyperlink" w:semiHidden="1" w:unhideWhenUsed="1"/>
+    <w:lsdException w:name="FollowedHyperlink" w:semiHidden="1" w:unhideWhenUsed="1"/>
+    <w:lsdException w:name="Strong" w:uiPriority="22" w:qFormat="1"/>
+    <w:lsdException w:name="Emphasis" w:uiPriority="20" w:qFormat="1"/>
+    <w:lsdException w:name="Document Map" w:semiHidden="1" w:unhideWhenUsed="1"/>
+    <w:lsdException w:name="Plain Text" w:semiHidden="1" w:unhideWhenUsed="1"/>
+    <w:lsdException w:name="E-mail Signature" w:semiHidden="1" w:unhideWhenUsed="1"/>
+    <w:lsdException w:name="HTML Top of Form" w:semiHidden="1" w:unhideWhenUsed="1"/>
+    <w:lsdException w:name="HTML Bottom of Form" w:semiHidden="1" w:unhideWhenUsed="1"/>
+    <w:lsdException w:name="Normal (Web)" w:semiHidden="1" w:unhideWhenUsed="1"/>
+    <w:lsdException w:name="HTML Acronym" w:semiHidden="1" w:unhideWhenUsed="1"/>
+    <w:lsdException w:name="HTML Address" w:semiHidden="1" w:unhideWhenUsed="1"/>
+    <w:lsdException w:name="HTML Cite" w:semiHidden="1" w:unhideWhenUsed="1"/>
+    <w:lsdException w:name="HTML Code" w:semiHidden="1" w:unhideWhenUsed="1"/>
+    <w:lsdException w:name="HTML Definition" w:semiHidden="1" w:unhideWhenUsed="1"/>
+    <w:lsdException w:name="HTML Keyboard" w:semiHidden="1" w:unhideWhenUsed="1"/>
+    <w:lsdException w:name="HTML Preformatted" w:semiHidden="1" w:unhideWhenUsed="1"/>
+    <w:lsdException w:name="HTML Sample" w:semiHidden="1" w:unhideWhenUsed="1"/>
+    <w:lsdException w:name="HTML Typewriter" w:semiHidden="1" w:unhideWhenUsed="1"/>
+    <w:lsdException w:name="HTML Variable" w:semiHidden="1" w:unhideWhenUsed="1"/>
+    <w:lsdException w:name="Normal Table" w:semiHidden="1" w:unhideWhenUsed="1"/>
+    <w:lsdException w:name="annotation subject" w:semiHidden="1" w:unhideWhenUsed="1"/>
+    <w:lsdException w:name="No List" w:semiHidden="1" w:unhideWhenUsed="1"/>
+    <w:lsdException w:name="Outline List 1" w:semiHidden="1" w:unhideWhenUsed="1"/>
+    <w:lsdException w:name="Outline List 2" w:semiHidden="1" w:unhideWhenUsed="1"/>
+    <w:lsdException w:name="Outline List 3" w:semiHidden="1" w:unhideWhenUsed="1"/>
+    <w:lsdException w:name="Table Simple 1" w:semiHidden="1" w:unhideWhenUsed="1"/>
+    <w:lsdException w:name="Table Simple 2" w:semiHidden="1" w:unhideWhenUsed="1"/>
+    <w:lsdException w:name="Table Simple 3" w:semiHidden="1" w:unhideWhenUsed="1"/>
+    <w:lsdException w:name="Table Classic 1" w:semiHidden="1" w:unhideWhenUsed="1"/>
+    <w:lsdException w:name="Table Classic 2" w:semiHidden="1" w:unhideWhenUsed="1"/>
+    <w:lsdException w:name="Table Classic 3" w:semiHidden="1" w:unhideWhenUsed="1"/>
+    <w:lsdException w:name="Table Classic 4" w:semiHidden="1" w:unhideWhenUsed="1"/>
+    <w:lsdException w:name="Table Colorful 1" w:semiHidden="1" w:unhideWhenUsed="1"/>
+    <w:lsdException w:name="Table Colorful 2" w:semiHidden="1" w:unhideWhenUsed="1"/>
+    <w:lsdException w:name="Table Colorful 3" w:semiHidden="1" w:unhideWhenUsed="1"/>
+    <w:lsdException w:name="Table Columns 1" w:semiHidden="1" w:unhideWhenUsed="1"/>
+    <w:lsdException w:name="Table Columns 2" w:semiHidden="1" w:unhideWhenUsed="1"/>
+    <w:lsdException w:name="Table Columns 3" w:semiHidden="1" w:unhideWhenUsed="1"/>
+    <w:lsdException w:name="Table Columns 4" w:semiHidden="1" w:unhideWhenUsed="1"/>
+    <w:lsdException w:name="Table Columns 5" w:semiHidden="1" w:unhideWhenUsed="1"/>
+    <w:lsdException w:name="Table Grid 1" w:semiHidden="1" w:unhideWhenUsed="1"/>
+    <w:lsdException w:name="Table Grid 2" w:semiHidden="1" w:unhideWhenUsed="1"/>
+    <w:lsdException w:name="Table Grid 3" w:semiHidden="1" w:unhideWhenUsed="1"/>
+    <w:lsdException w:name="Table Grid 4" w:semiHidden="1" w:unhideWhenUsed="1"/>
+    <w:lsdException w:name="Table Grid 5" w:semiHidden="1" w:unhideWhenUsed="1"/>
+    <w:lsdException w:name="Table Grid 6" w:semiHidden="1" w:unhideWhenUsed="1"/>
+    <w:lsdException w:name="Table Grid 7" w:semiHidden="1" w:unhideWhenUsed="1"/>
+    <w:lsdException w:name="Table Grid 8" w:semiHidden="1" w:unhideWhenUsed="1"/>
+    <w:lsdException w:name="Table List 1" w:semiHidden="1" w:unhideWhenUsed="1"/>
+    <w:lsdException w:name="Table List 2" w:semiHidden="1" w:unhideWhenUsed="1"/>
+    <w:lsdException w:name="Table List 3" w:semiHidden="1" w:unhideWhenUsed="1"/>
+    <w:lsdException w:name="Table List 4" w:semiHidden="1" w:unhideWhenUsed="1"/>
+    <w:lsdException w:name="Table List 5" w:semiHidden="1" w:unhideWhenUsed="1"/>
+    <w:lsdException w:name="Table List 6" w:semiHidden="1" w:unhideWhenUsed="1"/>
+    <w:lsdException w:name="Table List 7" w:semiHidden="1" w:unhideWhenUsed="1"/>
+    <w:lsdException w:name="Table List 8" w:semiHidden="1" w:unhideWhenUsed="1"/>
+    <w:lsdException w:name="Table 3D effects 1" w:semiHidden="1" w:unhideWhenUsed="1"/>
+    <w:lsdException w:name="Table 3D effects 2" w:semiHidden="1" w:unhideWhenUsed="1"/>
+    <w:lsdException w:name="Table 3D effects 3" w:semiHidden="1" w:unhideWhenUsed="1"/>
+    <w:lsdException w:name="Table Contemporary" w:semiHidden="1" w:unhideWhenUsed="1"/>
+    <w:lsdException w:name="Table Elegant" w:semiHidden="1" w:unhideWhenUsed="1"/>
+    <w:lsdException w:name="Table Professional" w:semiHidden="1" w:unhideWhenUsed="1"/>
+    <w:lsdException w:name="Table Subtle 1" w:semiHidden="1" w:unhideWhenUsed="1"/>
+    <w:lsdException w:name="Table Subtle 2" w:semiHidden="1" w:unhideWhenUsed="1"/>
+    <w:lsdException w:name="Table Web 1" w:semiHidden="1" w:unhideWhenUsed="1"/>
+    <w:lsdException w:name="Table Web 2" w:semiHidden="1" w:unhideWhenUsed="1"/>
+    <w:lsdException w:name="Table Web 3" w:semiHidden="1" w:unhideWhenUsed="1"/>
+    <w:lsdException w:name="Balloon Text" w:semiHidden="1" w:unhideWhenUsed="1"/>
+    <w:lsdException w:name="Table Grid" w:uiPriority="59"/>
+    <w:lsdException w:name="Table Theme" w:semiHidden="1" w:unhideWhenUsed="1"/>
+    <w:lsdException w:name="Note Level 1" w:semiHidden="1" w:unhideWhenUsed="1"/>
+    <w:lsdException w:name="Note Level 2" w:semiHidden="1" w:unhideWhenUsed="1"/>
+    <w:lsdException w:name="Note Level 3" w:semiHidden="1" w:unhideWhenUsed="1"/>
+    <w:lsdException w:name="Note Level 4" w:semiHidden="1" w:unhideWhenUsed="1"/>
+    <w:lsdException w:name="Note Level 5" w:semiHidden="1" w:unhideWhenUsed="1"/>
+    <w:lsdException w:name="Note Level 6" w:semiHidden="1" w:unhideWhenUsed="1"/>
+    <w:lsdException w:name="Note Level 7" w:semiHidden="1" w:unhideWhenUsed="1"/>
+    <w:lsdException w:name="Note Level 8" w:semiHidden="1" w:unhideWhenUsed="1"/>
+    <w:lsdException w:name="Note Level 9" w:semiHidden="1" w:unhideWhenUsed="1"/>
+    <w:lsdException w:name="Placeholder Text" w:semiHidden="1"/>
+    <w:lsdException w:name="No Spacing" w:uiPriority="1" w:qFormat="1"/>
+    <w:lsdException w:name="Light Shading" w:uiPriority="60"/>
+    <w:lsdException w:name="Light List" w:uiPriority="61"/>
+    <w:lsdException w:name="Light Grid" w:uiPriority="62"/>
+    <w:lsdException w:name="Medium Shading 1" w:uiPriority="63"/>
+    <w:lsdException w:name="Medium Shading 2" w:uiPriority="64"/>
+    <w:lsdException w:name="Medium List 1" w:uiPriority="65"/>
+    <w:lsdException w:name="Medium List 2" w:uiPriority="66"/>
+    <w:lsdException w:name="Medium Grid 1" w:uiPriority="67"/>
+    <w:lsdException w:name="Medium Grid 2" w:uiPriority="68"/>
+    <w:lsdException w:name="Medium Grid 3" w:uiPriority="69"/>
+    <w:lsdException w:name="Dark List" w:uiPriority="70"/>
+    <w:lsdException w:name="Colorful Shading" w:uiPriority="71"/>
+    <w:lsdException w:name="Colorful List" w:uiPriority="72"/>
+    <w:lsdException w:name="Colorful Grid" w:uiPriority="73"/>
+    <w:lsdException w:name="Light Shading Accent 1" w:uiPriority="60"/>
+    <w:lsdException w:name="Light List Accent 1" w:uiPriority="61"/>
+    <w:lsdException w:name="Light Grid Accent 1" w:uiPriority="62"/>
+    <w:lsdException w:name="Medium Shading 1 Accent 1" w:uiPriority="63"/>
+    <w:lsdException w:name="Medium Shading 2 Accent 1" w:uiPriority="64"/>
+    <w:lsdException w:name="Medium List 1 Accent 1" w:uiPriority="65"/>
+    <w:lsdException w:name="Revision" w:semiHidden="1"/>
+    <w:lsdException w:name="List Paragraph" w:uiPriority="34" w:qFormat="1"/>
+    <w:lsdException w:name="Quote" w:uiPriority="29" w:qFormat="1"/>
+    <w:lsdException w:name="Intense Quote" w:uiPriority="30" w:qFormat="1"/>
+    <w:lsdException w:name="Medium List 2 Accent 1" w:uiPriority="66"/>
+    <w:lsdException w:name="Medium Grid 1 Accent 1" w:uiPriority="67"/>
+    <w:lsdException w:name="Medium Grid 2 Accent 1" w:uiPriority="68"/>
+    <w:lsdException w:name="Medium Grid 3 Accent 1" w:uiPriority="69"/>
+    <w:lsdException w:name="Dark List Accent 1" w:uiPriority="70"/>
+    <w:lsdException w:name="Colorful Shading Accent 1" w:uiPriority="71"/>
+    <w:lsdException w:name="Colorful List Accent 1" w:uiPriority="72"/>
+    <w:lsdException w:name="Colorful Grid Accent 1" w:uiPriority="73"/>
+    <w:lsdException w:name="Light Shading Accent 2" w:uiPriority="60"/>
+    <w:lsdException w:name="Light List Accent 2" w:uiPriority="61"/>
+    <w:lsdException w:name="Light Grid Accent 2" w:uiPriority="62"/>
+    <w:lsdException w:name="Medium Shading 1 Accent 2" w:uiPriority="63"/>
+    <w:lsdException w:name="Medium Shading 2 Accent 2" w:uiPriority="64"/>
+    <w:lsdException w:name="Medium List 1 Accent 2" w:uiPriority="65"/>
+    <w:lsdException w:name="Medium List 2 Accent 2" w:uiPriority="66"/>
+    <w:lsdException w:name="Medium Grid 1 Accent 2" w:uiPriority="67"/>
+    <w:lsdException w:name="Medium Grid 2 Accent 2" w:uiPriority="68"/>
+    <w:lsdException w:name="Medium Grid 3 Accent 2" w:uiPriority="69"/>
+    <w:lsdException w:name="Dark List Accent 2" w:uiPriority="70"/>
+    <w:lsdException w:name="Colorful Shading Accent 2" w:uiPriority="71"/>
+    <w:lsdException w:name="Colorful List Accent 2" w:uiPriority="72"/>
+    <w:lsdException w:name="Colorful Grid Accent 2" w:uiPriority="73"/>
+    <w:lsdException w:name="Light Shading Accent 3" w:uiPriority="60"/>
+    <w:lsdException w:name="Light List Accent 3" w:uiPriority="61"/>
+    <w:lsdException w:name="Light Grid Accent 3" w:uiPriority="62"/>
+    <w:lsdException w:name="Medium Shading 1 Accent 3" w:uiPriority="63"/>
+    <w:lsdException w:name="Medium Shading 2 Accent 3" w:uiPriority="64"/>
+    <w:lsdException w:name="Medium List 1 Accent 3" w:uiPriority="65"/>
+    <w:lsdException w:name="Medium List 2 Accent 3" w:uiPriority="66"/>
+    <w:lsdException w:name="Medium Grid 1 Accent 3" w:uiPriority="67"/>
+    <w:lsdException w:name="Medium Grid 2 Accent 3" w:uiPriority="68"/>
+    <w:lsdException w:name="Medium Grid 3 Accent 3" w:uiPriority="69"/>
+    <w:lsdException w:name="Dark List Accent 3" w:uiPriority="70"/>
+    <w:lsdException w:name="Colorful Shading Accent 3" w:uiPriority="71"/>
+    <w:lsdException w:name="Colorful List Accent 3" w:uiPriority="72"/>
+    <w:lsdException w:name="Colorful Grid Accent 3" w:uiPriority="73"/>
+    <w:lsdException w:name="Light Shading Accent 4" w:uiPriority="60"/>
+    <w:lsdException w:name="Light List Accent 4" w:uiPriority="61"/>
+    <w:lsdException w:name="Light Grid Accent 4" w:uiPriority="62"/>
+    <w:lsdException w:name="Medium Shading 1 Accent 4" w:uiPriority="63"/>
+    <w:lsdException w:name="Medium Shading 2 Accent 4" w:uiPriority="64"/>
+    <w:lsdException w:name="Medium List 1 Accent 4" w:uiPriority="65"/>
+    <w:lsdException w:name="Medium List 2 Accent 4" w:uiPriority="66"/>
+    <w:lsdException w:name="Medium Grid 1 Accent 4" w:uiPriority="67"/>
+    <w:lsdException w:name="Medium Grid 2 Accent 4" w:uiPriority="68"/>
+    <w:lsdException w:name="Medium Grid 3 Accent 4" w:uiPriority="69"/>
+    <w:lsdException w:name="Dark List Accent 4" w:uiPriority="70"/>
+    <w:lsdException w:name="Colorful Shading Accent 4" w:uiPriority="71"/>
+    <w:lsdException w:name="Colorful List Accent 4" w:uiPriority="72"/>
+    <w:lsdException w:name="Colorful Grid Accent 4" w:uiPriority="73"/>
+    <w:lsdException w:name="Light Shading Accent 5" w:uiPriority="60"/>
+    <w:lsdException w:name="Light List Accent 5" w:uiPriority="61"/>
+    <w:lsdException w:name="Light Grid Accent 5" w:uiPriority="62"/>
+    <w:lsdException w:name="Medium Shading 1 Accent 5" w:uiPriority="63"/>
+    <w:lsdException w:name="Medium Shading 2 Accent 5" w:uiPriority="64"/>
+    <w:lsdException w:name="Medium List 1 Accent 5" w:uiPriority="65"/>
+    <w:lsdException w:name="Medium List 2 Accent 5" w:uiPriority="66"/>
+    <w:lsdException w:name="Medium Grid 1 Accent 5" w:uiPriority="67"/>
+    <w:lsdException w:name="Medium Grid 2 Accent 5" w:uiPriority="68"/>
+    <w:lsdException w:name="Medium Grid 3 Accent 5" w:uiPriority="69"/>
+    <w:lsdException w:name="Dark List Accent 5" w:uiPriority="70"/>
+    <w:lsdException w:name="Colorful Shading Accent 5" w:uiPriority="71"/>
+    <w:lsdException w:name="Colorful List Accent 5" w:uiPriority="72"/>
+    <w:lsdException w:name="Colorful Grid Accent 5" w:uiPriority="73"/>
+    <w:lsdException w:name="Light Shading Accent 6" w:uiPriority="60"/>
+    <w:lsdException w:name="Light List Accent 6" w:uiPriority="61"/>
+    <w:lsdException w:name="Light Grid Accent 6" w:uiPriority="62"/>
+    <w:lsdException w:name="Medium Shading 1 Accent 6" w:uiPriority="63"/>
+    <w:lsdException w:name="Medium Shading 2 Accent 6" w:uiPriority="64"/>
+    <w:lsdException w:name="Medium List 1 Accent 6" w:uiPriority="65"/>
+    <w:lsdException w:name="Medium List 2 Accent 6" w:uiPriority="66"/>
+    <w:lsdException w:name="Medium Grid 1 Accent 6" w:uiPriority="67"/>
+    <w:lsdException w:name="Medium Grid 2 Accent 6" w:uiPriority="68"/>
+    <w:lsdException w:name="Medium Grid 3 Accent 6" w:uiPriority="69"/>
+    <w:lsdException w:name="Dark List Accent 6" w:uiPriority="70"/>
+    <w:lsdException w:name="Colorful Shading Accent 6" w:uiPriority="71"/>
+    <w:lsdException w:name="Colorful List Accent 6" w:uiPriority="72"/>
+    <w:lsdException w:name="Colorful Grid Accent 6" w:uiPriority="73"/>
+    <w:lsdException w:name="Subtle Emphasis" w:uiPriority="19" w:qFormat="1"/>
+    <w:lsdException w:name="Intense Emphasis" w:uiPriority="21" w:qFormat="1"/>
+    <w:lsdException w:name="Subtle Reference" w:uiPriority="31" w:qFormat="1"/>
+    <w:lsdException w:name="Intense Reference" w:uiPriority="32" w:qFormat="1"/>
+    <w:lsdException w:name="Book Title" w:uiPriority="33" w:qFormat="1"/>
+    <w:lsdException w:name="Bibliography" w:semiHidden="1" w:uiPriority="37" w:unhideWhenUsed="1"/>
+    <w:lsdException w:name="TOC Heading" w:semiHidden="1" w:uiPriority="39" w:unhideWhenUsed="1" w:qFormat="1"/>
+    <w:lsdException w:name="Plain Table 1" w:uiPriority="41"/>
+    <w:lsdException w:name="Plain Table 2" w:uiPriority="42"/>
+    <w:lsdException w:name="Plain Table 3" w:uiPriority="43"/>
+    <w:lsdException w:name="Plain Table 4" w:uiPriority="44"/>
+    <w:lsdException w:name="Plain Table 5" w:uiPriority="45"/>
+    <w:lsdException w:name="Grid Table Light" w:uiPriority="40"/>
+    <w:lsdException w:name="Grid Table 1 Light" w:uiPriority="46"/>
+    <w:lsdException w:name="Grid Table 2" w:uiPriority="47"/>
+    <w:lsdException w:name="Grid Table 3" w:uiPriority="48"/>
+    <w:lsdException w:name="Grid Table 4" w:uiPriority="49"/>
+    <w:lsdException w:name="Grid Table 5 Dark" w:uiPriority="50"/>
+    <w:lsdException w:name="Grid Table 6 Colorful" w:uiPriority="51"/>
+    <w:lsdException w:name="Grid Table 7 Colorful" w:uiPriority="52"/>
+    <w:lsdException w:name="Grid Table 1 Light Accent 1" w:uiPriority="46"/>
+    <w:lsdException w:name="Grid Table 2 Accent 1" w:uiPriority="47"/>
+    <w:lsdException w:name="Grid Table 3 Accent 1" w:uiPriority="48"/>
+    <w:lsdException w:name="Grid Table 4 Accent 1" w:uiPriority="49"/>
+    <w:lsdException w:name="Grid Table 5 Dark Accent 1" w:uiPriority="50"/>
+    <w:lsdException w:name="Grid Table 6 Colorful Accent 1" w:uiPriority="51"/>
+    <w:lsdException w:name="Grid Table 7 Colorful Accent 1" w:uiPriority="52"/>
+    <w:lsdException w:name="Grid Table 1 Light Accent 2" w:uiPriority="46"/>
+    <w:lsdException w:name="Grid Table 2 Accent 2" w:uiPriority="47"/>
+    <w:lsdException w:name="Grid Table 3 Accent 2" w:uiPriority="48"/>
+    <w:lsdException w:name="Grid Table 4 Accent 2" w:uiPriority="49"/>
+    <w:lsdException w:name="Grid Table 5 Dark Accent 2" w:uiPriority="50"/>
+    <w:lsdException w:name="Grid Table 6 Colorful Accent 2" w:uiPriority="51"/>
+    <w:lsdException w:name="Grid Table 7 Colorful Accent 2" w:uiPriority="52"/>
+    <w:lsdException w:name="Grid Table 1 Light Accent 3" w:uiPriority="46"/>
+    <w:lsdException w:name="Grid Table 2 Accent 3" w:uiPriority="47"/>
+    <w:lsdException w:name="Grid Table 3 Accent 3" w:uiPriority="48"/>
+    <w:lsdException w:name="Grid Table 4 Accent 3" w:uiPriority="49"/>
+    <w:lsdException w:name="Grid Table 5 Dark Accent 3" w:uiPriority="50"/>
+    <w:lsdException w:name="Grid Table 6 Colorful Accent 3" w:uiPriority="51"/>
+    <w:lsdException w:name="Grid Table 7 Colorful Accent 3" w:uiPriority="52"/>
+    <w:lsdException w:name="Grid Table 1 Light Accent 4" w:uiPriority="46"/>
+    <w:lsdException w:name="Grid Table 2 Accent 4" w:uiPriority="47"/>
+    <w:lsdException w:name="Grid Table 3 Accent 4" w:uiPriority="48"/>
+    <w:lsdException w:name="Grid Table 4 Accent 4" w:uiPriority="49"/>
+    <w:lsdException w:name="Grid Table 5 Dark Accent 4" w:uiPriority="50"/>
+    <w:lsdException w:name="Grid Table 6 Colorful Accent 4" w:uiPriority="51"/>
+    <w:lsdException w:name="Grid Table 7 Colorful Accent 4" w:uiPriority="52"/>
+    <w:lsdException w:name="Grid Table 1 Light Accent 5" w:uiPriority="46"/>
+    <w:lsdException w:name="Grid Table 2 Accent 5" w:uiPriority="47"/>
+    <w:lsdException w:name="Grid Table 3 Accent 5" w:uiPriority="48"/>
+    <w:lsdException w:name="Grid Table 4 Accent 5" w:uiPriority="49"/>
+    <w:lsdException w:name="Grid Table 5 Dark Accent 5" w:uiPriority="50"/>
+    <w:lsdException w:name="Grid Table 6 Colorful Accent 5" w:uiPriority="51"/>
+    <w:lsdException w:name="Grid Table 7 Colorful Accent 5" w:uiPriority="52"/>
+    <w:lsdException w:name="Grid Table 1 Light Accent 6" w:uiPriority="46"/>
+    <w:lsdException w:name="Grid Table 2 Accent 6" w:uiPriority="47"/>
+    <w:lsdException w:name="Grid Table 3 Accent 6" w:uiPriority="48"/>
+    <w:lsdException w:name="Grid Table 4 Accent 6" w:uiPriority="49"/>
+    <w:lsdException w:name="Grid Table 5 Dark Accent 6" w:uiPriority="50"/>
+    <w:lsdException w:name="Grid Table 6 Colorful Accent 6" w:uiPriority="51"/>
+    <w:lsdException w:name="Grid Table 7 Colorful Accent 6" w:uiPriority="52"/>
+    <w:lsdException w:name="List Table 1 Light" w:uiPriority="46"/>
+    <w:lsdException w:name="List Table 2" w:uiPriority="47"/>
+    <w:lsdException w:name="List Table 3" w:uiPriority="48"/>
+    <w:lsdException w:name="List Table 4" w:uiPriority="49"/>
+    <w:lsdException w:name="List Table 5 Dark" w:uiPriority="50"/>
+    <w:lsdException w:name="List Table 6 Colorful" w:uiPriority="51"/>
+    <w:lsdException w:name="List Table 7 Colorful" w:uiPriority="52"/>
+    <w:lsdException w:name="List Table 1 Light Accent 1" w:uiPriority="46"/>
+    <w:lsdException w:name="List Table 2 Accent 1" w:uiPriority="47"/>
+    <w:lsdException w:name="List Table 3 Accent 1" w:uiPriority="48"/>
+    <w:lsdException w:name="List Table 4 Accent 1" w:uiPriority="49"/>
+    <w:lsdException w:name="List Table 5 Dark Accent 1" w:uiPriority="50"/>
+    <w:lsdException w:name="List Table 6 Colorful Accent 1" w:uiPriority="51"/>
+    <w:lsdException w:name="List Table 7 Colorful Accent 1" w:uiPriority="52"/>
+    <w:lsdException w:name="List Table 1 Light Accent 2" w:uiPriority="46"/>
+    <w:lsdException w:name="List Table 2 Accent 2" w:uiPriority="47"/>
+    <w:lsdException w:name="List Table 3 Accent 2" w:uiPriority="48"/>
+    <w:lsdException w:name="List Table 4 Accent 2" w:uiPriority="49"/>
+    <w:lsdException w:name="List Table 5 Dark Accent 2" w:uiPriority="50"/>
+    <w:lsdException w:name="List Table 6 Colorful Accent 2" w:uiPriority="51"/>
+    <w:lsdException w:name="List Table 7 Colorful Accent 2" w:uiPriority="52"/>
+    <w:lsdException w:name="List Table 1 Light Accent 3" w:uiPriority="46"/>
+    <w:lsdException w:name="List Table 2 Accent 3" w:uiPriority="47"/>
+    <w:lsdException w:name="List Table 3 Accent 3" w:uiPriority="48"/>
+    <w:lsdException w:name="List Table 4 Accent 3" w:uiPriority="49"/>
+    <w:lsdException w:name="List Table 5 Dark Accent 3" w:uiPriority="50"/>
+    <w:lsdException w:name="List Table 6 Colorful Accent 3" w:uiPriority="51"/>
+    <w:lsdException w:name="List Table 7 Colorful Accent 3" w:uiPriority="52"/>
+    <w:lsdException w:name="List Table 1 Light Accent 4" w:uiPriority="46"/>
+    <w:lsdException w:name="List Table 2 Accent 4" w:uiPriority="47"/>
+    <w:lsdException w:name="List Table 3 Accent 4" w:uiPriority="48"/>
+    <w:lsdException w:name="List Table 4 Accent 4" w:uiPriority="49"/>
+    <w:lsdException w:name="List Table 5 Dark Accent 4" w:uiPriority="50"/>
+    <w:lsdException w:name="List Table 6 Colorful Accent 4" w:uiPriority="51"/>
+    <w:lsdException w:name="List Table 7 Colorful Accent 4" w:uiPriority="52"/>
+    <w:lsdException w:name="List Table 1 Light Accent 5" w:uiPriority="46"/>
+    <w:lsdException w:name="List Table 2 Accent 5" w:uiPriority="47"/>
+    <w:lsdException w:name="List Table 3 Accent 5" w:uiPriority="48"/>
+    <w:lsdException w:name="List Table 4 Accent 5" w:uiPriority="49"/>
+    <w:lsdException w:name="List Table 5 Dark Accent 5" w:uiPriority="50"/>
+    <w:lsdException w:name="List Table 6 Colorful Accent 5" w:uiPriority="51"/>
+    <w:lsdException w:name="List Table 7 Colorful Accent 5" w:uiPriority="52"/>
+    <w:lsdException w:name="List Table 1 Light Accent 6" w:uiPriority="46"/>
+    <w:lsdException w:name="List Table 2 Accent 6" w:uiPriority="47"/>
+    <w:lsdException w:name="List Table 3 Accent 6" w:uiPriority="48"/>
+    <w:lsdException w:name="List Table 4 Accent 6" w:uiPriority="49"/>
+    <w:lsdException w:name="List Table 5 Dark Accent 6" w:uiPriority="50"/>
+    <w:lsdException w:name="List Table 6 Colorful Accent 6" w:uiPriority="51"/>
+    <w:lsdException w:name="List Table 7 Colorful Accent 6" w:uiPriority="52"/>
+    <w:lsdException w:name="Mention" w:semiHidden="1" w:unhideWhenUsed="1"/>
+    <w:lsdException w:name="Smart Hyperlink" w:semiHidden="1" w:unhideWhenUsed="1"/>
   </w:latentStyles>
   <w:style w:type="paragraph" w:default="1" w:styleId="Normal">
     <w:name w:val="Normal"/>
@@ -1025,7 +2391,6 @@
     <w:uiPriority w:val="99"/>
     <w:semiHidden/>
     <w:unhideWhenUsed/>
-    <w:qFormat/>
     <w:tblPr>
       <w:tblInd w:w="0" w:type="dxa"/>
       <w:tblCellMar>
@@ -1057,12 +2422,12 @@
       <w:szCs w:val="24"/>
     </w:rPr>
   </w:style>
-  <w:style w:type="character" w:customStyle="1" w:styleId="title">
-    <w:name w:val="title"/>
+  <w:style w:type="character" w:customStyle="1" w:styleId="Title1">
+    <w:name w:val="Title1"/>
     <w:basedOn w:val="DefaultParagraphFont"/>
     <w:rsid w:val="004437C1"/>
   </w:style>
-  <w:style w:type="paragraph" w:customStyle="1" w:styleId="title1">
+  <w:style w:type="paragraph" w:customStyle="1" w:styleId="title10">
     <w:name w:val="title1"/>
     <w:basedOn w:val="Normal"/>
     <w:rsid w:val="004437C1"/>

</xml_diff>

<commit_message>
Added message when inventory updated
Added two messages for when the inventory is added to. One that lets
the user know if the inventory was successfully added to. Another that
lets the user know if the inventory could not be added to.

Also added to the acceptance tests document.
</commit_message>
<xml_diff>
--- a/CoffeeMaker/reqs/Coffee Maker Acceptance Tests.docx
+++ b/CoffeeMaker/reqs/Coffee Maker Acceptance Tests.docx
@@ -37,10 +37,10 @@
         <w:tblLook w:val="04A0" w:firstRow="1" w:lastRow="0" w:firstColumn="1" w:lastColumn="0" w:noHBand="0" w:noVBand="1"/>
       </w:tblPr>
       <w:tblGrid>
-        <w:gridCol w:w="1696"/>
-        <w:gridCol w:w="3860"/>
-        <w:gridCol w:w="3639"/>
-        <w:gridCol w:w="3690"/>
+        <w:gridCol w:w="1617"/>
+        <w:gridCol w:w="5305"/>
+        <w:gridCol w:w="2995"/>
+        <w:gridCol w:w="2968"/>
       </w:tblGrid>
       <w:tr>
         <w:trPr>
@@ -245,18 +245,8 @@
                 <w:sz w:val="20"/>
                 <w:szCs w:val="20"/>
               </w:rPr>
-              <w:t xml:space="preserve">Precondition: Run </w:t>
-            </w:r>
-            <w:proofErr w:type="spellStart"/>
-            <w:r>
-              <w:rPr>
-                <w:rFonts w:ascii="Times New Roman" w:eastAsia="Times New Roman" w:hAnsi="Times New Roman" w:cs="Times New Roman"/>
-                <w:sz w:val="20"/>
-                <w:szCs w:val="20"/>
-              </w:rPr>
-              <w:t>CoffeeMaker</w:t>
-            </w:r>
-            <w:proofErr w:type="spellEnd"/>
+              <w:t>Precondition: Run CoffeeMaker</w:t>
+            </w:r>
             <w:r>
               <w:rPr>
                 <w:rFonts w:ascii="Times New Roman" w:eastAsia="Times New Roman" w:hAnsi="Times New Roman" w:cs="Times New Roman"/>
@@ -470,18 +460,8 @@
                 <w:sz w:val="20"/>
                 <w:szCs w:val="20"/>
               </w:rPr>
-              <w:t xml:space="preserve">Precondition: Run </w:t>
-            </w:r>
-            <w:proofErr w:type="spellStart"/>
-            <w:r>
-              <w:rPr>
-                <w:rFonts w:ascii="Times New Roman" w:eastAsia="Times New Roman" w:hAnsi="Times New Roman" w:cs="Times New Roman"/>
-                <w:sz w:val="20"/>
-                <w:szCs w:val="20"/>
-              </w:rPr>
-              <w:t>CoffeeMaker</w:t>
-            </w:r>
-            <w:proofErr w:type="spellEnd"/>
+              <w:t>Precondition: Run CoffeeMaker</w:t>
+            </w:r>
             <w:r>
               <w:rPr>
                 <w:rFonts w:ascii="Times New Roman" w:eastAsia="Times New Roman" w:hAnsi="Times New Roman" w:cs="Times New Roman"/>
@@ -702,18 +682,8 @@
                 <w:sz w:val="20"/>
                 <w:szCs w:val="20"/>
               </w:rPr>
-              <w:t xml:space="preserve">Precondition: Run </w:t>
-            </w:r>
-            <w:proofErr w:type="spellStart"/>
-            <w:r>
-              <w:rPr>
-                <w:rFonts w:ascii="Times New Roman" w:eastAsia="Times New Roman" w:hAnsi="Times New Roman" w:cs="Times New Roman"/>
-                <w:sz w:val="20"/>
-                <w:szCs w:val="20"/>
-              </w:rPr>
-              <w:t>CoffeeMaker</w:t>
-            </w:r>
-            <w:proofErr w:type="spellEnd"/>
+              <w:t>Precondition: Run CoffeeMaker</w:t>
+            </w:r>
             <w:r>
               <w:rPr>
                 <w:rFonts w:ascii="Times New Roman" w:eastAsia="Times New Roman" w:hAnsi="Times New Roman" w:cs="Times New Roman"/>
@@ -837,7 +807,15 @@
                 <w:sz w:val="20"/>
                 <w:szCs w:val="20"/>
               </w:rPr>
-              <w:t>Return to main menu after negative number entered for price.</w:t>
+              <w:t>Return to main menu after</w:t>
+            </w:r>
+            <w:r>
+              <w:rPr>
+                <w:rFonts w:ascii="Times New Roman" w:eastAsia="Times New Roman" w:hAnsi="Times New Roman" w:cs="Times New Roman"/>
+                <w:sz w:val="20"/>
+                <w:szCs w:val="20"/>
+              </w:rPr>
+              <w:t xml:space="preserve"> negative number entered for coffee</w:t>
             </w:r>
           </w:p>
         </w:tc>
@@ -925,18 +903,8 @@
                 <w:sz w:val="20"/>
                 <w:szCs w:val="20"/>
               </w:rPr>
-              <w:t xml:space="preserve">Precondition: Run </w:t>
-            </w:r>
-            <w:proofErr w:type="spellStart"/>
-            <w:r>
-              <w:rPr>
-                <w:rFonts w:ascii="Times New Roman" w:eastAsia="Times New Roman" w:hAnsi="Times New Roman" w:cs="Times New Roman"/>
-                <w:sz w:val="20"/>
-                <w:szCs w:val="20"/>
-              </w:rPr>
-              <w:t>CoffeeMaker</w:t>
-            </w:r>
-            <w:proofErr w:type="spellEnd"/>
+              <w:t>Precondition: Run CoffeeMaker</w:t>
+            </w:r>
             <w:r>
               <w:rPr>
                 <w:rFonts w:ascii="Times New Roman" w:eastAsia="Times New Roman" w:hAnsi="Times New Roman" w:cs="Times New Roman"/>
@@ -1061,7 +1029,15 @@
                 <w:sz w:val="20"/>
                 <w:szCs w:val="20"/>
               </w:rPr>
-              <w:t>Return to main menu after negative number entered for price.</w:t>
+              <w:t xml:space="preserve">Return to main menu after </w:t>
+            </w:r>
+            <w:r>
+              <w:rPr>
+                <w:rFonts w:ascii="Times New Roman" w:eastAsia="Times New Roman" w:hAnsi="Times New Roman" w:cs="Times New Roman"/>
+                <w:sz w:val="20"/>
+                <w:szCs w:val="20"/>
+              </w:rPr>
+              <w:t>negative number entered for milk</w:t>
             </w:r>
           </w:p>
         </w:tc>
@@ -1150,18 +1126,8 @@
                 <w:sz w:val="20"/>
                 <w:szCs w:val="20"/>
               </w:rPr>
-              <w:t xml:space="preserve">Precondition: Run </w:t>
-            </w:r>
-            <w:proofErr w:type="spellStart"/>
-            <w:r>
-              <w:rPr>
-                <w:rFonts w:ascii="Times New Roman" w:eastAsia="Times New Roman" w:hAnsi="Times New Roman" w:cs="Times New Roman"/>
-                <w:sz w:val="20"/>
-                <w:szCs w:val="20"/>
-              </w:rPr>
-              <w:t>CoffeeMaker</w:t>
-            </w:r>
-            <w:proofErr w:type="spellEnd"/>
+              <w:t>Precondition: Run CoffeeMaker</w:t>
+            </w:r>
             <w:r>
               <w:rPr>
                 <w:rFonts w:ascii="Times New Roman" w:eastAsia="Times New Roman" w:hAnsi="Times New Roman" w:cs="Times New Roman"/>
@@ -1286,10 +1252,16 @@
                 <w:sz w:val="20"/>
                 <w:szCs w:val="20"/>
               </w:rPr>
-              <w:t>Return to main menu after negative number entered for price.</w:t>
-            </w:r>
-            <w:bookmarkStart w:id="0" w:name="_GoBack"/>
-            <w:bookmarkEnd w:id="0"/>
+              <w:t>Return to main menu after</w:t>
+            </w:r>
+            <w:r>
+              <w:rPr>
+                <w:rFonts w:ascii="Times New Roman" w:eastAsia="Times New Roman" w:hAnsi="Times New Roman" w:cs="Times New Roman"/>
+                <w:sz w:val="20"/>
+                <w:szCs w:val="20"/>
+              </w:rPr>
+              <w:t xml:space="preserve"> negative number entered for sugar</w:t>
+            </w:r>
           </w:p>
         </w:tc>
         <w:tc>
@@ -1317,7 +1289,7 @@
       </w:tr>
       <w:tr>
         <w:trPr>
-          <w:trHeight w:val="336"/>
+          <w:trHeight w:val="2091"/>
           <w:tblCellSpacing w:w="0" w:type="dxa"/>
         </w:trPr>
         <w:tc>
@@ -1376,18 +1348,8 @@
                 <w:sz w:val="20"/>
                 <w:szCs w:val="20"/>
               </w:rPr>
-              <w:t xml:space="preserve">Precondition: Run </w:t>
-            </w:r>
-            <w:proofErr w:type="spellStart"/>
-            <w:r>
-              <w:rPr>
-                <w:rFonts w:ascii="Times New Roman" w:eastAsia="Times New Roman" w:hAnsi="Times New Roman" w:cs="Times New Roman"/>
-                <w:sz w:val="20"/>
-                <w:szCs w:val="20"/>
-              </w:rPr>
-              <w:t>CoffeeMaker</w:t>
-            </w:r>
-            <w:proofErr w:type="spellEnd"/>
+              <w:t>Precondition: Run CoffeeMaker</w:t>
+            </w:r>
             <w:r>
               <w:rPr>
                 <w:rFonts w:ascii="Times New Roman" w:eastAsia="Times New Roman" w:hAnsi="Times New Roman" w:cs="Times New Roman"/>
@@ -1506,6 +1468,22 @@
                 <w:szCs w:val="20"/>
               </w:rPr>
             </w:pPr>
+            <w:r>
+              <w:rPr>
+                <w:rFonts w:ascii="Times New Roman" w:eastAsia="Times New Roman" w:hAnsi="Times New Roman" w:cs="Times New Roman"/>
+                <w:sz w:val="20"/>
+                <w:szCs w:val="20"/>
+              </w:rPr>
+              <w:t>Return to main menu after</w:t>
+            </w:r>
+            <w:r>
+              <w:rPr>
+                <w:rFonts w:ascii="Times New Roman" w:eastAsia="Times New Roman" w:hAnsi="Times New Roman" w:cs="Times New Roman"/>
+                <w:sz w:val="20"/>
+                <w:szCs w:val="20"/>
+              </w:rPr>
+              <w:t xml:space="preserve"> negative number entered for chocolate</w:t>
+            </w:r>
           </w:p>
         </w:tc>
         <w:tc>
@@ -1533,6 +1511,7 @@
       </w:tr>
       <w:tr>
         <w:trPr>
+          <w:trHeight w:val="966"/>
           <w:tblCellSpacing w:w="0" w:type="dxa"/>
         </w:trPr>
         <w:tc>
@@ -1697,6 +1676,7 @@
       </w:tr>
       <w:tr>
         <w:trPr>
+          <w:trHeight w:val="966"/>
           <w:tblCellSpacing w:w="0" w:type="dxa"/>
         </w:trPr>
         <w:tc>
@@ -1709,32 +1689,23 @@
               <w:right w:val="outset" w:sz="6" w:space="0" w:color="auto"/>
             </w:tcBorders>
             <w:vAlign w:val="center"/>
-            <w:hideMark/>
-          </w:tcPr>
-          <w:p>
-            <w:pPr>
-              <w:spacing w:after="0" w:line="240" w:lineRule="auto"/>
-              <w:rPr>
-                <w:rFonts w:ascii="Times New Roman" w:eastAsia="Times New Roman" w:hAnsi="Times New Roman" w:cs="Times New Roman"/>
-                <w:sz w:val="20"/>
-                <w:szCs w:val="20"/>
-              </w:rPr>
-            </w:pPr>
-            <w:r>
-              <w:rPr>
-                <w:rFonts w:ascii="Times New Roman" w:eastAsia="Times New Roman" w:hAnsi="Times New Roman" w:cs="Times New Roman"/>
-                <w:sz w:val="20"/>
-                <w:szCs w:val="20"/>
-              </w:rPr>
-              <w:t>editRecipe</w:t>
-            </w:r>
-            <w:r>
-              <w:rPr>
-                <w:rFonts w:ascii="Times New Roman" w:eastAsia="Times New Roman" w:hAnsi="Times New Roman" w:cs="Times New Roman"/>
-                <w:sz w:val="20"/>
-                <w:szCs w:val="20"/>
-              </w:rPr>
-              <w:t>1</w:t>
+          </w:tcPr>
+          <w:p>
+            <w:pPr>
+              <w:spacing w:after="0" w:line="240" w:lineRule="auto"/>
+              <w:rPr>
+                <w:rFonts w:ascii="Times New Roman" w:eastAsia="Times New Roman" w:hAnsi="Times New Roman" w:cs="Times New Roman"/>
+                <w:sz w:val="20"/>
+                <w:szCs w:val="20"/>
+              </w:rPr>
+            </w:pPr>
+            <w:r>
+              <w:rPr>
+                <w:rFonts w:ascii="Times New Roman" w:eastAsia="Times New Roman" w:hAnsi="Times New Roman" w:cs="Times New Roman"/>
+                <w:sz w:val="20"/>
+                <w:szCs w:val="20"/>
+              </w:rPr>
+              <w:t>deleteRecipe2</w:t>
             </w:r>
           </w:p>
         </w:tc>
@@ -1748,7 +1719,6 @@
               <w:right w:val="outset" w:sz="6" w:space="0" w:color="auto"/>
             </w:tcBorders>
             <w:vAlign w:val="center"/>
-            <w:hideMark/>
           </w:tcPr>
           <w:p>
             <w:pPr>
@@ -1773,104 +1743,51 @@
                 <w:sz w:val="20"/>
                 <w:szCs w:val="20"/>
               </w:rPr>
+              <w:br/>
+              <w:t>Enter: Menu option 2, "</w:t>
+            </w:r>
+            <w:r>
+              <w:rPr>
+                <w:rFonts w:ascii="Times New Roman" w:eastAsia="Times New Roman" w:hAnsi="Times New Roman" w:cs="Times New Roman"/>
+                <w:sz w:val="20"/>
+                <w:szCs w:val="20"/>
+              </w:rPr>
+              <w:t>Delete a recipe "</w:t>
+            </w:r>
+            <w:r>
+              <w:rPr>
+                <w:rFonts w:ascii="Times New Roman" w:eastAsia="Times New Roman" w:hAnsi="Times New Roman" w:cs="Times New Roman"/>
+                <w:sz w:val="20"/>
+                <w:szCs w:val="20"/>
+              </w:rPr>
+              <w:br/>
+              <w:t xml:space="preserve">Select: </w:t>
+            </w:r>
+            <w:r>
+              <w:rPr>
+                <w:rFonts w:ascii="Times New Roman" w:eastAsia="Times New Roman" w:hAnsi="Times New Roman" w:cs="Times New Roman"/>
+                <w:sz w:val="20"/>
+                <w:szCs w:val="20"/>
+              </w:rPr>
+              <w:t>null</w:t>
+            </w:r>
+            <w:r>
+              <w:rPr>
+                <w:rFonts w:ascii="Times New Roman" w:eastAsia="Times New Roman" w:hAnsi="Times New Roman" w:cs="Times New Roman"/>
+                <w:sz w:val="20"/>
+                <w:szCs w:val="20"/>
+              </w:rPr>
+              <w:br/>
+              <w:t>Return to main menu.</w:t>
+            </w:r>
+            <w:r>
+              <w:rPr>
+                <w:rFonts w:ascii="Times New Roman" w:eastAsia="Times New Roman" w:hAnsi="Times New Roman" w:cs="Times New Roman"/>
+                <w:sz w:val="20"/>
+                <w:szCs w:val="20"/>
+              </w:rPr>
               <w:t> </w:t>
             </w:r>
-            <w:r>
-              <w:rPr>
-                <w:rFonts w:ascii="Times New Roman" w:eastAsia="Times New Roman" w:hAnsi="Times New Roman" w:cs="Times New Roman"/>
-                <w:sz w:val="20"/>
-                <w:szCs w:val="20"/>
-              </w:rPr>
-              <w:br/>
-              <w:t>Enter: Menu option 3, "Edit a recipe "</w:t>
-            </w:r>
-            <w:r>
-              <w:rPr>
-                <w:rFonts w:ascii="Times New Roman" w:eastAsia="Times New Roman" w:hAnsi="Times New Roman" w:cs="Times New Roman"/>
-                <w:sz w:val="20"/>
-                <w:szCs w:val="20"/>
-              </w:rPr>
-              <w:br/>
-              <w:t>Select: Coffee</w:t>
-            </w:r>
-            <w:r>
-              <w:rPr>
-                <w:rFonts w:ascii="Times New Roman" w:eastAsia="Times New Roman" w:hAnsi="Times New Roman" w:cs="Times New Roman"/>
-                <w:sz w:val="20"/>
-                <w:szCs w:val="20"/>
-              </w:rPr>
-              <w:t> </w:t>
-            </w:r>
-            <w:r>
-              <w:rPr>
-                <w:rFonts w:ascii="Times New Roman" w:eastAsia="Times New Roman" w:hAnsi="Times New Roman" w:cs="Times New Roman"/>
-                <w:sz w:val="20"/>
-                <w:szCs w:val="20"/>
-              </w:rPr>
-              <w:br/>
-              <w:t>Price: 50</w:t>
-            </w:r>
-            <w:r>
-              <w:rPr>
-                <w:rFonts w:ascii="Times New Roman" w:eastAsia="Times New Roman" w:hAnsi="Times New Roman" w:cs="Times New Roman"/>
-                <w:sz w:val="20"/>
-                <w:szCs w:val="20"/>
-              </w:rPr>
-              <w:br/>
-              <w:t>Coffee: 3</w:t>
-            </w:r>
-            <w:r>
-              <w:rPr>
-                <w:rFonts w:ascii="Times New Roman" w:eastAsia="Times New Roman" w:hAnsi="Times New Roman" w:cs="Times New Roman"/>
-                <w:sz w:val="20"/>
-                <w:szCs w:val="20"/>
-              </w:rPr>
-              <w:br/>
-              <w:t>Milk: 1</w:t>
-            </w:r>
-            <w:r>
-              <w:rPr>
-                <w:rFonts w:ascii="Times New Roman" w:eastAsia="Times New Roman" w:hAnsi="Times New Roman" w:cs="Times New Roman"/>
-                <w:sz w:val="20"/>
-                <w:szCs w:val="20"/>
-              </w:rPr>
-              <w:br/>
-              <w:t>Sugar: 1</w:t>
-            </w:r>
-            <w:r>
-              <w:rPr>
-                <w:rFonts w:ascii="Times New Roman" w:eastAsia="Times New Roman" w:hAnsi="Times New Roman" w:cs="Times New Roman"/>
-                <w:sz w:val="20"/>
-                <w:szCs w:val="20"/>
-              </w:rPr>
-              <w:br/>
-              <w:t>Chocolate: 0</w:t>
-            </w:r>
-            <w:r>
-              <w:rPr>
-                <w:rFonts w:ascii="Times New Roman" w:eastAsia="Times New Roman" w:hAnsi="Times New Roman" w:cs="Times New Roman"/>
-                <w:sz w:val="20"/>
-                <w:szCs w:val="20"/>
-              </w:rPr>
-              <w:t> </w:t>
-            </w:r>
-            <w:r>
-              <w:rPr>
-                <w:rFonts w:ascii="Times New Roman" w:eastAsia="Times New Roman" w:hAnsi="Times New Roman" w:cs="Times New Roman"/>
-                <w:sz w:val="20"/>
-                <w:szCs w:val="20"/>
-              </w:rPr>
-              <w:br/>
-              <w:t>Return to main menu.</w:t>
-            </w:r>
-            <w:r>
-              <w:rPr>
-                <w:rFonts w:ascii="Times New Roman" w:eastAsia="Times New Roman" w:hAnsi="Times New Roman" w:cs="Times New Roman"/>
-                <w:sz w:val="20"/>
-                <w:szCs w:val="20"/>
-              </w:rPr>
-              <w:t> </w:t>
-            </w:r>
           </w:p>
         </w:tc>
         <w:tc>
@@ -1883,24 +1800,23 @@
               <w:right w:val="outset" w:sz="6" w:space="0" w:color="auto"/>
             </w:tcBorders>
             <w:vAlign w:val="center"/>
-            <w:hideMark/>
-          </w:tcPr>
-          <w:p>
-            <w:pPr>
-              <w:spacing w:after="0" w:line="240" w:lineRule="auto"/>
-              <w:rPr>
-                <w:rFonts w:ascii="Times New Roman" w:eastAsia="Times New Roman" w:hAnsi="Times New Roman" w:cs="Times New Roman"/>
-                <w:sz w:val="20"/>
-                <w:szCs w:val="20"/>
-              </w:rPr>
-            </w:pPr>
-            <w:r>
-              <w:rPr>
-                <w:rFonts w:ascii="Times New Roman" w:eastAsia="Times New Roman" w:hAnsi="Times New Roman" w:cs="Times New Roman"/>
-                <w:sz w:val="20"/>
-                <w:szCs w:val="20"/>
-              </w:rPr>
-              <w:t>Coffee successfully added.</w:t>
+          </w:tcPr>
+          <w:p>
+            <w:pPr>
+              <w:spacing w:before="100" w:beforeAutospacing="1" w:after="100" w:afterAutospacing="1" w:line="240" w:lineRule="auto"/>
+              <w:rPr>
+                <w:rFonts w:ascii="Times New Roman" w:eastAsia="Times New Roman" w:hAnsi="Times New Roman" w:cs="Times New Roman"/>
+                <w:sz w:val="20"/>
+                <w:szCs w:val="20"/>
+              </w:rPr>
+            </w:pPr>
+            <w:r>
+              <w:rPr>
+                <w:rFonts w:ascii="Times New Roman" w:eastAsia="Times New Roman" w:hAnsi="Times New Roman" w:cs="Times New Roman"/>
+                <w:sz w:val="20"/>
+                <w:szCs w:val="20"/>
+              </w:rPr>
+              <w:t>Null could not be deleted</w:t>
             </w:r>
           </w:p>
         </w:tc>
@@ -1914,7 +1830,6 @@
               <w:right w:val="outset" w:sz="6" w:space="0" w:color="auto"/>
             </w:tcBorders>
             <w:vAlign w:val="center"/>
-            <w:hideMark/>
           </w:tcPr>
           <w:p>
             <w:pPr>
@@ -1925,14 +1840,3754 @@
                 <w:szCs w:val="18"/>
               </w:rPr>
             </w:pPr>
-            <w:r>
+          </w:p>
+        </w:tc>
+      </w:tr>
+      <w:tr>
+        <w:trPr>
+          <w:trHeight w:val="2055"/>
+          <w:tblCellSpacing w:w="0" w:type="dxa"/>
+        </w:trPr>
+        <w:tc>
+          <w:tcPr>
+            <w:tcW w:w="0" w:type="auto"/>
+            <w:tcBorders>
+              <w:top w:val="outset" w:sz="6" w:space="0" w:color="auto"/>
+              <w:left w:val="outset" w:sz="6" w:space="0" w:color="auto"/>
+              <w:bottom w:val="outset" w:sz="6" w:space="0" w:color="auto"/>
+              <w:right w:val="outset" w:sz="6" w:space="0" w:color="auto"/>
+            </w:tcBorders>
+            <w:vAlign w:val="center"/>
+            <w:hideMark/>
+          </w:tcPr>
+          <w:p>
+            <w:pPr>
+              <w:spacing w:after="0" w:line="240" w:lineRule="auto"/>
+              <w:rPr>
+                <w:rFonts w:ascii="Times New Roman" w:eastAsia="Times New Roman" w:hAnsi="Times New Roman" w:cs="Times New Roman"/>
+                <w:sz w:val="20"/>
+                <w:szCs w:val="20"/>
+              </w:rPr>
+            </w:pPr>
+            <w:r>
+              <w:rPr>
+                <w:rFonts w:ascii="Times New Roman" w:eastAsia="Times New Roman" w:hAnsi="Times New Roman" w:cs="Times New Roman"/>
+                <w:sz w:val="20"/>
+                <w:szCs w:val="20"/>
+              </w:rPr>
+              <w:t>editRecipe</w:t>
+            </w:r>
+            <w:r>
+              <w:rPr>
+                <w:rFonts w:ascii="Times New Roman" w:eastAsia="Times New Roman" w:hAnsi="Times New Roman" w:cs="Times New Roman"/>
+                <w:sz w:val="20"/>
+                <w:szCs w:val="20"/>
+              </w:rPr>
+              <w:t>1</w:t>
+            </w:r>
+          </w:p>
+        </w:tc>
+        <w:tc>
+          <w:tcPr>
+            <w:tcW w:w="0" w:type="auto"/>
+            <w:tcBorders>
+              <w:top w:val="outset" w:sz="6" w:space="0" w:color="auto"/>
+              <w:left w:val="outset" w:sz="6" w:space="0" w:color="auto"/>
+              <w:bottom w:val="outset" w:sz="6" w:space="0" w:color="auto"/>
+              <w:right w:val="outset" w:sz="6" w:space="0" w:color="auto"/>
+            </w:tcBorders>
+            <w:vAlign w:val="center"/>
+            <w:hideMark/>
+          </w:tcPr>
+          <w:p>
+            <w:pPr>
+              <w:spacing w:before="100" w:beforeAutospacing="1" w:after="100" w:afterAutospacing="1" w:line="240" w:lineRule="auto"/>
+              <w:rPr>
+                <w:rFonts w:ascii="Times New Roman" w:eastAsia="Times New Roman" w:hAnsi="Times New Roman" w:cs="Times New Roman"/>
+                <w:sz w:val="20"/>
+                <w:szCs w:val="20"/>
+              </w:rPr>
+            </w:pPr>
+            <w:r>
+              <w:rPr>
+                <w:rFonts w:ascii="Times New Roman" w:eastAsia="Times New Roman" w:hAnsi="Times New Roman" w:cs="Times New Roman"/>
+                <w:sz w:val="20"/>
+                <w:szCs w:val="20"/>
+              </w:rPr>
+              <w:t>Precondition: addRecipe1 has run successfully</w:t>
+            </w:r>
+            <w:r>
+              <w:rPr>
+                <w:rFonts w:ascii="Times New Roman" w:eastAsia="Times New Roman" w:hAnsi="Times New Roman" w:cs="Times New Roman"/>
+                <w:sz w:val="20"/>
+                <w:szCs w:val="20"/>
+              </w:rPr>
+              <w:t> </w:t>
+            </w:r>
+            <w:r>
+              <w:rPr>
+                <w:rFonts w:ascii="Times New Roman" w:eastAsia="Times New Roman" w:hAnsi="Times New Roman" w:cs="Times New Roman"/>
+                <w:sz w:val="20"/>
+                <w:szCs w:val="20"/>
+              </w:rPr>
+              <w:br/>
+              <w:t>Enter: Menu option 3, "Edit a recipe "</w:t>
+            </w:r>
+            <w:r>
+              <w:rPr>
+                <w:rFonts w:ascii="Times New Roman" w:eastAsia="Times New Roman" w:hAnsi="Times New Roman" w:cs="Times New Roman"/>
+                <w:sz w:val="20"/>
+                <w:szCs w:val="20"/>
+              </w:rPr>
+              <w:br/>
+              <w:t>Select: Coffee</w:t>
+            </w:r>
+            <w:r>
+              <w:rPr>
+                <w:rFonts w:ascii="Times New Roman" w:eastAsia="Times New Roman" w:hAnsi="Times New Roman" w:cs="Times New Roman"/>
+                <w:sz w:val="20"/>
+                <w:szCs w:val="20"/>
+              </w:rPr>
+              <w:t> </w:t>
+            </w:r>
+            <w:r>
+              <w:rPr>
+                <w:rFonts w:ascii="Times New Roman" w:eastAsia="Times New Roman" w:hAnsi="Times New Roman" w:cs="Times New Roman"/>
+                <w:sz w:val="20"/>
+                <w:szCs w:val="20"/>
+              </w:rPr>
+              <w:br/>
+              <w:t>Price: 50</w:t>
+            </w:r>
+            <w:r>
+              <w:rPr>
+                <w:rFonts w:ascii="Times New Roman" w:eastAsia="Times New Roman" w:hAnsi="Times New Roman" w:cs="Times New Roman"/>
+                <w:sz w:val="20"/>
+                <w:szCs w:val="20"/>
+              </w:rPr>
+              <w:br/>
+              <w:t>Coffee: 3</w:t>
+            </w:r>
+            <w:r>
+              <w:rPr>
+                <w:rFonts w:ascii="Times New Roman" w:eastAsia="Times New Roman" w:hAnsi="Times New Roman" w:cs="Times New Roman"/>
+                <w:sz w:val="20"/>
+                <w:szCs w:val="20"/>
+              </w:rPr>
+              <w:br/>
+              <w:t>Milk: 1</w:t>
+            </w:r>
+            <w:r>
+              <w:rPr>
+                <w:rFonts w:ascii="Times New Roman" w:eastAsia="Times New Roman" w:hAnsi="Times New Roman" w:cs="Times New Roman"/>
+                <w:sz w:val="20"/>
+                <w:szCs w:val="20"/>
+              </w:rPr>
+              <w:br/>
+              <w:t>Sugar: 1</w:t>
+            </w:r>
+            <w:r>
+              <w:rPr>
+                <w:rFonts w:ascii="Times New Roman" w:eastAsia="Times New Roman" w:hAnsi="Times New Roman" w:cs="Times New Roman"/>
+                <w:sz w:val="20"/>
+                <w:szCs w:val="20"/>
+              </w:rPr>
+              <w:br/>
+              <w:t>Chocolate: 0</w:t>
+            </w:r>
+            <w:r>
+              <w:rPr>
+                <w:rFonts w:ascii="Times New Roman" w:eastAsia="Times New Roman" w:hAnsi="Times New Roman" w:cs="Times New Roman"/>
+                <w:sz w:val="20"/>
+                <w:szCs w:val="20"/>
+              </w:rPr>
+              <w:t> </w:t>
+            </w:r>
+            <w:r>
+              <w:rPr>
+                <w:rFonts w:ascii="Times New Roman" w:eastAsia="Times New Roman" w:hAnsi="Times New Roman" w:cs="Times New Roman"/>
+                <w:sz w:val="20"/>
+                <w:szCs w:val="20"/>
+              </w:rPr>
+              <w:br/>
+              <w:t>Return to main menu.</w:t>
+            </w:r>
+            <w:r>
+              <w:rPr>
+                <w:rFonts w:ascii="Times New Roman" w:eastAsia="Times New Roman" w:hAnsi="Times New Roman" w:cs="Times New Roman"/>
+                <w:sz w:val="20"/>
+                <w:szCs w:val="20"/>
+              </w:rPr>
+              <w:t> </w:t>
+            </w:r>
+          </w:p>
+        </w:tc>
+        <w:tc>
+          <w:tcPr>
+            <w:tcW w:w="3639" w:type="dxa"/>
+            <w:tcBorders>
+              <w:top w:val="outset" w:sz="6" w:space="0" w:color="auto"/>
+              <w:left w:val="outset" w:sz="6" w:space="0" w:color="auto"/>
+              <w:bottom w:val="outset" w:sz="6" w:space="0" w:color="auto"/>
+              <w:right w:val="outset" w:sz="6" w:space="0" w:color="auto"/>
+            </w:tcBorders>
+            <w:vAlign w:val="center"/>
+            <w:hideMark/>
+          </w:tcPr>
+          <w:p>
+            <w:pPr>
+              <w:spacing w:after="0" w:line="240" w:lineRule="auto"/>
+              <w:rPr>
+                <w:rFonts w:ascii="Times New Roman" w:eastAsia="Times New Roman" w:hAnsi="Times New Roman" w:cs="Times New Roman"/>
+                <w:sz w:val="20"/>
+                <w:szCs w:val="20"/>
+              </w:rPr>
+            </w:pPr>
+            <w:r>
+              <w:rPr>
+                <w:rFonts w:ascii="Times New Roman" w:eastAsia="Times New Roman" w:hAnsi="Times New Roman" w:cs="Times New Roman"/>
+                <w:sz w:val="20"/>
+                <w:szCs w:val="20"/>
+              </w:rPr>
+              <w:t>Coffee successfully added.</w:t>
+            </w:r>
+          </w:p>
+        </w:tc>
+        <w:tc>
+          <w:tcPr>
+            <w:tcW w:w="3690" w:type="dxa"/>
+            <w:tcBorders>
+              <w:top w:val="outset" w:sz="6" w:space="0" w:color="auto"/>
+              <w:left w:val="outset" w:sz="6" w:space="0" w:color="auto"/>
+              <w:bottom w:val="outset" w:sz="6" w:space="0" w:color="auto"/>
+              <w:right w:val="outset" w:sz="6" w:space="0" w:color="auto"/>
+            </w:tcBorders>
+            <w:vAlign w:val="center"/>
+            <w:hideMark/>
+          </w:tcPr>
+          <w:p>
+            <w:pPr>
+              <w:spacing w:after="0" w:line="240" w:lineRule="auto"/>
               <w:rPr>
                 <w:rFonts w:ascii="Times New Roman" w:eastAsia="Times New Roman" w:hAnsi="Times New Roman" w:cs="Times New Roman"/>
                 <w:sz w:val="18"/>
                 <w:szCs w:val="18"/>
               </w:rPr>
+            </w:pPr>
+            <w:r>
+              <w:rPr>
+                <w:rFonts w:ascii="Times New Roman" w:eastAsia="Times New Roman" w:hAnsi="Times New Roman" w:cs="Times New Roman"/>
+                <w:sz w:val="18"/>
+                <w:szCs w:val="18"/>
+              </w:rPr>
               <w:t> </w:t>
             </w:r>
+          </w:p>
+        </w:tc>
+      </w:tr>
+      <w:tr>
+        <w:trPr>
+          <w:trHeight w:val="2055"/>
+          <w:tblCellSpacing w:w="0" w:type="dxa"/>
+        </w:trPr>
+        <w:tc>
+          <w:tcPr>
+            <w:tcW w:w="0" w:type="auto"/>
+            <w:tcBorders>
+              <w:top w:val="outset" w:sz="6" w:space="0" w:color="auto"/>
+              <w:left w:val="outset" w:sz="6" w:space="0" w:color="auto"/>
+              <w:bottom w:val="outset" w:sz="6" w:space="0" w:color="auto"/>
+              <w:right w:val="outset" w:sz="6" w:space="0" w:color="auto"/>
+            </w:tcBorders>
+            <w:vAlign w:val="center"/>
+          </w:tcPr>
+          <w:p>
+            <w:pPr>
+              <w:spacing w:after="0" w:line="240" w:lineRule="auto"/>
+              <w:rPr>
+                <w:rFonts w:ascii="Times New Roman" w:eastAsia="Times New Roman" w:hAnsi="Times New Roman" w:cs="Times New Roman"/>
+                <w:sz w:val="20"/>
+                <w:szCs w:val="20"/>
+              </w:rPr>
+            </w:pPr>
+            <w:r>
+              <w:rPr>
+                <w:rFonts w:ascii="Times New Roman" w:eastAsia="Times New Roman" w:hAnsi="Times New Roman" w:cs="Times New Roman"/>
+                <w:sz w:val="20"/>
+                <w:szCs w:val="20"/>
+              </w:rPr>
+              <w:lastRenderedPageBreak/>
+              <w:t>editRecipe</w:t>
+            </w:r>
+            <w:r>
+              <w:rPr>
+                <w:rFonts w:ascii="Times New Roman" w:eastAsia="Times New Roman" w:hAnsi="Times New Roman" w:cs="Times New Roman"/>
+                <w:sz w:val="20"/>
+                <w:szCs w:val="20"/>
+              </w:rPr>
+              <w:t>2</w:t>
+            </w:r>
+          </w:p>
+        </w:tc>
+        <w:tc>
+          <w:tcPr>
+            <w:tcW w:w="0" w:type="auto"/>
+            <w:tcBorders>
+              <w:top w:val="outset" w:sz="6" w:space="0" w:color="auto"/>
+              <w:left w:val="outset" w:sz="6" w:space="0" w:color="auto"/>
+              <w:bottom w:val="outset" w:sz="6" w:space="0" w:color="auto"/>
+              <w:right w:val="outset" w:sz="6" w:space="0" w:color="auto"/>
+            </w:tcBorders>
+            <w:vAlign w:val="center"/>
+          </w:tcPr>
+          <w:p>
+            <w:pPr>
+              <w:spacing w:before="100" w:beforeAutospacing="1" w:after="100" w:afterAutospacing="1" w:line="240" w:lineRule="auto"/>
+              <w:rPr>
+                <w:rFonts w:ascii="Times New Roman" w:eastAsia="Times New Roman" w:hAnsi="Times New Roman" w:cs="Times New Roman"/>
+                <w:sz w:val="20"/>
+                <w:szCs w:val="20"/>
+              </w:rPr>
+            </w:pPr>
+            <w:r>
+              <w:rPr>
+                <w:rFonts w:ascii="Times New Roman" w:eastAsia="Times New Roman" w:hAnsi="Times New Roman" w:cs="Times New Roman"/>
+                <w:sz w:val="20"/>
+                <w:szCs w:val="20"/>
+              </w:rPr>
+              <w:t>Precondition: addRecipe1 has run successfully</w:t>
+            </w:r>
+            <w:r>
+              <w:rPr>
+                <w:rFonts w:ascii="Times New Roman" w:eastAsia="Times New Roman" w:hAnsi="Times New Roman" w:cs="Times New Roman"/>
+                <w:sz w:val="20"/>
+                <w:szCs w:val="20"/>
+              </w:rPr>
+              <w:t> </w:t>
+            </w:r>
+            <w:r>
+              <w:rPr>
+                <w:rFonts w:ascii="Times New Roman" w:eastAsia="Times New Roman" w:hAnsi="Times New Roman" w:cs="Times New Roman"/>
+                <w:sz w:val="20"/>
+                <w:szCs w:val="20"/>
+              </w:rPr>
+              <w:br/>
+              <w:t>Enter: Menu option 3, "Edit a recipe "</w:t>
+            </w:r>
+            <w:r>
+              <w:rPr>
+                <w:rFonts w:ascii="Times New Roman" w:eastAsia="Times New Roman" w:hAnsi="Times New Roman" w:cs="Times New Roman"/>
+                <w:sz w:val="20"/>
+                <w:szCs w:val="20"/>
+              </w:rPr>
+              <w:br/>
+              <w:t>Select: Coffee</w:t>
+            </w:r>
+            <w:r>
+              <w:rPr>
+                <w:rFonts w:ascii="Times New Roman" w:eastAsia="Times New Roman" w:hAnsi="Times New Roman" w:cs="Times New Roman"/>
+                <w:sz w:val="20"/>
+                <w:szCs w:val="20"/>
+              </w:rPr>
+              <w:t> </w:t>
+            </w:r>
+            <w:r>
+              <w:rPr>
+                <w:rFonts w:ascii="Times New Roman" w:eastAsia="Times New Roman" w:hAnsi="Times New Roman" w:cs="Times New Roman"/>
+                <w:sz w:val="20"/>
+                <w:szCs w:val="20"/>
+              </w:rPr>
+              <w:br/>
+              <w:t>Price: -1</w:t>
+            </w:r>
+            <w:r>
+              <w:rPr>
+                <w:rFonts w:ascii="Times New Roman" w:eastAsia="Times New Roman" w:hAnsi="Times New Roman" w:cs="Times New Roman"/>
+                <w:sz w:val="20"/>
+                <w:szCs w:val="20"/>
+              </w:rPr>
+              <w:br/>
+              <w:t>Coffee: 3</w:t>
+            </w:r>
+            <w:r>
+              <w:rPr>
+                <w:rFonts w:ascii="Times New Roman" w:eastAsia="Times New Roman" w:hAnsi="Times New Roman" w:cs="Times New Roman"/>
+                <w:sz w:val="20"/>
+                <w:szCs w:val="20"/>
+              </w:rPr>
+              <w:br/>
+              <w:t>Milk: 1</w:t>
+            </w:r>
+            <w:r>
+              <w:rPr>
+                <w:rFonts w:ascii="Times New Roman" w:eastAsia="Times New Roman" w:hAnsi="Times New Roman" w:cs="Times New Roman"/>
+                <w:sz w:val="20"/>
+                <w:szCs w:val="20"/>
+              </w:rPr>
+              <w:br/>
+              <w:t>Sugar: 1</w:t>
+            </w:r>
+            <w:r>
+              <w:rPr>
+                <w:rFonts w:ascii="Times New Roman" w:eastAsia="Times New Roman" w:hAnsi="Times New Roman" w:cs="Times New Roman"/>
+                <w:sz w:val="20"/>
+                <w:szCs w:val="20"/>
+              </w:rPr>
+              <w:br/>
+              <w:t>Chocolate: 0</w:t>
+            </w:r>
+            <w:r>
+              <w:rPr>
+                <w:rFonts w:ascii="Times New Roman" w:eastAsia="Times New Roman" w:hAnsi="Times New Roman" w:cs="Times New Roman"/>
+                <w:sz w:val="20"/>
+                <w:szCs w:val="20"/>
+              </w:rPr>
+              <w:t> </w:t>
+            </w:r>
+            <w:r>
+              <w:rPr>
+                <w:rFonts w:ascii="Times New Roman" w:eastAsia="Times New Roman" w:hAnsi="Times New Roman" w:cs="Times New Roman"/>
+                <w:sz w:val="20"/>
+                <w:szCs w:val="20"/>
+              </w:rPr>
+              <w:br/>
+              <w:t>Return to main menu.</w:t>
+            </w:r>
+            <w:r>
+              <w:rPr>
+                <w:rFonts w:ascii="Times New Roman" w:eastAsia="Times New Roman" w:hAnsi="Times New Roman" w:cs="Times New Roman"/>
+                <w:sz w:val="20"/>
+                <w:szCs w:val="20"/>
+              </w:rPr>
+              <w:t> </w:t>
+            </w:r>
+          </w:p>
+        </w:tc>
+        <w:tc>
+          <w:tcPr>
+            <w:tcW w:w="3639" w:type="dxa"/>
+            <w:tcBorders>
+              <w:top w:val="outset" w:sz="6" w:space="0" w:color="auto"/>
+              <w:left w:val="outset" w:sz="6" w:space="0" w:color="auto"/>
+              <w:bottom w:val="outset" w:sz="6" w:space="0" w:color="auto"/>
+              <w:right w:val="outset" w:sz="6" w:space="0" w:color="auto"/>
+            </w:tcBorders>
+            <w:vAlign w:val="center"/>
+          </w:tcPr>
+          <w:p>
+            <w:pPr>
+              <w:spacing w:after="0" w:line="240" w:lineRule="auto"/>
+              <w:rPr>
+                <w:rFonts w:ascii="Times New Roman" w:eastAsia="Times New Roman" w:hAnsi="Times New Roman" w:cs="Times New Roman"/>
+                <w:sz w:val="20"/>
+                <w:szCs w:val="20"/>
+              </w:rPr>
+            </w:pPr>
+            <w:r>
+              <w:rPr>
+                <w:rFonts w:ascii="Times New Roman" w:eastAsia="Times New Roman" w:hAnsi="Times New Roman" w:cs="Times New Roman"/>
+                <w:sz w:val="20"/>
+                <w:szCs w:val="20"/>
+              </w:rPr>
+              <w:t>Return to main menu after negative number entered for price</w:t>
+            </w:r>
+          </w:p>
+        </w:tc>
+        <w:tc>
+          <w:tcPr>
+            <w:tcW w:w="3690" w:type="dxa"/>
+            <w:tcBorders>
+              <w:top w:val="outset" w:sz="6" w:space="0" w:color="auto"/>
+              <w:left w:val="outset" w:sz="6" w:space="0" w:color="auto"/>
+              <w:bottom w:val="outset" w:sz="6" w:space="0" w:color="auto"/>
+              <w:right w:val="outset" w:sz="6" w:space="0" w:color="auto"/>
+            </w:tcBorders>
+            <w:vAlign w:val="center"/>
+          </w:tcPr>
+          <w:p>
+            <w:pPr>
+              <w:spacing w:after="0" w:line="240" w:lineRule="auto"/>
+              <w:rPr>
+                <w:rFonts w:ascii="Times New Roman" w:eastAsia="Times New Roman" w:hAnsi="Times New Roman" w:cs="Times New Roman"/>
+                <w:sz w:val="18"/>
+                <w:szCs w:val="18"/>
+              </w:rPr>
+            </w:pPr>
+          </w:p>
+        </w:tc>
+      </w:tr>
+      <w:tr>
+        <w:trPr>
+          <w:trHeight w:val="2055"/>
+          <w:tblCellSpacing w:w="0" w:type="dxa"/>
+        </w:trPr>
+        <w:tc>
+          <w:tcPr>
+            <w:tcW w:w="0" w:type="auto"/>
+            <w:tcBorders>
+              <w:top w:val="outset" w:sz="6" w:space="0" w:color="auto"/>
+              <w:left w:val="outset" w:sz="6" w:space="0" w:color="auto"/>
+              <w:bottom w:val="outset" w:sz="6" w:space="0" w:color="auto"/>
+              <w:right w:val="outset" w:sz="6" w:space="0" w:color="auto"/>
+            </w:tcBorders>
+            <w:vAlign w:val="center"/>
+          </w:tcPr>
+          <w:p>
+            <w:pPr>
+              <w:spacing w:after="0" w:line="240" w:lineRule="auto"/>
+              <w:rPr>
+                <w:rFonts w:ascii="Times New Roman" w:eastAsia="Times New Roman" w:hAnsi="Times New Roman" w:cs="Times New Roman"/>
+                <w:sz w:val="20"/>
+                <w:szCs w:val="20"/>
+              </w:rPr>
+            </w:pPr>
+            <w:r>
+              <w:rPr>
+                <w:rFonts w:ascii="Times New Roman" w:eastAsia="Times New Roman" w:hAnsi="Times New Roman" w:cs="Times New Roman"/>
+                <w:sz w:val="20"/>
+                <w:szCs w:val="20"/>
+              </w:rPr>
+              <w:t>editRecipe3</w:t>
+            </w:r>
+          </w:p>
+        </w:tc>
+        <w:tc>
+          <w:tcPr>
+            <w:tcW w:w="0" w:type="auto"/>
+            <w:tcBorders>
+              <w:top w:val="outset" w:sz="6" w:space="0" w:color="auto"/>
+              <w:left w:val="outset" w:sz="6" w:space="0" w:color="auto"/>
+              <w:bottom w:val="outset" w:sz="6" w:space="0" w:color="auto"/>
+              <w:right w:val="outset" w:sz="6" w:space="0" w:color="auto"/>
+            </w:tcBorders>
+            <w:vAlign w:val="center"/>
+          </w:tcPr>
+          <w:p>
+            <w:pPr>
+              <w:spacing w:before="100" w:beforeAutospacing="1" w:after="100" w:afterAutospacing="1" w:line="240" w:lineRule="auto"/>
+              <w:rPr>
+                <w:rFonts w:ascii="Times New Roman" w:eastAsia="Times New Roman" w:hAnsi="Times New Roman" w:cs="Times New Roman"/>
+                <w:sz w:val="20"/>
+                <w:szCs w:val="20"/>
+              </w:rPr>
+            </w:pPr>
+            <w:r>
+              <w:rPr>
+                <w:rFonts w:ascii="Times New Roman" w:eastAsia="Times New Roman" w:hAnsi="Times New Roman" w:cs="Times New Roman"/>
+                <w:sz w:val="20"/>
+                <w:szCs w:val="20"/>
+              </w:rPr>
+              <w:t>Precondition: addRecipe1 has run successfully</w:t>
+            </w:r>
+            <w:r>
+              <w:rPr>
+                <w:rFonts w:ascii="Times New Roman" w:eastAsia="Times New Roman" w:hAnsi="Times New Roman" w:cs="Times New Roman"/>
+                <w:sz w:val="20"/>
+                <w:szCs w:val="20"/>
+              </w:rPr>
+              <w:t> </w:t>
+            </w:r>
+            <w:r>
+              <w:rPr>
+                <w:rFonts w:ascii="Times New Roman" w:eastAsia="Times New Roman" w:hAnsi="Times New Roman" w:cs="Times New Roman"/>
+                <w:sz w:val="20"/>
+                <w:szCs w:val="20"/>
+              </w:rPr>
+              <w:br/>
+              <w:t>Enter: Menu option 3, "Edit a recipe "</w:t>
+            </w:r>
+            <w:r>
+              <w:rPr>
+                <w:rFonts w:ascii="Times New Roman" w:eastAsia="Times New Roman" w:hAnsi="Times New Roman" w:cs="Times New Roman"/>
+                <w:sz w:val="20"/>
+                <w:szCs w:val="20"/>
+              </w:rPr>
+              <w:br/>
+              <w:t>Select: Coffee</w:t>
+            </w:r>
+            <w:r>
+              <w:rPr>
+                <w:rFonts w:ascii="Times New Roman" w:eastAsia="Times New Roman" w:hAnsi="Times New Roman" w:cs="Times New Roman"/>
+                <w:sz w:val="20"/>
+                <w:szCs w:val="20"/>
+              </w:rPr>
+              <w:t> </w:t>
+            </w:r>
+            <w:r>
+              <w:rPr>
+                <w:rFonts w:ascii="Times New Roman" w:eastAsia="Times New Roman" w:hAnsi="Times New Roman" w:cs="Times New Roman"/>
+                <w:sz w:val="20"/>
+                <w:szCs w:val="20"/>
+              </w:rPr>
+              <w:br/>
+              <w:t>Price: 50</w:t>
+            </w:r>
+            <w:r>
+              <w:rPr>
+                <w:rFonts w:ascii="Times New Roman" w:eastAsia="Times New Roman" w:hAnsi="Times New Roman" w:cs="Times New Roman"/>
+                <w:sz w:val="20"/>
+                <w:szCs w:val="20"/>
+              </w:rPr>
+              <w:br/>
+              <w:t>Coffee: -1</w:t>
+            </w:r>
+            <w:r>
+              <w:rPr>
+                <w:rFonts w:ascii="Times New Roman" w:eastAsia="Times New Roman" w:hAnsi="Times New Roman" w:cs="Times New Roman"/>
+                <w:sz w:val="20"/>
+                <w:szCs w:val="20"/>
+              </w:rPr>
+              <w:br/>
+              <w:t>Milk: 1</w:t>
+            </w:r>
+            <w:r>
+              <w:rPr>
+                <w:rFonts w:ascii="Times New Roman" w:eastAsia="Times New Roman" w:hAnsi="Times New Roman" w:cs="Times New Roman"/>
+                <w:sz w:val="20"/>
+                <w:szCs w:val="20"/>
+              </w:rPr>
+              <w:br/>
+              <w:t>Sugar: 1</w:t>
+            </w:r>
+            <w:r>
+              <w:rPr>
+                <w:rFonts w:ascii="Times New Roman" w:eastAsia="Times New Roman" w:hAnsi="Times New Roman" w:cs="Times New Roman"/>
+                <w:sz w:val="20"/>
+                <w:szCs w:val="20"/>
+              </w:rPr>
+              <w:br/>
+              <w:t>Chocolate: 0</w:t>
+            </w:r>
+            <w:r>
+              <w:rPr>
+                <w:rFonts w:ascii="Times New Roman" w:eastAsia="Times New Roman" w:hAnsi="Times New Roman" w:cs="Times New Roman"/>
+                <w:sz w:val="20"/>
+                <w:szCs w:val="20"/>
+              </w:rPr>
+              <w:t> </w:t>
+            </w:r>
+            <w:r>
+              <w:rPr>
+                <w:rFonts w:ascii="Times New Roman" w:eastAsia="Times New Roman" w:hAnsi="Times New Roman" w:cs="Times New Roman"/>
+                <w:sz w:val="20"/>
+                <w:szCs w:val="20"/>
+              </w:rPr>
+              <w:br/>
+              <w:t>Return to main menu.</w:t>
+            </w:r>
+            <w:r>
+              <w:rPr>
+                <w:rFonts w:ascii="Times New Roman" w:eastAsia="Times New Roman" w:hAnsi="Times New Roman" w:cs="Times New Roman"/>
+                <w:sz w:val="20"/>
+                <w:szCs w:val="20"/>
+              </w:rPr>
+              <w:t> </w:t>
+            </w:r>
+          </w:p>
+        </w:tc>
+        <w:tc>
+          <w:tcPr>
+            <w:tcW w:w="3639" w:type="dxa"/>
+            <w:tcBorders>
+              <w:top w:val="outset" w:sz="6" w:space="0" w:color="auto"/>
+              <w:left w:val="outset" w:sz="6" w:space="0" w:color="auto"/>
+              <w:bottom w:val="outset" w:sz="6" w:space="0" w:color="auto"/>
+              <w:right w:val="outset" w:sz="6" w:space="0" w:color="auto"/>
+            </w:tcBorders>
+            <w:vAlign w:val="center"/>
+          </w:tcPr>
+          <w:p>
+            <w:pPr>
+              <w:spacing w:after="0" w:line="240" w:lineRule="auto"/>
+              <w:rPr>
+                <w:rFonts w:ascii="Times New Roman" w:eastAsia="Times New Roman" w:hAnsi="Times New Roman" w:cs="Times New Roman"/>
+                <w:sz w:val="20"/>
+                <w:szCs w:val="20"/>
+              </w:rPr>
+            </w:pPr>
+            <w:r>
+              <w:rPr>
+                <w:rFonts w:ascii="Times New Roman" w:eastAsia="Times New Roman" w:hAnsi="Times New Roman" w:cs="Times New Roman"/>
+                <w:sz w:val="20"/>
+                <w:szCs w:val="20"/>
+              </w:rPr>
+              <w:t>Return to main menu after negative number entered</w:t>
+            </w:r>
+            <w:r>
+              <w:rPr>
+                <w:rFonts w:ascii="Times New Roman" w:eastAsia="Times New Roman" w:hAnsi="Times New Roman" w:cs="Times New Roman"/>
+                <w:sz w:val="20"/>
+                <w:szCs w:val="20"/>
+              </w:rPr>
+              <w:t xml:space="preserve"> for coffee</w:t>
+            </w:r>
+          </w:p>
+        </w:tc>
+        <w:tc>
+          <w:tcPr>
+            <w:tcW w:w="3690" w:type="dxa"/>
+            <w:tcBorders>
+              <w:top w:val="outset" w:sz="6" w:space="0" w:color="auto"/>
+              <w:left w:val="outset" w:sz="6" w:space="0" w:color="auto"/>
+              <w:bottom w:val="outset" w:sz="6" w:space="0" w:color="auto"/>
+              <w:right w:val="outset" w:sz="6" w:space="0" w:color="auto"/>
+            </w:tcBorders>
+            <w:vAlign w:val="center"/>
+          </w:tcPr>
+          <w:p>
+            <w:pPr>
+              <w:spacing w:after="0" w:line="240" w:lineRule="auto"/>
+              <w:rPr>
+                <w:rFonts w:ascii="Times New Roman" w:eastAsia="Times New Roman" w:hAnsi="Times New Roman" w:cs="Times New Roman"/>
+                <w:sz w:val="18"/>
+                <w:szCs w:val="18"/>
+              </w:rPr>
+            </w:pPr>
+          </w:p>
+        </w:tc>
+      </w:tr>
+      <w:tr>
+        <w:trPr>
+          <w:trHeight w:val="2055"/>
+          <w:tblCellSpacing w:w="0" w:type="dxa"/>
+        </w:trPr>
+        <w:tc>
+          <w:tcPr>
+            <w:tcW w:w="0" w:type="auto"/>
+            <w:tcBorders>
+              <w:top w:val="outset" w:sz="6" w:space="0" w:color="auto"/>
+              <w:left w:val="outset" w:sz="6" w:space="0" w:color="auto"/>
+              <w:bottom w:val="outset" w:sz="6" w:space="0" w:color="auto"/>
+              <w:right w:val="outset" w:sz="6" w:space="0" w:color="auto"/>
+            </w:tcBorders>
+            <w:vAlign w:val="center"/>
+          </w:tcPr>
+          <w:p>
+            <w:pPr>
+              <w:spacing w:after="0" w:line="240" w:lineRule="auto"/>
+              <w:rPr>
+                <w:rFonts w:ascii="Times New Roman" w:eastAsia="Times New Roman" w:hAnsi="Times New Roman" w:cs="Times New Roman"/>
+                <w:sz w:val="20"/>
+                <w:szCs w:val="20"/>
+              </w:rPr>
+            </w:pPr>
+            <w:r>
+              <w:rPr>
+                <w:rFonts w:ascii="Times New Roman" w:eastAsia="Times New Roman" w:hAnsi="Times New Roman" w:cs="Times New Roman"/>
+                <w:sz w:val="20"/>
+                <w:szCs w:val="20"/>
+              </w:rPr>
+              <w:t>editRecipe4</w:t>
+            </w:r>
+          </w:p>
+        </w:tc>
+        <w:tc>
+          <w:tcPr>
+            <w:tcW w:w="0" w:type="auto"/>
+            <w:tcBorders>
+              <w:top w:val="outset" w:sz="6" w:space="0" w:color="auto"/>
+              <w:left w:val="outset" w:sz="6" w:space="0" w:color="auto"/>
+              <w:bottom w:val="outset" w:sz="6" w:space="0" w:color="auto"/>
+              <w:right w:val="outset" w:sz="6" w:space="0" w:color="auto"/>
+            </w:tcBorders>
+            <w:vAlign w:val="center"/>
+          </w:tcPr>
+          <w:p>
+            <w:pPr>
+              <w:spacing w:before="100" w:beforeAutospacing="1" w:after="100" w:afterAutospacing="1" w:line="240" w:lineRule="auto"/>
+              <w:rPr>
+                <w:rFonts w:ascii="Times New Roman" w:eastAsia="Times New Roman" w:hAnsi="Times New Roman" w:cs="Times New Roman"/>
+                <w:sz w:val="20"/>
+                <w:szCs w:val="20"/>
+              </w:rPr>
+            </w:pPr>
+            <w:r>
+              <w:rPr>
+                <w:rFonts w:ascii="Times New Roman" w:eastAsia="Times New Roman" w:hAnsi="Times New Roman" w:cs="Times New Roman"/>
+                <w:sz w:val="20"/>
+                <w:szCs w:val="20"/>
+              </w:rPr>
+              <w:t>Precondition: addRecipe1 has run successfully</w:t>
+            </w:r>
+            <w:r>
+              <w:rPr>
+                <w:rFonts w:ascii="Times New Roman" w:eastAsia="Times New Roman" w:hAnsi="Times New Roman" w:cs="Times New Roman"/>
+                <w:sz w:val="20"/>
+                <w:szCs w:val="20"/>
+              </w:rPr>
+              <w:t> </w:t>
+            </w:r>
+            <w:r>
+              <w:rPr>
+                <w:rFonts w:ascii="Times New Roman" w:eastAsia="Times New Roman" w:hAnsi="Times New Roman" w:cs="Times New Roman"/>
+                <w:sz w:val="20"/>
+                <w:szCs w:val="20"/>
+              </w:rPr>
+              <w:br/>
+              <w:t>Enter: Menu option 3, "Edit a recipe "</w:t>
+            </w:r>
+            <w:r>
+              <w:rPr>
+                <w:rFonts w:ascii="Times New Roman" w:eastAsia="Times New Roman" w:hAnsi="Times New Roman" w:cs="Times New Roman"/>
+                <w:sz w:val="20"/>
+                <w:szCs w:val="20"/>
+              </w:rPr>
+              <w:br/>
+              <w:t>Select: Coffee</w:t>
+            </w:r>
+            <w:r>
+              <w:rPr>
+                <w:rFonts w:ascii="Times New Roman" w:eastAsia="Times New Roman" w:hAnsi="Times New Roman" w:cs="Times New Roman"/>
+                <w:sz w:val="20"/>
+                <w:szCs w:val="20"/>
+              </w:rPr>
+              <w:t> </w:t>
+            </w:r>
+            <w:r>
+              <w:rPr>
+                <w:rFonts w:ascii="Times New Roman" w:eastAsia="Times New Roman" w:hAnsi="Times New Roman" w:cs="Times New Roman"/>
+                <w:sz w:val="20"/>
+                <w:szCs w:val="20"/>
+              </w:rPr>
+              <w:br/>
+              <w:t>Price: 50</w:t>
+            </w:r>
+            <w:r>
+              <w:rPr>
+                <w:rFonts w:ascii="Times New Roman" w:eastAsia="Times New Roman" w:hAnsi="Times New Roman" w:cs="Times New Roman"/>
+                <w:sz w:val="20"/>
+                <w:szCs w:val="20"/>
+              </w:rPr>
+              <w:br/>
+              <w:t>Coffee: 3</w:t>
+            </w:r>
+            <w:r>
+              <w:rPr>
+                <w:rFonts w:ascii="Times New Roman" w:eastAsia="Times New Roman" w:hAnsi="Times New Roman" w:cs="Times New Roman"/>
+                <w:sz w:val="20"/>
+                <w:szCs w:val="20"/>
+              </w:rPr>
+              <w:br/>
+              <w:t>Milk: -1</w:t>
+            </w:r>
+            <w:r>
+              <w:rPr>
+                <w:rFonts w:ascii="Times New Roman" w:eastAsia="Times New Roman" w:hAnsi="Times New Roman" w:cs="Times New Roman"/>
+                <w:sz w:val="20"/>
+                <w:szCs w:val="20"/>
+              </w:rPr>
+              <w:br/>
+              <w:t>Sugar: 1</w:t>
+            </w:r>
+            <w:r>
+              <w:rPr>
+                <w:rFonts w:ascii="Times New Roman" w:eastAsia="Times New Roman" w:hAnsi="Times New Roman" w:cs="Times New Roman"/>
+                <w:sz w:val="20"/>
+                <w:szCs w:val="20"/>
+              </w:rPr>
+              <w:br/>
+              <w:t>Chocolate: 0</w:t>
+            </w:r>
+            <w:r>
+              <w:rPr>
+                <w:rFonts w:ascii="Times New Roman" w:eastAsia="Times New Roman" w:hAnsi="Times New Roman" w:cs="Times New Roman"/>
+                <w:sz w:val="20"/>
+                <w:szCs w:val="20"/>
+              </w:rPr>
+              <w:t> </w:t>
+            </w:r>
+            <w:r>
+              <w:rPr>
+                <w:rFonts w:ascii="Times New Roman" w:eastAsia="Times New Roman" w:hAnsi="Times New Roman" w:cs="Times New Roman"/>
+                <w:sz w:val="20"/>
+                <w:szCs w:val="20"/>
+              </w:rPr>
+              <w:br/>
+              <w:t>Return to main menu.</w:t>
+            </w:r>
+            <w:r>
+              <w:rPr>
+                <w:rFonts w:ascii="Times New Roman" w:eastAsia="Times New Roman" w:hAnsi="Times New Roman" w:cs="Times New Roman"/>
+                <w:sz w:val="20"/>
+                <w:szCs w:val="20"/>
+              </w:rPr>
+              <w:t> </w:t>
+            </w:r>
+          </w:p>
+        </w:tc>
+        <w:tc>
+          <w:tcPr>
+            <w:tcW w:w="3639" w:type="dxa"/>
+            <w:tcBorders>
+              <w:top w:val="outset" w:sz="6" w:space="0" w:color="auto"/>
+              <w:left w:val="outset" w:sz="6" w:space="0" w:color="auto"/>
+              <w:bottom w:val="outset" w:sz="6" w:space="0" w:color="auto"/>
+              <w:right w:val="outset" w:sz="6" w:space="0" w:color="auto"/>
+            </w:tcBorders>
+            <w:vAlign w:val="center"/>
+          </w:tcPr>
+          <w:p>
+            <w:pPr>
+              <w:spacing w:after="0" w:line="240" w:lineRule="auto"/>
+              <w:rPr>
+                <w:rFonts w:ascii="Times New Roman" w:eastAsia="Times New Roman" w:hAnsi="Times New Roman" w:cs="Times New Roman"/>
+                <w:sz w:val="20"/>
+                <w:szCs w:val="20"/>
+              </w:rPr>
+            </w:pPr>
+            <w:r>
+              <w:rPr>
+                <w:rFonts w:ascii="Times New Roman" w:eastAsia="Times New Roman" w:hAnsi="Times New Roman" w:cs="Times New Roman"/>
+                <w:sz w:val="20"/>
+                <w:szCs w:val="20"/>
+              </w:rPr>
+              <w:t>Return to main menu after negative number entered</w:t>
+            </w:r>
+            <w:r>
+              <w:rPr>
+                <w:rFonts w:ascii="Times New Roman" w:eastAsia="Times New Roman" w:hAnsi="Times New Roman" w:cs="Times New Roman"/>
+                <w:sz w:val="20"/>
+                <w:szCs w:val="20"/>
+              </w:rPr>
+              <w:t xml:space="preserve"> for milk</w:t>
+            </w:r>
+          </w:p>
+        </w:tc>
+        <w:tc>
+          <w:tcPr>
+            <w:tcW w:w="3690" w:type="dxa"/>
+            <w:tcBorders>
+              <w:top w:val="outset" w:sz="6" w:space="0" w:color="auto"/>
+              <w:left w:val="outset" w:sz="6" w:space="0" w:color="auto"/>
+              <w:bottom w:val="outset" w:sz="6" w:space="0" w:color="auto"/>
+              <w:right w:val="outset" w:sz="6" w:space="0" w:color="auto"/>
+            </w:tcBorders>
+            <w:vAlign w:val="center"/>
+          </w:tcPr>
+          <w:p>
+            <w:pPr>
+              <w:spacing w:after="0" w:line="240" w:lineRule="auto"/>
+              <w:rPr>
+                <w:rFonts w:ascii="Times New Roman" w:eastAsia="Times New Roman" w:hAnsi="Times New Roman" w:cs="Times New Roman"/>
+                <w:sz w:val="18"/>
+                <w:szCs w:val="18"/>
+              </w:rPr>
+            </w:pPr>
+          </w:p>
+        </w:tc>
+      </w:tr>
+      <w:tr>
+        <w:trPr>
+          <w:trHeight w:val="2037"/>
+          <w:tblCellSpacing w:w="0" w:type="dxa"/>
+        </w:trPr>
+        <w:tc>
+          <w:tcPr>
+            <w:tcW w:w="0" w:type="auto"/>
+            <w:tcBorders>
+              <w:top w:val="outset" w:sz="6" w:space="0" w:color="auto"/>
+              <w:left w:val="outset" w:sz="6" w:space="0" w:color="auto"/>
+              <w:bottom w:val="outset" w:sz="6" w:space="0" w:color="auto"/>
+              <w:right w:val="outset" w:sz="6" w:space="0" w:color="auto"/>
+            </w:tcBorders>
+            <w:vAlign w:val="center"/>
+          </w:tcPr>
+          <w:p>
+            <w:pPr>
+              <w:spacing w:after="0" w:line="240" w:lineRule="auto"/>
+              <w:rPr>
+                <w:rFonts w:ascii="Times New Roman" w:eastAsia="Times New Roman" w:hAnsi="Times New Roman" w:cs="Times New Roman"/>
+                <w:sz w:val="20"/>
+                <w:szCs w:val="20"/>
+              </w:rPr>
+            </w:pPr>
+            <w:r>
+              <w:rPr>
+                <w:rFonts w:ascii="Times New Roman" w:eastAsia="Times New Roman" w:hAnsi="Times New Roman" w:cs="Times New Roman"/>
+                <w:sz w:val="20"/>
+                <w:szCs w:val="20"/>
+              </w:rPr>
+              <w:t>editRecipe5</w:t>
+            </w:r>
+          </w:p>
+        </w:tc>
+        <w:tc>
+          <w:tcPr>
+            <w:tcW w:w="0" w:type="auto"/>
+            <w:tcBorders>
+              <w:top w:val="outset" w:sz="6" w:space="0" w:color="auto"/>
+              <w:left w:val="outset" w:sz="6" w:space="0" w:color="auto"/>
+              <w:bottom w:val="outset" w:sz="6" w:space="0" w:color="auto"/>
+              <w:right w:val="outset" w:sz="6" w:space="0" w:color="auto"/>
+            </w:tcBorders>
+            <w:vAlign w:val="center"/>
+          </w:tcPr>
+          <w:p>
+            <w:pPr>
+              <w:spacing w:before="100" w:beforeAutospacing="1" w:after="100" w:afterAutospacing="1" w:line="240" w:lineRule="auto"/>
+              <w:rPr>
+                <w:rFonts w:ascii="Times New Roman" w:eastAsia="Times New Roman" w:hAnsi="Times New Roman" w:cs="Times New Roman"/>
+                <w:sz w:val="20"/>
+                <w:szCs w:val="20"/>
+              </w:rPr>
+            </w:pPr>
+            <w:r>
+              <w:rPr>
+                <w:rFonts w:ascii="Times New Roman" w:eastAsia="Times New Roman" w:hAnsi="Times New Roman" w:cs="Times New Roman"/>
+                <w:sz w:val="20"/>
+                <w:szCs w:val="20"/>
+              </w:rPr>
+              <w:t>Precondition: addRecipe1 has run successfully</w:t>
+            </w:r>
+            <w:r>
+              <w:rPr>
+                <w:rFonts w:ascii="Times New Roman" w:eastAsia="Times New Roman" w:hAnsi="Times New Roman" w:cs="Times New Roman"/>
+                <w:sz w:val="20"/>
+                <w:szCs w:val="20"/>
+              </w:rPr>
+              <w:t> </w:t>
+            </w:r>
+            <w:r>
+              <w:rPr>
+                <w:rFonts w:ascii="Times New Roman" w:eastAsia="Times New Roman" w:hAnsi="Times New Roman" w:cs="Times New Roman"/>
+                <w:sz w:val="20"/>
+                <w:szCs w:val="20"/>
+              </w:rPr>
+              <w:br/>
+              <w:t>Enter: Menu option 3, "Edit a recipe "</w:t>
+            </w:r>
+            <w:r>
+              <w:rPr>
+                <w:rFonts w:ascii="Times New Roman" w:eastAsia="Times New Roman" w:hAnsi="Times New Roman" w:cs="Times New Roman"/>
+                <w:sz w:val="20"/>
+                <w:szCs w:val="20"/>
+              </w:rPr>
+              <w:br/>
+              <w:t>Select: Coffee</w:t>
+            </w:r>
+            <w:r>
+              <w:rPr>
+                <w:rFonts w:ascii="Times New Roman" w:eastAsia="Times New Roman" w:hAnsi="Times New Roman" w:cs="Times New Roman"/>
+                <w:sz w:val="20"/>
+                <w:szCs w:val="20"/>
+              </w:rPr>
+              <w:t> </w:t>
+            </w:r>
+            <w:r>
+              <w:rPr>
+                <w:rFonts w:ascii="Times New Roman" w:eastAsia="Times New Roman" w:hAnsi="Times New Roman" w:cs="Times New Roman"/>
+                <w:sz w:val="20"/>
+                <w:szCs w:val="20"/>
+              </w:rPr>
+              <w:br/>
+              <w:t>Pric</w:t>
+            </w:r>
+            <w:r>
+              <w:rPr>
+                <w:rFonts w:ascii="Times New Roman" w:eastAsia="Times New Roman" w:hAnsi="Times New Roman" w:cs="Times New Roman"/>
+                <w:sz w:val="20"/>
+                <w:szCs w:val="20"/>
+              </w:rPr>
+              <w:t>e: 50</w:t>
+            </w:r>
+            <w:r>
+              <w:rPr>
+                <w:rFonts w:ascii="Times New Roman" w:eastAsia="Times New Roman" w:hAnsi="Times New Roman" w:cs="Times New Roman"/>
+                <w:sz w:val="20"/>
+                <w:szCs w:val="20"/>
+              </w:rPr>
+              <w:br/>
+              <w:t>Coffee: 3</w:t>
+            </w:r>
+            <w:r>
+              <w:rPr>
+                <w:rFonts w:ascii="Times New Roman" w:eastAsia="Times New Roman" w:hAnsi="Times New Roman" w:cs="Times New Roman"/>
+                <w:sz w:val="20"/>
+                <w:szCs w:val="20"/>
+              </w:rPr>
+              <w:br/>
+              <w:t>Milk: 1</w:t>
+            </w:r>
+            <w:r>
+              <w:rPr>
+                <w:rFonts w:ascii="Times New Roman" w:eastAsia="Times New Roman" w:hAnsi="Times New Roman" w:cs="Times New Roman"/>
+                <w:sz w:val="20"/>
+                <w:szCs w:val="20"/>
+              </w:rPr>
+              <w:br/>
+              <w:t>Sugar: -1</w:t>
+            </w:r>
+            <w:r>
+              <w:rPr>
+                <w:rFonts w:ascii="Times New Roman" w:eastAsia="Times New Roman" w:hAnsi="Times New Roman" w:cs="Times New Roman"/>
+                <w:sz w:val="20"/>
+                <w:szCs w:val="20"/>
+              </w:rPr>
+              <w:br/>
+              <w:t>Chocolate: 0</w:t>
+            </w:r>
+            <w:r>
+              <w:rPr>
+                <w:rFonts w:ascii="Times New Roman" w:eastAsia="Times New Roman" w:hAnsi="Times New Roman" w:cs="Times New Roman"/>
+                <w:sz w:val="20"/>
+                <w:szCs w:val="20"/>
+              </w:rPr>
+              <w:t> </w:t>
+            </w:r>
+            <w:r>
+              <w:rPr>
+                <w:rFonts w:ascii="Times New Roman" w:eastAsia="Times New Roman" w:hAnsi="Times New Roman" w:cs="Times New Roman"/>
+                <w:sz w:val="20"/>
+                <w:szCs w:val="20"/>
+              </w:rPr>
+              <w:br/>
+              <w:t>Return to main menu.</w:t>
+            </w:r>
+            <w:r>
+              <w:rPr>
+                <w:rFonts w:ascii="Times New Roman" w:eastAsia="Times New Roman" w:hAnsi="Times New Roman" w:cs="Times New Roman"/>
+                <w:sz w:val="20"/>
+                <w:szCs w:val="20"/>
+              </w:rPr>
+              <w:t> </w:t>
+            </w:r>
+          </w:p>
+        </w:tc>
+        <w:tc>
+          <w:tcPr>
+            <w:tcW w:w="3639" w:type="dxa"/>
+            <w:tcBorders>
+              <w:top w:val="outset" w:sz="6" w:space="0" w:color="auto"/>
+              <w:left w:val="outset" w:sz="6" w:space="0" w:color="auto"/>
+              <w:bottom w:val="outset" w:sz="6" w:space="0" w:color="auto"/>
+              <w:right w:val="outset" w:sz="6" w:space="0" w:color="auto"/>
+            </w:tcBorders>
+            <w:vAlign w:val="center"/>
+          </w:tcPr>
+          <w:p>
+            <w:pPr>
+              <w:spacing w:after="0" w:line="240" w:lineRule="auto"/>
+              <w:rPr>
+                <w:rFonts w:ascii="Times New Roman" w:eastAsia="Times New Roman" w:hAnsi="Times New Roman" w:cs="Times New Roman"/>
+                <w:sz w:val="20"/>
+                <w:szCs w:val="20"/>
+              </w:rPr>
+            </w:pPr>
+            <w:r>
+              <w:rPr>
+                <w:rFonts w:ascii="Times New Roman" w:eastAsia="Times New Roman" w:hAnsi="Times New Roman" w:cs="Times New Roman"/>
+                <w:sz w:val="20"/>
+                <w:szCs w:val="20"/>
+              </w:rPr>
+              <w:t xml:space="preserve">Return to main menu after negative number entered for </w:t>
+            </w:r>
+            <w:r>
+              <w:rPr>
+                <w:rFonts w:ascii="Times New Roman" w:eastAsia="Times New Roman" w:hAnsi="Times New Roman" w:cs="Times New Roman"/>
+                <w:sz w:val="20"/>
+                <w:szCs w:val="20"/>
+              </w:rPr>
+              <w:t>sugar</w:t>
+            </w:r>
+          </w:p>
+        </w:tc>
+        <w:tc>
+          <w:tcPr>
+            <w:tcW w:w="3690" w:type="dxa"/>
+            <w:tcBorders>
+              <w:top w:val="outset" w:sz="6" w:space="0" w:color="auto"/>
+              <w:left w:val="outset" w:sz="6" w:space="0" w:color="auto"/>
+              <w:bottom w:val="outset" w:sz="6" w:space="0" w:color="auto"/>
+              <w:right w:val="outset" w:sz="6" w:space="0" w:color="auto"/>
+            </w:tcBorders>
+            <w:vAlign w:val="center"/>
+          </w:tcPr>
+          <w:p>
+            <w:pPr>
+              <w:spacing w:after="0" w:line="240" w:lineRule="auto"/>
+              <w:rPr>
+                <w:rFonts w:ascii="Times New Roman" w:eastAsia="Times New Roman" w:hAnsi="Times New Roman" w:cs="Times New Roman"/>
+                <w:sz w:val="18"/>
+                <w:szCs w:val="18"/>
+              </w:rPr>
+            </w:pPr>
+          </w:p>
+        </w:tc>
+      </w:tr>
+      <w:tr>
+        <w:trPr>
+          <w:trHeight w:val="2037"/>
+          <w:tblCellSpacing w:w="0" w:type="dxa"/>
+        </w:trPr>
+        <w:tc>
+          <w:tcPr>
+            <w:tcW w:w="0" w:type="auto"/>
+            <w:tcBorders>
+              <w:top w:val="outset" w:sz="6" w:space="0" w:color="auto"/>
+              <w:left w:val="outset" w:sz="6" w:space="0" w:color="auto"/>
+              <w:bottom w:val="outset" w:sz="6" w:space="0" w:color="auto"/>
+              <w:right w:val="outset" w:sz="6" w:space="0" w:color="auto"/>
+            </w:tcBorders>
+            <w:vAlign w:val="center"/>
+          </w:tcPr>
+          <w:p>
+            <w:pPr>
+              <w:spacing w:after="0" w:line="240" w:lineRule="auto"/>
+              <w:rPr>
+                <w:rFonts w:ascii="Times New Roman" w:eastAsia="Times New Roman" w:hAnsi="Times New Roman" w:cs="Times New Roman"/>
+                <w:sz w:val="20"/>
+                <w:szCs w:val="20"/>
+              </w:rPr>
+            </w:pPr>
+            <w:r>
+              <w:rPr>
+                <w:rFonts w:ascii="Times New Roman" w:eastAsia="Times New Roman" w:hAnsi="Times New Roman" w:cs="Times New Roman"/>
+                <w:sz w:val="20"/>
+                <w:szCs w:val="20"/>
+              </w:rPr>
+              <w:lastRenderedPageBreak/>
+              <w:t>editRecipe6</w:t>
+            </w:r>
+          </w:p>
+        </w:tc>
+        <w:tc>
+          <w:tcPr>
+            <w:tcW w:w="0" w:type="auto"/>
+            <w:tcBorders>
+              <w:top w:val="outset" w:sz="6" w:space="0" w:color="auto"/>
+              <w:left w:val="outset" w:sz="6" w:space="0" w:color="auto"/>
+              <w:bottom w:val="outset" w:sz="6" w:space="0" w:color="auto"/>
+              <w:right w:val="outset" w:sz="6" w:space="0" w:color="auto"/>
+            </w:tcBorders>
+            <w:vAlign w:val="center"/>
+          </w:tcPr>
+          <w:p>
+            <w:pPr>
+              <w:spacing w:before="100" w:beforeAutospacing="1" w:after="100" w:afterAutospacing="1" w:line="240" w:lineRule="auto"/>
+              <w:rPr>
+                <w:rFonts w:ascii="Times New Roman" w:eastAsia="Times New Roman" w:hAnsi="Times New Roman" w:cs="Times New Roman"/>
+                <w:sz w:val="20"/>
+                <w:szCs w:val="20"/>
+              </w:rPr>
+            </w:pPr>
+            <w:r>
+              <w:rPr>
+                <w:rFonts w:ascii="Times New Roman" w:eastAsia="Times New Roman" w:hAnsi="Times New Roman" w:cs="Times New Roman"/>
+                <w:sz w:val="20"/>
+                <w:szCs w:val="20"/>
+              </w:rPr>
+              <w:t>Precondition: addRecipe1 has run successfully</w:t>
+            </w:r>
+            <w:r>
+              <w:rPr>
+                <w:rFonts w:ascii="Times New Roman" w:eastAsia="Times New Roman" w:hAnsi="Times New Roman" w:cs="Times New Roman"/>
+                <w:sz w:val="20"/>
+                <w:szCs w:val="20"/>
+              </w:rPr>
+              <w:t> </w:t>
+            </w:r>
+            <w:r>
+              <w:rPr>
+                <w:rFonts w:ascii="Times New Roman" w:eastAsia="Times New Roman" w:hAnsi="Times New Roman" w:cs="Times New Roman"/>
+                <w:sz w:val="20"/>
+                <w:szCs w:val="20"/>
+              </w:rPr>
+              <w:br/>
+              <w:t>Enter: Menu option 3, "Edit a recipe "</w:t>
+            </w:r>
+            <w:r>
+              <w:rPr>
+                <w:rFonts w:ascii="Times New Roman" w:eastAsia="Times New Roman" w:hAnsi="Times New Roman" w:cs="Times New Roman"/>
+                <w:sz w:val="20"/>
+                <w:szCs w:val="20"/>
+              </w:rPr>
+              <w:br/>
+              <w:t>Select: Coffee</w:t>
+            </w:r>
+            <w:r>
+              <w:rPr>
+                <w:rFonts w:ascii="Times New Roman" w:eastAsia="Times New Roman" w:hAnsi="Times New Roman" w:cs="Times New Roman"/>
+                <w:sz w:val="20"/>
+                <w:szCs w:val="20"/>
+              </w:rPr>
+              <w:t> </w:t>
+            </w:r>
+            <w:r>
+              <w:rPr>
+                <w:rFonts w:ascii="Times New Roman" w:eastAsia="Times New Roman" w:hAnsi="Times New Roman" w:cs="Times New Roman"/>
+                <w:sz w:val="20"/>
+                <w:szCs w:val="20"/>
+              </w:rPr>
+              <w:br/>
+              <w:t>Price: 50</w:t>
+            </w:r>
+            <w:r>
+              <w:rPr>
+                <w:rFonts w:ascii="Times New Roman" w:eastAsia="Times New Roman" w:hAnsi="Times New Roman" w:cs="Times New Roman"/>
+                <w:sz w:val="20"/>
+                <w:szCs w:val="20"/>
+              </w:rPr>
+              <w:br/>
+              <w:t>Coffee:</w:t>
+            </w:r>
+            <w:r>
+              <w:rPr>
+                <w:rFonts w:ascii="Times New Roman" w:eastAsia="Times New Roman" w:hAnsi="Times New Roman" w:cs="Times New Roman"/>
+                <w:sz w:val="20"/>
+                <w:szCs w:val="20"/>
+              </w:rPr>
+              <w:t xml:space="preserve"> 3</w:t>
+            </w:r>
+            <w:r>
+              <w:rPr>
+                <w:rFonts w:ascii="Times New Roman" w:eastAsia="Times New Roman" w:hAnsi="Times New Roman" w:cs="Times New Roman"/>
+                <w:sz w:val="20"/>
+                <w:szCs w:val="20"/>
+              </w:rPr>
+              <w:br/>
+              <w:t>Milk: 1</w:t>
+            </w:r>
+            <w:r>
+              <w:rPr>
+                <w:rFonts w:ascii="Times New Roman" w:eastAsia="Times New Roman" w:hAnsi="Times New Roman" w:cs="Times New Roman"/>
+                <w:sz w:val="20"/>
+                <w:szCs w:val="20"/>
+              </w:rPr>
+              <w:br/>
+              <w:t>Sugar: 1</w:t>
+            </w:r>
+            <w:r>
+              <w:rPr>
+                <w:rFonts w:ascii="Times New Roman" w:eastAsia="Times New Roman" w:hAnsi="Times New Roman" w:cs="Times New Roman"/>
+                <w:sz w:val="20"/>
+                <w:szCs w:val="20"/>
+              </w:rPr>
+              <w:br/>
+              <w:t>Chocolate: -1</w:t>
+            </w:r>
+            <w:r>
+              <w:rPr>
+                <w:rFonts w:ascii="Times New Roman" w:eastAsia="Times New Roman" w:hAnsi="Times New Roman" w:cs="Times New Roman"/>
+                <w:sz w:val="20"/>
+                <w:szCs w:val="20"/>
+              </w:rPr>
+              <w:br/>
+              <w:t>Return to main menu.</w:t>
+            </w:r>
+            <w:r>
+              <w:rPr>
+                <w:rFonts w:ascii="Times New Roman" w:eastAsia="Times New Roman" w:hAnsi="Times New Roman" w:cs="Times New Roman"/>
+                <w:sz w:val="20"/>
+                <w:szCs w:val="20"/>
+              </w:rPr>
+              <w:t> </w:t>
+            </w:r>
+          </w:p>
+        </w:tc>
+        <w:tc>
+          <w:tcPr>
+            <w:tcW w:w="3639" w:type="dxa"/>
+            <w:tcBorders>
+              <w:top w:val="outset" w:sz="6" w:space="0" w:color="auto"/>
+              <w:left w:val="outset" w:sz="6" w:space="0" w:color="auto"/>
+              <w:bottom w:val="outset" w:sz="6" w:space="0" w:color="auto"/>
+              <w:right w:val="outset" w:sz="6" w:space="0" w:color="auto"/>
+            </w:tcBorders>
+            <w:vAlign w:val="center"/>
+          </w:tcPr>
+          <w:p>
+            <w:pPr>
+              <w:spacing w:after="0" w:line="240" w:lineRule="auto"/>
+              <w:rPr>
+                <w:rFonts w:ascii="Times New Roman" w:eastAsia="Times New Roman" w:hAnsi="Times New Roman" w:cs="Times New Roman"/>
+                <w:sz w:val="20"/>
+                <w:szCs w:val="20"/>
+              </w:rPr>
+            </w:pPr>
+            <w:r>
+              <w:rPr>
+                <w:rFonts w:ascii="Times New Roman" w:eastAsia="Times New Roman" w:hAnsi="Times New Roman" w:cs="Times New Roman"/>
+                <w:sz w:val="20"/>
+                <w:szCs w:val="20"/>
+              </w:rPr>
+              <w:t>Return to main menu after negative number entered</w:t>
+            </w:r>
+            <w:r>
+              <w:rPr>
+                <w:rFonts w:ascii="Times New Roman" w:eastAsia="Times New Roman" w:hAnsi="Times New Roman" w:cs="Times New Roman"/>
+                <w:sz w:val="20"/>
+                <w:szCs w:val="20"/>
+              </w:rPr>
+              <w:t xml:space="preserve"> for chocolate</w:t>
+            </w:r>
+          </w:p>
+        </w:tc>
+        <w:tc>
+          <w:tcPr>
+            <w:tcW w:w="3690" w:type="dxa"/>
+            <w:tcBorders>
+              <w:top w:val="outset" w:sz="6" w:space="0" w:color="auto"/>
+              <w:left w:val="outset" w:sz="6" w:space="0" w:color="auto"/>
+              <w:bottom w:val="outset" w:sz="6" w:space="0" w:color="auto"/>
+              <w:right w:val="outset" w:sz="6" w:space="0" w:color="auto"/>
+            </w:tcBorders>
+            <w:vAlign w:val="center"/>
+          </w:tcPr>
+          <w:p>
+            <w:pPr>
+              <w:spacing w:after="0" w:line="240" w:lineRule="auto"/>
+              <w:rPr>
+                <w:rFonts w:ascii="Times New Roman" w:eastAsia="Times New Roman" w:hAnsi="Times New Roman" w:cs="Times New Roman"/>
+                <w:sz w:val="18"/>
+                <w:szCs w:val="18"/>
+              </w:rPr>
+            </w:pPr>
+          </w:p>
+        </w:tc>
+      </w:tr>
+      <w:tr>
+        <w:trPr>
+          <w:trHeight w:val="2037"/>
+          <w:tblCellSpacing w:w="0" w:type="dxa"/>
+        </w:trPr>
+        <w:tc>
+          <w:tcPr>
+            <w:tcW w:w="0" w:type="auto"/>
+            <w:tcBorders>
+              <w:top w:val="outset" w:sz="6" w:space="0" w:color="auto"/>
+              <w:left w:val="outset" w:sz="6" w:space="0" w:color="auto"/>
+              <w:bottom w:val="outset" w:sz="6" w:space="0" w:color="auto"/>
+              <w:right w:val="outset" w:sz="6" w:space="0" w:color="auto"/>
+            </w:tcBorders>
+            <w:vAlign w:val="center"/>
+          </w:tcPr>
+          <w:p>
+            <w:pPr>
+              <w:spacing w:after="0" w:line="240" w:lineRule="auto"/>
+              <w:rPr>
+                <w:rFonts w:ascii="Times New Roman" w:eastAsia="Times New Roman" w:hAnsi="Times New Roman" w:cs="Times New Roman"/>
+                <w:sz w:val="20"/>
+                <w:szCs w:val="20"/>
+              </w:rPr>
+            </w:pPr>
+            <w:r>
+              <w:rPr>
+                <w:rFonts w:ascii="Times New Roman" w:eastAsia="Times New Roman" w:hAnsi="Times New Roman" w:cs="Times New Roman"/>
+                <w:sz w:val="20"/>
+                <w:szCs w:val="20"/>
+              </w:rPr>
+              <w:t>addInventory1</w:t>
+            </w:r>
+          </w:p>
+        </w:tc>
+        <w:tc>
+          <w:tcPr>
+            <w:tcW w:w="0" w:type="auto"/>
+            <w:tcBorders>
+              <w:top w:val="outset" w:sz="6" w:space="0" w:color="auto"/>
+              <w:left w:val="outset" w:sz="6" w:space="0" w:color="auto"/>
+              <w:bottom w:val="outset" w:sz="6" w:space="0" w:color="auto"/>
+              <w:right w:val="outset" w:sz="6" w:space="0" w:color="auto"/>
+            </w:tcBorders>
+            <w:vAlign w:val="center"/>
+          </w:tcPr>
+          <w:p>
+            <w:pPr>
+              <w:spacing w:before="100" w:beforeAutospacing="1" w:after="100" w:afterAutospacing="1" w:line="240" w:lineRule="auto"/>
+              <w:rPr>
+                <w:rFonts w:ascii="Times New Roman" w:eastAsia="Times New Roman" w:hAnsi="Times New Roman" w:cs="Times New Roman"/>
+                <w:sz w:val="20"/>
+                <w:szCs w:val="20"/>
+              </w:rPr>
+            </w:pPr>
+            <w:r>
+              <w:rPr>
+                <w:rFonts w:ascii="Times New Roman" w:eastAsia="Times New Roman" w:hAnsi="Times New Roman" w:cs="Times New Roman"/>
+                <w:sz w:val="20"/>
+                <w:szCs w:val="20"/>
+              </w:rPr>
+              <w:t>Precondition: addRecipe1 has run successfully</w:t>
+            </w:r>
+            <w:r>
+              <w:rPr>
+                <w:rFonts w:ascii="Times New Roman" w:eastAsia="Times New Roman" w:hAnsi="Times New Roman" w:cs="Times New Roman"/>
+                <w:sz w:val="20"/>
+                <w:szCs w:val="20"/>
+              </w:rPr>
+              <w:t> </w:t>
+            </w:r>
+            <w:r>
+              <w:rPr>
+                <w:rFonts w:ascii="Times New Roman" w:eastAsia="Times New Roman" w:hAnsi="Times New Roman" w:cs="Times New Roman"/>
+                <w:sz w:val="20"/>
+                <w:szCs w:val="20"/>
+              </w:rPr>
+              <w:br/>
+              <w:t>Enter: Menu option 4</w:t>
+            </w:r>
+            <w:r>
+              <w:rPr>
+                <w:rFonts w:ascii="Times New Roman" w:eastAsia="Times New Roman" w:hAnsi="Times New Roman" w:cs="Times New Roman"/>
+                <w:sz w:val="20"/>
+                <w:szCs w:val="20"/>
+              </w:rPr>
+              <w:t>, "</w:t>
+            </w:r>
+            <w:r>
+              <w:rPr>
+                <w:rFonts w:ascii="Times New Roman" w:eastAsia="Times New Roman" w:hAnsi="Times New Roman" w:cs="Times New Roman"/>
+                <w:sz w:val="20"/>
+                <w:szCs w:val="20"/>
+              </w:rPr>
+              <w:t>Add Inventory "</w:t>
+            </w:r>
+            <w:r>
+              <w:rPr>
+                <w:rFonts w:ascii="Times New Roman" w:eastAsia="Times New Roman" w:hAnsi="Times New Roman" w:cs="Times New Roman"/>
+                <w:sz w:val="20"/>
+                <w:szCs w:val="20"/>
+              </w:rPr>
+              <w:br/>
+              <w:t>Coffee:</w:t>
+            </w:r>
+            <w:r>
+              <w:rPr>
+                <w:rFonts w:ascii="Times New Roman" w:eastAsia="Times New Roman" w:hAnsi="Times New Roman" w:cs="Times New Roman"/>
+                <w:sz w:val="20"/>
+                <w:szCs w:val="20"/>
+              </w:rPr>
+              <w:t xml:space="preserve"> </w:t>
+            </w:r>
+            <w:r>
+              <w:rPr>
+                <w:rFonts w:ascii="Times New Roman" w:eastAsia="Times New Roman" w:hAnsi="Times New Roman" w:cs="Times New Roman"/>
+                <w:sz w:val="20"/>
+                <w:szCs w:val="20"/>
+              </w:rPr>
+              <w:t>3</w:t>
+            </w:r>
+            <w:r>
+              <w:rPr>
+                <w:rFonts w:ascii="Times New Roman" w:eastAsia="Times New Roman" w:hAnsi="Times New Roman" w:cs="Times New Roman"/>
+                <w:sz w:val="20"/>
+                <w:szCs w:val="20"/>
+              </w:rPr>
+              <w:br/>
+              <w:t>Milk: 1</w:t>
+            </w:r>
+            <w:r>
+              <w:rPr>
+                <w:rFonts w:ascii="Times New Roman" w:eastAsia="Times New Roman" w:hAnsi="Times New Roman" w:cs="Times New Roman"/>
+                <w:sz w:val="20"/>
+                <w:szCs w:val="20"/>
+              </w:rPr>
+              <w:br/>
+              <w:t>Sugar: 1</w:t>
+            </w:r>
+            <w:r>
+              <w:rPr>
+                <w:rFonts w:ascii="Times New Roman" w:eastAsia="Times New Roman" w:hAnsi="Times New Roman" w:cs="Times New Roman"/>
+                <w:sz w:val="20"/>
+                <w:szCs w:val="20"/>
+              </w:rPr>
+              <w:br/>
+              <w:t>Chocolate: 1</w:t>
+            </w:r>
+            <w:r>
+              <w:rPr>
+                <w:rFonts w:ascii="Times New Roman" w:eastAsia="Times New Roman" w:hAnsi="Times New Roman" w:cs="Times New Roman"/>
+                <w:sz w:val="20"/>
+                <w:szCs w:val="20"/>
+              </w:rPr>
+              <w:br/>
+              <w:t>Return to main menu.</w:t>
+            </w:r>
+            <w:r>
+              <w:rPr>
+                <w:rFonts w:ascii="Times New Roman" w:eastAsia="Times New Roman" w:hAnsi="Times New Roman" w:cs="Times New Roman"/>
+                <w:sz w:val="20"/>
+                <w:szCs w:val="20"/>
+              </w:rPr>
+              <w:t> </w:t>
+            </w:r>
+          </w:p>
+        </w:tc>
+        <w:tc>
+          <w:tcPr>
+            <w:tcW w:w="3639" w:type="dxa"/>
+            <w:tcBorders>
+              <w:top w:val="outset" w:sz="6" w:space="0" w:color="auto"/>
+              <w:left w:val="outset" w:sz="6" w:space="0" w:color="auto"/>
+              <w:bottom w:val="outset" w:sz="6" w:space="0" w:color="auto"/>
+              <w:right w:val="outset" w:sz="6" w:space="0" w:color="auto"/>
+            </w:tcBorders>
+            <w:vAlign w:val="center"/>
+          </w:tcPr>
+          <w:p>
+            <w:pPr>
+              <w:spacing w:after="0" w:line="240" w:lineRule="auto"/>
+              <w:rPr>
+                <w:rFonts w:ascii="Times New Roman" w:eastAsia="Times New Roman" w:hAnsi="Times New Roman" w:cs="Times New Roman"/>
+                <w:sz w:val="20"/>
+                <w:szCs w:val="20"/>
+              </w:rPr>
+            </w:pPr>
+            <w:r>
+              <w:rPr>
+                <w:rFonts w:ascii="Times New Roman" w:eastAsia="Times New Roman" w:hAnsi="Times New Roman" w:cs="Times New Roman"/>
+                <w:sz w:val="20"/>
+                <w:szCs w:val="20"/>
+              </w:rPr>
+              <w:t>Inventory could not be added</w:t>
+            </w:r>
+          </w:p>
+        </w:tc>
+        <w:tc>
+          <w:tcPr>
+            <w:tcW w:w="3690" w:type="dxa"/>
+            <w:tcBorders>
+              <w:top w:val="outset" w:sz="6" w:space="0" w:color="auto"/>
+              <w:left w:val="outset" w:sz="6" w:space="0" w:color="auto"/>
+              <w:bottom w:val="outset" w:sz="6" w:space="0" w:color="auto"/>
+              <w:right w:val="outset" w:sz="6" w:space="0" w:color="auto"/>
+            </w:tcBorders>
+            <w:vAlign w:val="center"/>
+          </w:tcPr>
+          <w:p>
+            <w:pPr>
+              <w:spacing w:after="0" w:line="240" w:lineRule="auto"/>
+              <w:rPr>
+                <w:rFonts w:ascii="Times New Roman" w:eastAsia="Times New Roman" w:hAnsi="Times New Roman" w:cs="Times New Roman"/>
+                <w:sz w:val="18"/>
+                <w:szCs w:val="18"/>
+              </w:rPr>
+            </w:pPr>
+          </w:p>
+        </w:tc>
+      </w:tr>
+      <w:tr>
+        <w:trPr>
+          <w:trHeight w:val="2037"/>
+          <w:tblCellSpacing w:w="0" w:type="dxa"/>
+        </w:trPr>
+        <w:tc>
+          <w:tcPr>
+            <w:tcW w:w="0" w:type="auto"/>
+            <w:tcBorders>
+              <w:top w:val="outset" w:sz="6" w:space="0" w:color="auto"/>
+              <w:left w:val="outset" w:sz="6" w:space="0" w:color="auto"/>
+              <w:bottom w:val="outset" w:sz="6" w:space="0" w:color="auto"/>
+              <w:right w:val="outset" w:sz="6" w:space="0" w:color="auto"/>
+            </w:tcBorders>
+            <w:vAlign w:val="center"/>
+          </w:tcPr>
+          <w:p>
+            <w:pPr>
+              <w:spacing w:after="0" w:line="240" w:lineRule="auto"/>
+              <w:rPr>
+                <w:rFonts w:ascii="Times New Roman" w:eastAsia="Times New Roman" w:hAnsi="Times New Roman" w:cs="Times New Roman"/>
+                <w:sz w:val="20"/>
+                <w:szCs w:val="20"/>
+              </w:rPr>
+            </w:pPr>
+            <w:r>
+              <w:rPr>
+                <w:rFonts w:ascii="Times New Roman" w:eastAsia="Times New Roman" w:hAnsi="Times New Roman" w:cs="Times New Roman"/>
+                <w:sz w:val="20"/>
+                <w:szCs w:val="20"/>
+              </w:rPr>
+              <w:t>addInventory2</w:t>
+            </w:r>
+          </w:p>
+        </w:tc>
+        <w:tc>
+          <w:tcPr>
+            <w:tcW w:w="0" w:type="auto"/>
+            <w:tcBorders>
+              <w:top w:val="outset" w:sz="6" w:space="0" w:color="auto"/>
+              <w:left w:val="outset" w:sz="6" w:space="0" w:color="auto"/>
+              <w:bottom w:val="outset" w:sz="6" w:space="0" w:color="auto"/>
+              <w:right w:val="outset" w:sz="6" w:space="0" w:color="auto"/>
+            </w:tcBorders>
+            <w:vAlign w:val="center"/>
+          </w:tcPr>
+          <w:p>
+            <w:pPr>
+              <w:spacing w:before="100" w:beforeAutospacing="1" w:after="100" w:afterAutospacing="1" w:line="240" w:lineRule="auto"/>
+              <w:rPr>
+                <w:rFonts w:ascii="Times New Roman" w:eastAsia="Times New Roman" w:hAnsi="Times New Roman" w:cs="Times New Roman"/>
+                <w:sz w:val="20"/>
+                <w:szCs w:val="20"/>
+              </w:rPr>
+            </w:pPr>
+            <w:r>
+              <w:rPr>
+                <w:rFonts w:ascii="Times New Roman" w:eastAsia="Times New Roman" w:hAnsi="Times New Roman" w:cs="Times New Roman"/>
+                <w:sz w:val="20"/>
+                <w:szCs w:val="20"/>
+              </w:rPr>
+              <w:t>Precondition: addRecipe1 has run successfully</w:t>
+            </w:r>
+            <w:r>
+              <w:rPr>
+                <w:rFonts w:ascii="Times New Roman" w:eastAsia="Times New Roman" w:hAnsi="Times New Roman" w:cs="Times New Roman"/>
+                <w:sz w:val="20"/>
+                <w:szCs w:val="20"/>
+              </w:rPr>
+              <w:t>, makeCoffee1 has run successfully</w:t>
+            </w:r>
+            <w:r>
+              <w:rPr>
+                <w:rFonts w:ascii="Times New Roman" w:eastAsia="Times New Roman" w:hAnsi="Times New Roman" w:cs="Times New Roman"/>
+                <w:sz w:val="20"/>
+                <w:szCs w:val="20"/>
+              </w:rPr>
+              <w:t> </w:t>
+            </w:r>
+            <w:r>
+              <w:rPr>
+                <w:rFonts w:ascii="Times New Roman" w:eastAsia="Times New Roman" w:hAnsi="Times New Roman" w:cs="Times New Roman"/>
+                <w:sz w:val="20"/>
+                <w:szCs w:val="20"/>
+              </w:rPr>
+              <w:br/>
+              <w:t>Enter: Menu option 4</w:t>
+            </w:r>
+            <w:r>
+              <w:rPr>
+                <w:rFonts w:ascii="Times New Roman" w:eastAsia="Times New Roman" w:hAnsi="Times New Roman" w:cs="Times New Roman"/>
+                <w:sz w:val="20"/>
+                <w:szCs w:val="20"/>
+              </w:rPr>
+              <w:t>, "</w:t>
+            </w:r>
+            <w:r>
+              <w:rPr>
+                <w:rFonts w:ascii="Times New Roman" w:eastAsia="Times New Roman" w:hAnsi="Times New Roman" w:cs="Times New Roman"/>
+                <w:sz w:val="20"/>
+                <w:szCs w:val="20"/>
+              </w:rPr>
+              <w:t>Add Inventory "</w:t>
+            </w:r>
+            <w:r>
+              <w:rPr>
+                <w:rFonts w:ascii="Times New Roman" w:eastAsia="Times New Roman" w:hAnsi="Times New Roman" w:cs="Times New Roman"/>
+                <w:sz w:val="20"/>
+                <w:szCs w:val="20"/>
+              </w:rPr>
+              <w:br/>
+              <w:t>Coffee:</w:t>
+            </w:r>
+            <w:r>
+              <w:rPr>
+                <w:rFonts w:ascii="Times New Roman" w:eastAsia="Times New Roman" w:hAnsi="Times New Roman" w:cs="Times New Roman"/>
+                <w:sz w:val="20"/>
+                <w:szCs w:val="20"/>
+              </w:rPr>
+              <w:t xml:space="preserve"> 1</w:t>
+            </w:r>
+            <w:r>
+              <w:rPr>
+                <w:rFonts w:ascii="Times New Roman" w:eastAsia="Times New Roman" w:hAnsi="Times New Roman" w:cs="Times New Roman"/>
+                <w:sz w:val="20"/>
+                <w:szCs w:val="20"/>
+              </w:rPr>
+              <w:br/>
+              <w:t>Milk: 1</w:t>
+            </w:r>
+            <w:r>
+              <w:rPr>
+                <w:rFonts w:ascii="Times New Roman" w:eastAsia="Times New Roman" w:hAnsi="Times New Roman" w:cs="Times New Roman"/>
+                <w:sz w:val="20"/>
+                <w:szCs w:val="20"/>
+              </w:rPr>
+              <w:br/>
+              <w:t>Sugar: 1</w:t>
+            </w:r>
+            <w:r>
+              <w:rPr>
+                <w:rFonts w:ascii="Times New Roman" w:eastAsia="Times New Roman" w:hAnsi="Times New Roman" w:cs="Times New Roman"/>
+                <w:sz w:val="20"/>
+                <w:szCs w:val="20"/>
+              </w:rPr>
+              <w:br/>
+              <w:t>Chocolate: 1</w:t>
+            </w:r>
+            <w:r>
+              <w:rPr>
+                <w:rFonts w:ascii="Times New Roman" w:eastAsia="Times New Roman" w:hAnsi="Times New Roman" w:cs="Times New Roman"/>
+                <w:sz w:val="20"/>
+                <w:szCs w:val="20"/>
+              </w:rPr>
+              <w:br/>
+              <w:t>Return to main menu.</w:t>
+            </w:r>
+            <w:r>
+              <w:rPr>
+                <w:rFonts w:ascii="Times New Roman" w:eastAsia="Times New Roman" w:hAnsi="Times New Roman" w:cs="Times New Roman"/>
+                <w:sz w:val="20"/>
+                <w:szCs w:val="20"/>
+              </w:rPr>
+              <w:t> </w:t>
+            </w:r>
+          </w:p>
+        </w:tc>
+        <w:tc>
+          <w:tcPr>
+            <w:tcW w:w="3639" w:type="dxa"/>
+            <w:tcBorders>
+              <w:top w:val="outset" w:sz="6" w:space="0" w:color="auto"/>
+              <w:left w:val="outset" w:sz="6" w:space="0" w:color="auto"/>
+              <w:bottom w:val="outset" w:sz="6" w:space="0" w:color="auto"/>
+              <w:right w:val="outset" w:sz="6" w:space="0" w:color="auto"/>
+            </w:tcBorders>
+            <w:vAlign w:val="center"/>
+          </w:tcPr>
+          <w:p>
+            <w:pPr>
+              <w:spacing w:after="0" w:line="240" w:lineRule="auto"/>
+              <w:rPr>
+                <w:rFonts w:ascii="Times New Roman" w:eastAsia="Times New Roman" w:hAnsi="Times New Roman" w:cs="Times New Roman"/>
+                <w:sz w:val="20"/>
+                <w:szCs w:val="20"/>
+              </w:rPr>
+            </w:pPr>
+            <w:r>
+              <w:rPr>
+                <w:rFonts w:ascii="Times New Roman" w:eastAsia="Times New Roman" w:hAnsi="Times New Roman" w:cs="Times New Roman"/>
+                <w:sz w:val="20"/>
+                <w:szCs w:val="20"/>
+              </w:rPr>
+              <w:t>Inventory added successfully</w:t>
+            </w:r>
+          </w:p>
+        </w:tc>
+        <w:tc>
+          <w:tcPr>
+            <w:tcW w:w="3690" w:type="dxa"/>
+            <w:tcBorders>
+              <w:top w:val="outset" w:sz="6" w:space="0" w:color="auto"/>
+              <w:left w:val="outset" w:sz="6" w:space="0" w:color="auto"/>
+              <w:bottom w:val="outset" w:sz="6" w:space="0" w:color="auto"/>
+              <w:right w:val="outset" w:sz="6" w:space="0" w:color="auto"/>
+            </w:tcBorders>
+            <w:vAlign w:val="center"/>
+          </w:tcPr>
+          <w:p>
+            <w:pPr>
+              <w:spacing w:after="0" w:line="240" w:lineRule="auto"/>
+              <w:rPr>
+                <w:rFonts w:ascii="Times New Roman" w:eastAsia="Times New Roman" w:hAnsi="Times New Roman" w:cs="Times New Roman"/>
+                <w:sz w:val="18"/>
+                <w:szCs w:val="18"/>
+              </w:rPr>
+            </w:pPr>
+          </w:p>
+        </w:tc>
+      </w:tr>
+      <w:tr>
+        <w:trPr>
+          <w:trHeight w:val="2037"/>
+          <w:tblCellSpacing w:w="0" w:type="dxa"/>
+        </w:trPr>
+        <w:tc>
+          <w:tcPr>
+            <w:tcW w:w="0" w:type="auto"/>
+            <w:tcBorders>
+              <w:top w:val="outset" w:sz="6" w:space="0" w:color="auto"/>
+              <w:left w:val="outset" w:sz="6" w:space="0" w:color="auto"/>
+              <w:bottom w:val="outset" w:sz="6" w:space="0" w:color="auto"/>
+              <w:right w:val="outset" w:sz="6" w:space="0" w:color="auto"/>
+            </w:tcBorders>
+            <w:vAlign w:val="center"/>
+          </w:tcPr>
+          <w:p>
+            <w:pPr>
+              <w:spacing w:after="0" w:line="240" w:lineRule="auto"/>
+              <w:rPr>
+                <w:rFonts w:ascii="Times New Roman" w:eastAsia="Times New Roman" w:hAnsi="Times New Roman" w:cs="Times New Roman"/>
+                <w:sz w:val="20"/>
+                <w:szCs w:val="20"/>
+              </w:rPr>
+            </w:pPr>
+            <w:r>
+              <w:rPr>
+                <w:rFonts w:ascii="Times New Roman" w:eastAsia="Times New Roman" w:hAnsi="Times New Roman" w:cs="Times New Roman"/>
+                <w:sz w:val="20"/>
+                <w:szCs w:val="20"/>
+              </w:rPr>
+              <w:t>addInventory3</w:t>
+            </w:r>
+          </w:p>
+        </w:tc>
+        <w:tc>
+          <w:tcPr>
+            <w:tcW w:w="0" w:type="auto"/>
+            <w:tcBorders>
+              <w:top w:val="outset" w:sz="6" w:space="0" w:color="auto"/>
+              <w:left w:val="outset" w:sz="6" w:space="0" w:color="auto"/>
+              <w:bottom w:val="outset" w:sz="6" w:space="0" w:color="auto"/>
+              <w:right w:val="outset" w:sz="6" w:space="0" w:color="auto"/>
+            </w:tcBorders>
+            <w:vAlign w:val="center"/>
+          </w:tcPr>
+          <w:p>
+            <w:pPr>
+              <w:spacing w:before="100" w:beforeAutospacing="1" w:after="100" w:afterAutospacing="1" w:line="240" w:lineRule="auto"/>
+              <w:rPr>
+                <w:rFonts w:ascii="Times New Roman" w:eastAsia="Times New Roman" w:hAnsi="Times New Roman" w:cs="Times New Roman"/>
+                <w:sz w:val="20"/>
+                <w:szCs w:val="20"/>
+              </w:rPr>
+            </w:pPr>
+            <w:r>
+              <w:rPr>
+                <w:rFonts w:ascii="Times New Roman" w:eastAsia="Times New Roman" w:hAnsi="Times New Roman" w:cs="Times New Roman"/>
+                <w:sz w:val="20"/>
+                <w:szCs w:val="20"/>
+              </w:rPr>
+              <w:t>Precondition: addRecipe1 has run successfully</w:t>
+            </w:r>
+            <w:r>
+              <w:rPr>
+                <w:rFonts w:ascii="Times New Roman" w:eastAsia="Times New Roman" w:hAnsi="Times New Roman" w:cs="Times New Roman"/>
+                <w:sz w:val="20"/>
+                <w:szCs w:val="20"/>
+              </w:rPr>
+              <w:t>, makeCoffee1 has run successfully</w:t>
+            </w:r>
+            <w:r>
+              <w:rPr>
+                <w:rFonts w:ascii="Times New Roman" w:eastAsia="Times New Roman" w:hAnsi="Times New Roman" w:cs="Times New Roman"/>
+                <w:sz w:val="20"/>
+                <w:szCs w:val="20"/>
+              </w:rPr>
+              <w:t> </w:t>
+            </w:r>
+            <w:r>
+              <w:rPr>
+                <w:rFonts w:ascii="Times New Roman" w:eastAsia="Times New Roman" w:hAnsi="Times New Roman" w:cs="Times New Roman"/>
+                <w:sz w:val="20"/>
+                <w:szCs w:val="20"/>
+              </w:rPr>
+              <w:br/>
+              <w:t>Enter: Menu option 4</w:t>
+            </w:r>
+            <w:r>
+              <w:rPr>
+                <w:rFonts w:ascii="Times New Roman" w:eastAsia="Times New Roman" w:hAnsi="Times New Roman" w:cs="Times New Roman"/>
+                <w:sz w:val="20"/>
+                <w:szCs w:val="20"/>
+              </w:rPr>
+              <w:t>, "</w:t>
+            </w:r>
+            <w:r>
+              <w:rPr>
+                <w:rFonts w:ascii="Times New Roman" w:eastAsia="Times New Roman" w:hAnsi="Times New Roman" w:cs="Times New Roman"/>
+                <w:sz w:val="20"/>
+                <w:szCs w:val="20"/>
+              </w:rPr>
+              <w:t>Add Inventory "</w:t>
+            </w:r>
+            <w:r>
+              <w:rPr>
+                <w:rFonts w:ascii="Times New Roman" w:eastAsia="Times New Roman" w:hAnsi="Times New Roman" w:cs="Times New Roman"/>
+                <w:sz w:val="20"/>
+                <w:szCs w:val="20"/>
+              </w:rPr>
+              <w:br/>
+              <w:t>Coffee:</w:t>
+            </w:r>
+            <w:r>
+              <w:rPr>
+                <w:rFonts w:ascii="Times New Roman" w:eastAsia="Times New Roman" w:hAnsi="Times New Roman" w:cs="Times New Roman"/>
+                <w:sz w:val="20"/>
+                <w:szCs w:val="20"/>
+              </w:rPr>
+              <w:t xml:space="preserve"> -1</w:t>
+            </w:r>
+            <w:r>
+              <w:rPr>
+                <w:rFonts w:ascii="Times New Roman" w:eastAsia="Times New Roman" w:hAnsi="Times New Roman" w:cs="Times New Roman"/>
+                <w:sz w:val="20"/>
+                <w:szCs w:val="20"/>
+              </w:rPr>
+              <w:br/>
+              <w:t>Milk: 1</w:t>
+            </w:r>
+            <w:r>
+              <w:rPr>
+                <w:rFonts w:ascii="Times New Roman" w:eastAsia="Times New Roman" w:hAnsi="Times New Roman" w:cs="Times New Roman"/>
+                <w:sz w:val="20"/>
+                <w:szCs w:val="20"/>
+              </w:rPr>
+              <w:br/>
+              <w:t>Sugar: 1</w:t>
+            </w:r>
+            <w:r>
+              <w:rPr>
+                <w:rFonts w:ascii="Times New Roman" w:eastAsia="Times New Roman" w:hAnsi="Times New Roman" w:cs="Times New Roman"/>
+                <w:sz w:val="20"/>
+                <w:szCs w:val="20"/>
+              </w:rPr>
+              <w:br/>
+              <w:t>Chocolate: 1</w:t>
+            </w:r>
+            <w:r>
+              <w:rPr>
+                <w:rFonts w:ascii="Times New Roman" w:eastAsia="Times New Roman" w:hAnsi="Times New Roman" w:cs="Times New Roman"/>
+                <w:sz w:val="20"/>
+                <w:szCs w:val="20"/>
+              </w:rPr>
+              <w:br/>
+              <w:t>Return to main menu.</w:t>
+            </w:r>
+            <w:r>
+              <w:rPr>
+                <w:rFonts w:ascii="Times New Roman" w:eastAsia="Times New Roman" w:hAnsi="Times New Roman" w:cs="Times New Roman"/>
+                <w:sz w:val="20"/>
+                <w:szCs w:val="20"/>
+              </w:rPr>
+              <w:t> </w:t>
+            </w:r>
+          </w:p>
+        </w:tc>
+        <w:tc>
+          <w:tcPr>
+            <w:tcW w:w="3639" w:type="dxa"/>
+            <w:tcBorders>
+              <w:top w:val="outset" w:sz="6" w:space="0" w:color="auto"/>
+              <w:left w:val="outset" w:sz="6" w:space="0" w:color="auto"/>
+              <w:bottom w:val="outset" w:sz="6" w:space="0" w:color="auto"/>
+              <w:right w:val="outset" w:sz="6" w:space="0" w:color="auto"/>
+            </w:tcBorders>
+            <w:vAlign w:val="center"/>
+          </w:tcPr>
+          <w:p>
+            <w:pPr>
+              <w:spacing w:after="0" w:line="240" w:lineRule="auto"/>
+              <w:rPr>
+                <w:rFonts w:ascii="Times New Roman" w:eastAsia="Times New Roman" w:hAnsi="Times New Roman" w:cs="Times New Roman"/>
+                <w:sz w:val="20"/>
+                <w:szCs w:val="20"/>
+              </w:rPr>
+            </w:pPr>
+            <w:r>
+              <w:rPr>
+                <w:rFonts w:ascii="Times New Roman" w:eastAsia="Times New Roman" w:hAnsi="Times New Roman" w:cs="Times New Roman"/>
+                <w:sz w:val="20"/>
+                <w:szCs w:val="20"/>
+              </w:rPr>
+              <w:t>Return to main menu after negative number entered</w:t>
+            </w:r>
+            <w:r>
+              <w:rPr>
+                <w:rFonts w:ascii="Times New Roman" w:eastAsia="Times New Roman" w:hAnsi="Times New Roman" w:cs="Times New Roman"/>
+                <w:sz w:val="20"/>
+                <w:szCs w:val="20"/>
+              </w:rPr>
+              <w:t xml:space="preserve"> for coffee</w:t>
+            </w:r>
+          </w:p>
+        </w:tc>
+        <w:tc>
+          <w:tcPr>
+            <w:tcW w:w="3690" w:type="dxa"/>
+            <w:tcBorders>
+              <w:top w:val="outset" w:sz="6" w:space="0" w:color="auto"/>
+              <w:left w:val="outset" w:sz="6" w:space="0" w:color="auto"/>
+              <w:bottom w:val="outset" w:sz="6" w:space="0" w:color="auto"/>
+              <w:right w:val="outset" w:sz="6" w:space="0" w:color="auto"/>
+            </w:tcBorders>
+            <w:vAlign w:val="center"/>
+          </w:tcPr>
+          <w:p>
+            <w:pPr>
+              <w:spacing w:after="0" w:line="240" w:lineRule="auto"/>
+              <w:rPr>
+                <w:rFonts w:ascii="Times New Roman" w:eastAsia="Times New Roman" w:hAnsi="Times New Roman" w:cs="Times New Roman"/>
+                <w:sz w:val="18"/>
+                <w:szCs w:val="18"/>
+              </w:rPr>
+            </w:pPr>
+          </w:p>
+        </w:tc>
+      </w:tr>
+      <w:tr>
+        <w:trPr>
+          <w:trHeight w:val="2037"/>
+          <w:tblCellSpacing w:w="0" w:type="dxa"/>
+        </w:trPr>
+        <w:tc>
+          <w:tcPr>
+            <w:tcW w:w="0" w:type="auto"/>
+            <w:tcBorders>
+              <w:top w:val="outset" w:sz="6" w:space="0" w:color="auto"/>
+              <w:left w:val="outset" w:sz="6" w:space="0" w:color="auto"/>
+              <w:bottom w:val="outset" w:sz="6" w:space="0" w:color="auto"/>
+              <w:right w:val="outset" w:sz="6" w:space="0" w:color="auto"/>
+            </w:tcBorders>
+            <w:vAlign w:val="center"/>
+          </w:tcPr>
+          <w:p>
+            <w:pPr>
+              <w:spacing w:after="0" w:line="240" w:lineRule="auto"/>
+              <w:rPr>
+                <w:rFonts w:ascii="Times New Roman" w:eastAsia="Times New Roman" w:hAnsi="Times New Roman" w:cs="Times New Roman"/>
+                <w:sz w:val="20"/>
+                <w:szCs w:val="20"/>
+              </w:rPr>
+            </w:pPr>
+            <w:r>
+              <w:rPr>
+                <w:rFonts w:ascii="Times New Roman" w:eastAsia="Times New Roman" w:hAnsi="Times New Roman" w:cs="Times New Roman"/>
+                <w:sz w:val="20"/>
+                <w:szCs w:val="20"/>
+              </w:rPr>
+              <w:lastRenderedPageBreak/>
+              <w:t>addInventory4</w:t>
+            </w:r>
+          </w:p>
+        </w:tc>
+        <w:tc>
+          <w:tcPr>
+            <w:tcW w:w="0" w:type="auto"/>
+            <w:tcBorders>
+              <w:top w:val="outset" w:sz="6" w:space="0" w:color="auto"/>
+              <w:left w:val="outset" w:sz="6" w:space="0" w:color="auto"/>
+              <w:bottom w:val="outset" w:sz="6" w:space="0" w:color="auto"/>
+              <w:right w:val="outset" w:sz="6" w:space="0" w:color="auto"/>
+            </w:tcBorders>
+            <w:vAlign w:val="center"/>
+          </w:tcPr>
+          <w:p>
+            <w:pPr>
+              <w:spacing w:before="100" w:beforeAutospacing="1" w:after="100" w:afterAutospacing="1" w:line="240" w:lineRule="auto"/>
+              <w:rPr>
+                <w:rFonts w:ascii="Times New Roman" w:eastAsia="Times New Roman" w:hAnsi="Times New Roman" w:cs="Times New Roman"/>
+                <w:sz w:val="20"/>
+                <w:szCs w:val="20"/>
+              </w:rPr>
+            </w:pPr>
+            <w:r>
+              <w:rPr>
+                <w:rFonts w:ascii="Times New Roman" w:eastAsia="Times New Roman" w:hAnsi="Times New Roman" w:cs="Times New Roman"/>
+                <w:sz w:val="20"/>
+                <w:szCs w:val="20"/>
+              </w:rPr>
+              <w:t>Precondition: addRecipe1 has run successfully</w:t>
+            </w:r>
+            <w:r>
+              <w:rPr>
+                <w:rFonts w:ascii="Times New Roman" w:eastAsia="Times New Roman" w:hAnsi="Times New Roman" w:cs="Times New Roman"/>
+                <w:sz w:val="20"/>
+                <w:szCs w:val="20"/>
+              </w:rPr>
+              <w:t>, makeCoffee1 has run successfully</w:t>
+            </w:r>
+            <w:r>
+              <w:rPr>
+                <w:rFonts w:ascii="Times New Roman" w:eastAsia="Times New Roman" w:hAnsi="Times New Roman" w:cs="Times New Roman"/>
+                <w:sz w:val="20"/>
+                <w:szCs w:val="20"/>
+              </w:rPr>
+              <w:t> </w:t>
+            </w:r>
+            <w:r>
+              <w:rPr>
+                <w:rFonts w:ascii="Times New Roman" w:eastAsia="Times New Roman" w:hAnsi="Times New Roman" w:cs="Times New Roman"/>
+                <w:sz w:val="20"/>
+                <w:szCs w:val="20"/>
+              </w:rPr>
+              <w:br/>
+              <w:t>Enter: Menu option 4</w:t>
+            </w:r>
+            <w:r>
+              <w:rPr>
+                <w:rFonts w:ascii="Times New Roman" w:eastAsia="Times New Roman" w:hAnsi="Times New Roman" w:cs="Times New Roman"/>
+                <w:sz w:val="20"/>
+                <w:szCs w:val="20"/>
+              </w:rPr>
+              <w:t>, "</w:t>
+            </w:r>
+            <w:r>
+              <w:rPr>
+                <w:rFonts w:ascii="Times New Roman" w:eastAsia="Times New Roman" w:hAnsi="Times New Roman" w:cs="Times New Roman"/>
+                <w:sz w:val="20"/>
+                <w:szCs w:val="20"/>
+              </w:rPr>
+              <w:t>Add Inventory "</w:t>
+            </w:r>
+            <w:r>
+              <w:rPr>
+                <w:rFonts w:ascii="Times New Roman" w:eastAsia="Times New Roman" w:hAnsi="Times New Roman" w:cs="Times New Roman"/>
+                <w:sz w:val="20"/>
+                <w:szCs w:val="20"/>
+              </w:rPr>
+              <w:br/>
+              <w:t>Coffee:</w:t>
+            </w:r>
+            <w:r>
+              <w:rPr>
+                <w:rFonts w:ascii="Times New Roman" w:eastAsia="Times New Roman" w:hAnsi="Times New Roman" w:cs="Times New Roman"/>
+                <w:sz w:val="20"/>
+                <w:szCs w:val="20"/>
+              </w:rPr>
+              <w:t xml:space="preserve"> 1</w:t>
+            </w:r>
+            <w:r>
+              <w:rPr>
+                <w:rFonts w:ascii="Times New Roman" w:eastAsia="Times New Roman" w:hAnsi="Times New Roman" w:cs="Times New Roman"/>
+                <w:sz w:val="20"/>
+                <w:szCs w:val="20"/>
+              </w:rPr>
+              <w:br/>
+              <w:t>Milk: -1</w:t>
+            </w:r>
+            <w:r>
+              <w:rPr>
+                <w:rFonts w:ascii="Times New Roman" w:eastAsia="Times New Roman" w:hAnsi="Times New Roman" w:cs="Times New Roman"/>
+                <w:sz w:val="20"/>
+                <w:szCs w:val="20"/>
+              </w:rPr>
+              <w:br/>
+              <w:t>Sugar: 1</w:t>
+            </w:r>
+            <w:r>
+              <w:rPr>
+                <w:rFonts w:ascii="Times New Roman" w:eastAsia="Times New Roman" w:hAnsi="Times New Roman" w:cs="Times New Roman"/>
+                <w:sz w:val="20"/>
+                <w:szCs w:val="20"/>
+              </w:rPr>
+              <w:br/>
+              <w:t>Chocolate: 1</w:t>
+            </w:r>
+            <w:r>
+              <w:rPr>
+                <w:rFonts w:ascii="Times New Roman" w:eastAsia="Times New Roman" w:hAnsi="Times New Roman" w:cs="Times New Roman"/>
+                <w:sz w:val="20"/>
+                <w:szCs w:val="20"/>
+              </w:rPr>
+              <w:br/>
+              <w:t>Return to main menu.</w:t>
+            </w:r>
+            <w:r>
+              <w:rPr>
+                <w:rFonts w:ascii="Times New Roman" w:eastAsia="Times New Roman" w:hAnsi="Times New Roman" w:cs="Times New Roman"/>
+                <w:sz w:val="20"/>
+                <w:szCs w:val="20"/>
+              </w:rPr>
+              <w:t> </w:t>
+            </w:r>
+          </w:p>
+        </w:tc>
+        <w:tc>
+          <w:tcPr>
+            <w:tcW w:w="3639" w:type="dxa"/>
+            <w:tcBorders>
+              <w:top w:val="outset" w:sz="6" w:space="0" w:color="auto"/>
+              <w:left w:val="outset" w:sz="6" w:space="0" w:color="auto"/>
+              <w:bottom w:val="outset" w:sz="6" w:space="0" w:color="auto"/>
+              <w:right w:val="outset" w:sz="6" w:space="0" w:color="auto"/>
+            </w:tcBorders>
+            <w:vAlign w:val="center"/>
+          </w:tcPr>
+          <w:p>
+            <w:pPr>
+              <w:spacing w:after="0" w:line="240" w:lineRule="auto"/>
+              <w:rPr>
+                <w:rFonts w:ascii="Times New Roman" w:eastAsia="Times New Roman" w:hAnsi="Times New Roman" w:cs="Times New Roman"/>
+                <w:sz w:val="20"/>
+                <w:szCs w:val="20"/>
+              </w:rPr>
+            </w:pPr>
+            <w:r>
+              <w:rPr>
+                <w:rFonts w:ascii="Times New Roman" w:eastAsia="Times New Roman" w:hAnsi="Times New Roman" w:cs="Times New Roman"/>
+                <w:sz w:val="20"/>
+                <w:szCs w:val="20"/>
+              </w:rPr>
+              <w:t>Return to main menu after negative number entered</w:t>
+            </w:r>
+            <w:r>
+              <w:rPr>
+                <w:rFonts w:ascii="Times New Roman" w:eastAsia="Times New Roman" w:hAnsi="Times New Roman" w:cs="Times New Roman"/>
+                <w:sz w:val="20"/>
+                <w:szCs w:val="20"/>
+              </w:rPr>
+              <w:t xml:space="preserve"> for milk</w:t>
+            </w:r>
+          </w:p>
+        </w:tc>
+        <w:tc>
+          <w:tcPr>
+            <w:tcW w:w="3690" w:type="dxa"/>
+            <w:tcBorders>
+              <w:top w:val="outset" w:sz="6" w:space="0" w:color="auto"/>
+              <w:left w:val="outset" w:sz="6" w:space="0" w:color="auto"/>
+              <w:bottom w:val="outset" w:sz="6" w:space="0" w:color="auto"/>
+              <w:right w:val="outset" w:sz="6" w:space="0" w:color="auto"/>
+            </w:tcBorders>
+            <w:vAlign w:val="center"/>
+          </w:tcPr>
+          <w:p>
+            <w:pPr>
+              <w:spacing w:after="0" w:line="240" w:lineRule="auto"/>
+              <w:rPr>
+                <w:rFonts w:ascii="Times New Roman" w:eastAsia="Times New Roman" w:hAnsi="Times New Roman" w:cs="Times New Roman"/>
+                <w:sz w:val="18"/>
+                <w:szCs w:val="18"/>
+              </w:rPr>
+            </w:pPr>
+          </w:p>
+        </w:tc>
+      </w:tr>
+      <w:tr>
+        <w:trPr>
+          <w:trHeight w:val="2037"/>
+          <w:tblCellSpacing w:w="0" w:type="dxa"/>
+        </w:trPr>
+        <w:tc>
+          <w:tcPr>
+            <w:tcW w:w="0" w:type="auto"/>
+            <w:tcBorders>
+              <w:top w:val="outset" w:sz="6" w:space="0" w:color="auto"/>
+              <w:left w:val="outset" w:sz="6" w:space="0" w:color="auto"/>
+              <w:bottom w:val="outset" w:sz="6" w:space="0" w:color="auto"/>
+              <w:right w:val="outset" w:sz="6" w:space="0" w:color="auto"/>
+            </w:tcBorders>
+            <w:vAlign w:val="center"/>
+          </w:tcPr>
+          <w:p>
+            <w:pPr>
+              <w:spacing w:after="0" w:line="240" w:lineRule="auto"/>
+              <w:rPr>
+                <w:rFonts w:ascii="Times New Roman" w:eastAsia="Times New Roman" w:hAnsi="Times New Roman" w:cs="Times New Roman"/>
+                <w:sz w:val="20"/>
+                <w:szCs w:val="20"/>
+              </w:rPr>
+            </w:pPr>
+            <w:r>
+              <w:rPr>
+                <w:rFonts w:ascii="Times New Roman" w:eastAsia="Times New Roman" w:hAnsi="Times New Roman" w:cs="Times New Roman"/>
+                <w:sz w:val="20"/>
+                <w:szCs w:val="20"/>
+              </w:rPr>
+              <w:t>addInventory5</w:t>
+            </w:r>
+          </w:p>
+        </w:tc>
+        <w:tc>
+          <w:tcPr>
+            <w:tcW w:w="0" w:type="auto"/>
+            <w:tcBorders>
+              <w:top w:val="outset" w:sz="6" w:space="0" w:color="auto"/>
+              <w:left w:val="outset" w:sz="6" w:space="0" w:color="auto"/>
+              <w:bottom w:val="outset" w:sz="6" w:space="0" w:color="auto"/>
+              <w:right w:val="outset" w:sz="6" w:space="0" w:color="auto"/>
+            </w:tcBorders>
+            <w:vAlign w:val="center"/>
+          </w:tcPr>
+          <w:p>
+            <w:pPr>
+              <w:spacing w:before="100" w:beforeAutospacing="1" w:after="100" w:afterAutospacing="1" w:line="240" w:lineRule="auto"/>
+              <w:rPr>
+                <w:rFonts w:ascii="Times New Roman" w:eastAsia="Times New Roman" w:hAnsi="Times New Roman" w:cs="Times New Roman"/>
+                <w:sz w:val="20"/>
+                <w:szCs w:val="20"/>
+              </w:rPr>
+            </w:pPr>
+            <w:r>
+              <w:rPr>
+                <w:rFonts w:ascii="Times New Roman" w:eastAsia="Times New Roman" w:hAnsi="Times New Roman" w:cs="Times New Roman"/>
+                <w:sz w:val="20"/>
+                <w:szCs w:val="20"/>
+              </w:rPr>
+              <w:t>Precondition: addRecipe1 has run successfully</w:t>
+            </w:r>
+            <w:r>
+              <w:rPr>
+                <w:rFonts w:ascii="Times New Roman" w:eastAsia="Times New Roman" w:hAnsi="Times New Roman" w:cs="Times New Roman"/>
+                <w:sz w:val="20"/>
+                <w:szCs w:val="20"/>
+              </w:rPr>
+              <w:t>, makeCoffee1 has run successfully</w:t>
+            </w:r>
+            <w:r>
+              <w:rPr>
+                <w:rFonts w:ascii="Times New Roman" w:eastAsia="Times New Roman" w:hAnsi="Times New Roman" w:cs="Times New Roman"/>
+                <w:sz w:val="20"/>
+                <w:szCs w:val="20"/>
+              </w:rPr>
+              <w:t> </w:t>
+            </w:r>
+            <w:r>
+              <w:rPr>
+                <w:rFonts w:ascii="Times New Roman" w:eastAsia="Times New Roman" w:hAnsi="Times New Roman" w:cs="Times New Roman"/>
+                <w:sz w:val="20"/>
+                <w:szCs w:val="20"/>
+              </w:rPr>
+              <w:br/>
+              <w:t>Enter: Menu option 4</w:t>
+            </w:r>
+            <w:r>
+              <w:rPr>
+                <w:rFonts w:ascii="Times New Roman" w:eastAsia="Times New Roman" w:hAnsi="Times New Roman" w:cs="Times New Roman"/>
+                <w:sz w:val="20"/>
+                <w:szCs w:val="20"/>
+              </w:rPr>
+              <w:t>, "</w:t>
+            </w:r>
+            <w:r>
+              <w:rPr>
+                <w:rFonts w:ascii="Times New Roman" w:eastAsia="Times New Roman" w:hAnsi="Times New Roman" w:cs="Times New Roman"/>
+                <w:sz w:val="20"/>
+                <w:szCs w:val="20"/>
+              </w:rPr>
+              <w:t>Add Inventory "</w:t>
+            </w:r>
+            <w:r>
+              <w:rPr>
+                <w:rFonts w:ascii="Times New Roman" w:eastAsia="Times New Roman" w:hAnsi="Times New Roman" w:cs="Times New Roman"/>
+                <w:sz w:val="20"/>
+                <w:szCs w:val="20"/>
+              </w:rPr>
+              <w:br/>
+              <w:t>Coffee:</w:t>
+            </w:r>
+            <w:r>
+              <w:rPr>
+                <w:rFonts w:ascii="Times New Roman" w:eastAsia="Times New Roman" w:hAnsi="Times New Roman" w:cs="Times New Roman"/>
+                <w:sz w:val="20"/>
+                <w:szCs w:val="20"/>
+              </w:rPr>
+              <w:t xml:space="preserve"> 1</w:t>
+            </w:r>
+            <w:r>
+              <w:rPr>
+                <w:rFonts w:ascii="Times New Roman" w:eastAsia="Times New Roman" w:hAnsi="Times New Roman" w:cs="Times New Roman"/>
+                <w:sz w:val="20"/>
+                <w:szCs w:val="20"/>
+              </w:rPr>
+              <w:br/>
+              <w:t>Milk: 1</w:t>
+            </w:r>
+            <w:r>
+              <w:rPr>
+                <w:rFonts w:ascii="Times New Roman" w:eastAsia="Times New Roman" w:hAnsi="Times New Roman" w:cs="Times New Roman"/>
+                <w:sz w:val="20"/>
+                <w:szCs w:val="20"/>
+              </w:rPr>
+              <w:br/>
+              <w:t>Sugar: -1</w:t>
+            </w:r>
+            <w:r>
+              <w:rPr>
+                <w:rFonts w:ascii="Times New Roman" w:eastAsia="Times New Roman" w:hAnsi="Times New Roman" w:cs="Times New Roman"/>
+                <w:sz w:val="20"/>
+                <w:szCs w:val="20"/>
+              </w:rPr>
+              <w:br/>
+              <w:t>Chocolate: 1</w:t>
+            </w:r>
+            <w:r>
+              <w:rPr>
+                <w:rFonts w:ascii="Times New Roman" w:eastAsia="Times New Roman" w:hAnsi="Times New Roman" w:cs="Times New Roman"/>
+                <w:sz w:val="20"/>
+                <w:szCs w:val="20"/>
+              </w:rPr>
+              <w:br/>
+              <w:t>Return to main menu.</w:t>
+            </w:r>
+            <w:r>
+              <w:rPr>
+                <w:rFonts w:ascii="Times New Roman" w:eastAsia="Times New Roman" w:hAnsi="Times New Roman" w:cs="Times New Roman"/>
+                <w:sz w:val="20"/>
+                <w:szCs w:val="20"/>
+              </w:rPr>
+              <w:t> </w:t>
+            </w:r>
+          </w:p>
+        </w:tc>
+        <w:tc>
+          <w:tcPr>
+            <w:tcW w:w="3639" w:type="dxa"/>
+            <w:tcBorders>
+              <w:top w:val="outset" w:sz="6" w:space="0" w:color="auto"/>
+              <w:left w:val="outset" w:sz="6" w:space="0" w:color="auto"/>
+              <w:bottom w:val="outset" w:sz="6" w:space="0" w:color="auto"/>
+              <w:right w:val="outset" w:sz="6" w:space="0" w:color="auto"/>
+            </w:tcBorders>
+            <w:vAlign w:val="center"/>
+          </w:tcPr>
+          <w:p>
+            <w:pPr>
+              <w:spacing w:after="0" w:line="240" w:lineRule="auto"/>
+              <w:rPr>
+                <w:rFonts w:ascii="Times New Roman" w:eastAsia="Times New Roman" w:hAnsi="Times New Roman" w:cs="Times New Roman"/>
+                <w:sz w:val="20"/>
+                <w:szCs w:val="20"/>
+              </w:rPr>
+            </w:pPr>
+            <w:r>
+              <w:rPr>
+                <w:rFonts w:ascii="Times New Roman" w:eastAsia="Times New Roman" w:hAnsi="Times New Roman" w:cs="Times New Roman"/>
+                <w:sz w:val="20"/>
+                <w:szCs w:val="20"/>
+              </w:rPr>
+              <w:t>Return to main menu after negative number entered</w:t>
+            </w:r>
+            <w:r>
+              <w:rPr>
+                <w:rFonts w:ascii="Times New Roman" w:eastAsia="Times New Roman" w:hAnsi="Times New Roman" w:cs="Times New Roman"/>
+                <w:sz w:val="20"/>
+                <w:szCs w:val="20"/>
+              </w:rPr>
+              <w:t xml:space="preserve"> for sugar</w:t>
+            </w:r>
+          </w:p>
+        </w:tc>
+        <w:tc>
+          <w:tcPr>
+            <w:tcW w:w="3690" w:type="dxa"/>
+            <w:tcBorders>
+              <w:top w:val="outset" w:sz="6" w:space="0" w:color="auto"/>
+              <w:left w:val="outset" w:sz="6" w:space="0" w:color="auto"/>
+              <w:bottom w:val="outset" w:sz="6" w:space="0" w:color="auto"/>
+              <w:right w:val="outset" w:sz="6" w:space="0" w:color="auto"/>
+            </w:tcBorders>
+            <w:vAlign w:val="center"/>
+          </w:tcPr>
+          <w:p>
+            <w:pPr>
+              <w:spacing w:after="0" w:line="240" w:lineRule="auto"/>
+              <w:rPr>
+                <w:rFonts w:ascii="Times New Roman" w:eastAsia="Times New Roman" w:hAnsi="Times New Roman" w:cs="Times New Roman"/>
+                <w:sz w:val="18"/>
+                <w:szCs w:val="18"/>
+              </w:rPr>
+            </w:pPr>
+          </w:p>
+        </w:tc>
+      </w:tr>
+      <w:tr>
+        <w:trPr>
+          <w:trHeight w:val="2037"/>
+          <w:tblCellSpacing w:w="0" w:type="dxa"/>
+        </w:trPr>
+        <w:tc>
+          <w:tcPr>
+            <w:tcW w:w="0" w:type="auto"/>
+            <w:tcBorders>
+              <w:top w:val="outset" w:sz="6" w:space="0" w:color="auto"/>
+              <w:left w:val="outset" w:sz="6" w:space="0" w:color="auto"/>
+              <w:bottom w:val="outset" w:sz="6" w:space="0" w:color="auto"/>
+              <w:right w:val="outset" w:sz="6" w:space="0" w:color="auto"/>
+            </w:tcBorders>
+            <w:vAlign w:val="center"/>
+          </w:tcPr>
+          <w:p>
+            <w:pPr>
+              <w:spacing w:after="0" w:line="240" w:lineRule="auto"/>
+              <w:rPr>
+                <w:rFonts w:ascii="Times New Roman" w:eastAsia="Times New Roman" w:hAnsi="Times New Roman" w:cs="Times New Roman"/>
+                <w:sz w:val="20"/>
+                <w:szCs w:val="20"/>
+              </w:rPr>
+            </w:pPr>
+            <w:r>
+              <w:rPr>
+                <w:rFonts w:ascii="Times New Roman" w:eastAsia="Times New Roman" w:hAnsi="Times New Roman" w:cs="Times New Roman"/>
+                <w:sz w:val="20"/>
+                <w:szCs w:val="20"/>
+              </w:rPr>
+              <w:t>addInventory6</w:t>
+            </w:r>
+          </w:p>
+        </w:tc>
+        <w:tc>
+          <w:tcPr>
+            <w:tcW w:w="0" w:type="auto"/>
+            <w:tcBorders>
+              <w:top w:val="outset" w:sz="6" w:space="0" w:color="auto"/>
+              <w:left w:val="outset" w:sz="6" w:space="0" w:color="auto"/>
+              <w:bottom w:val="outset" w:sz="6" w:space="0" w:color="auto"/>
+              <w:right w:val="outset" w:sz="6" w:space="0" w:color="auto"/>
+            </w:tcBorders>
+            <w:vAlign w:val="center"/>
+          </w:tcPr>
+          <w:p>
+            <w:pPr>
+              <w:spacing w:before="100" w:beforeAutospacing="1" w:after="100" w:afterAutospacing="1" w:line="240" w:lineRule="auto"/>
+              <w:rPr>
+                <w:rFonts w:ascii="Times New Roman" w:eastAsia="Times New Roman" w:hAnsi="Times New Roman" w:cs="Times New Roman"/>
+                <w:sz w:val="20"/>
+                <w:szCs w:val="20"/>
+              </w:rPr>
+            </w:pPr>
+            <w:r>
+              <w:rPr>
+                <w:rFonts w:ascii="Times New Roman" w:eastAsia="Times New Roman" w:hAnsi="Times New Roman" w:cs="Times New Roman"/>
+                <w:sz w:val="20"/>
+                <w:szCs w:val="20"/>
+              </w:rPr>
+              <w:t>Precondition: addRecipe1 has run successfully</w:t>
+            </w:r>
+            <w:r>
+              <w:rPr>
+                <w:rFonts w:ascii="Times New Roman" w:eastAsia="Times New Roman" w:hAnsi="Times New Roman" w:cs="Times New Roman"/>
+                <w:sz w:val="20"/>
+                <w:szCs w:val="20"/>
+              </w:rPr>
+              <w:t>, makeCoffee1 has run successfully</w:t>
+            </w:r>
+            <w:r>
+              <w:rPr>
+                <w:rFonts w:ascii="Times New Roman" w:eastAsia="Times New Roman" w:hAnsi="Times New Roman" w:cs="Times New Roman"/>
+                <w:sz w:val="20"/>
+                <w:szCs w:val="20"/>
+              </w:rPr>
+              <w:t> </w:t>
+            </w:r>
+            <w:r>
+              <w:rPr>
+                <w:rFonts w:ascii="Times New Roman" w:eastAsia="Times New Roman" w:hAnsi="Times New Roman" w:cs="Times New Roman"/>
+                <w:sz w:val="20"/>
+                <w:szCs w:val="20"/>
+              </w:rPr>
+              <w:br/>
+              <w:t>Enter: Menu option 4</w:t>
+            </w:r>
+            <w:r>
+              <w:rPr>
+                <w:rFonts w:ascii="Times New Roman" w:eastAsia="Times New Roman" w:hAnsi="Times New Roman" w:cs="Times New Roman"/>
+                <w:sz w:val="20"/>
+                <w:szCs w:val="20"/>
+              </w:rPr>
+              <w:t>, "</w:t>
+            </w:r>
+            <w:r>
+              <w:rPr>
+                <w:rFonts w:ascii="Times New Roman" w:eastAsia="Times New Roman" w:hAnsi="Times New Roman" w:cs="Times New Roman"/>
+                <w:sz w:val="20"/>
+                <w:szCs w:val="20"/>
+              </w:rPr>
+              <w:t>Add Inventory "</w:t>
+            </w:r>
+            <w:r>
+              <w:rPr>
+                <w:rFonts w:ascii="Times New Roman" w:eastAsia="Times New Roman" w:hAnsi="Times New Roman" w:cs="Times New Roman"/>
+                <w:sz w:val="20"/>
+                <w:szCs w:val="20"/>
+              </w:rPr>
+              <w:br/>
+              <w:t>Coffee:</w:t>
+            </w:r>
+            <w:r>
+              <w:rPr>
+                <w:rFonts w:ascii="Times New Roman" w:eastAsia="Times New Roman" w:hAnsi="Times New Roman" w:cs="Times New Roman"/>
+                <w:sz w:val="20"/>
+                <w:szCs w:val="20"/>
+              </w:rPr>
+              <w:t xml:space="preserve"> 1</w:t>
+            </w:r>
+            <w:r>
+              <w:rPr>
+                <w:rFonts w:ascii="Times New Roman" w:eastAsia="Times New Roman" w:hAnsi="Times New Roman" w:cs="Times New Roman"/>
+                <w:sz w:val="20"/>
+                <w:szCs w:val="20"/>
+              </w:rPr>
+              <w:br/>
+              <w:t>Milk: 1</w:t>
+            </w:r>
+            <w:r>
+              <w:rPr>
+                <w:rFonts w:ascii="Times New Roman" w:eastAsia="Times New Roman" w:hAnsi="Times New Roman" w:cs="Times New Roman"/>
+                <w:sz w:val="20"/>
+                <w:szCs w:val="20"/>
+              </w:rPr>
+              <w:br/>
+              <w:t>Sugar: 1</w:t>
+            </w:r>
+            <w:r>
+              <w:rPr>
+                <w:rFonts w:ascii="Times New Roman" w:eastAsia="Times New Roman" w:hAnsi="Times New Roman" w:cs="Times New Roman"/>
+                <w:sz w:val="20"/>
+                <w:szCs w:val="20"/>
+              </w:rPr>
+              <w:br/>
+              <w:t>Chocolate: -1</w:t>
+            </w:r>
+            <w:r>
+              <w:rPr>
+                <w:rFonts w:ascii="Times New Roman" w:eastAsia="Times New Roman" w:hAnsi="Times New Roman" w:cs="Times New Roman"/>
+                <w:sz w:val="20"/>
+                <w:szCs w:val="20"/>
+              </w:rPr>
+              <w:br/>
+              <w:t>Return to main menu.</w:t>
+            </w:r>
+            <w:r>
+              <w:rPr>
+                <w:rFonts w:ascii="Times New Roman" w:eastAsia="Times New Roman" w:hAnsi="Times New Roman" w:cs="Times New Roman"/>
+                <w:sz w:val="20"/>
+                <w:szCs w:val="20"/>
+              </w:rPr>
+              <w:t> </w:t>
+            </w:r>
+          </w:p>
+        </w:tc>
+        <w:tc>
+          <w:tcPr>
+            <w:tcW w:w="3639" w:type="dxa"/>
+            <w:tcBorders>
+              <w:top w:val="outset" w:sz="6" w:space="0" w:color="auto"/>
+              <w:left w:val="outset" w:sz="6" w:space="0" w:color="auto"/>
+              <w:bottom w:val="outset" w:sz="6" w:space="0" w:color="auto"/>
+              <w:right w:val="outset" w:sz="6" w:space="0" w:color="auto"/>
+            </w:tcBorders>
+            <w:vAlign w:val="center"/>
+          </w:tcPr>
+          <w:p>
+            <w:pPr>
+              <w:spacing w:after="0" w:line="240" w:lineRule="auto"/>
+              <w:rPr>
+                <w:rFonts w:ascii="Times New Roman" w:eastAsia="Times New Roman" w:hAnsi="Times New Roman" w:cs="Times New Roman"/>
+                <w:sz w:val="20"/>
+                <w:szCs w:val="20"/>
+              </w:rPr>
+            </w:pPr>
+            <w:r>
+              <w:rPr>
+                <w:rFonts w:ascii="Times New Roman" w:eastAsia="Times New Roman" w:hAnsi="Times New Roman" w:cs="Times New Roman"/>
+                <w:sz w:val="20"/>
+                <w:szCs w:val="20"/>
+              </w:rPr>
+              <w:t>Return to main menu after negative number entered for chocolate</w:t>
+            </w:r>
+          </w:p>
+        </w:tc>
+        <w:tc>
+          <w:tcPr>
+            <w:tcW w:w="3690" w:type="dxa"/>
+            <w:tcBorders>
+              <w:top w:val="outset" w:sz="6" w:space="0" w:color="auto"/>
+              <w:left w:val="outset" w:sz="6" w:space="0" w:color="auto"/>
+              <w:bottom w:val="outset" w:sz="6" w:space="0" w:color="auto"/>
+              <w:right w:val="outset" w:sz="6" w:space="0" w:color="auto"/>
+            </w:tcBorders>
+            <w:vAlign w:val="center"/>
+          </w:tcPr>
+          <w:p>
+            <w:pPr>
+              <w:spacing w:after="0" w:line="240" w:lineRule="auto"/>
+              <w:rPr>
+                <w:rFonts w:ascii="Times New Roman" w:eastAsia="Times New Roman" w:hAnsi="Times New Roman" w:cs="Times New Roman"/>
+                <w:sz w:val="18"/>
+                <w:szCs w:val="18"/>
+              </w:rPr>
+            </w:pPr>
+          </w:p>
+        </w:tc>
+      </w:tr>
+      <w:tr>
+        <w:trPr>
+          <w:trHeight w:val="2037"/>
+          <w:tblCellSpacing w:w="0" w:type="dxa"/>
+        </w:trPr>
+        <w:tc>
+          <w:tcPr>
+            <w:tcW w:w="0" w:type="auto"/>
+            <w:tcBorders>
+              <w:top w:val="outset" w:sz="6" w:space="0" w:color="auto"/>
+              <w:left w:val="outset" w:sz="6" w:space="0" w:color="auto"/>
+              <w:bottom w:val="outset" w:sz="6" w:space="0" w:color="auto"/>
+              <w:right w:val="outset" w:sz="6" w:space="0" w:color="auto"/>
+            </w:tcBorders>
+            <w:vAlign w:val="center"/>
+          </w:tcPr>
+          <w:p>
+            <w:pPr>
+              <w:spacing w:after="0" w:line="240" w:lineRule="auto"/>
+              <w:rPr>
+                <w:rFonts w:ascii="Times New Roman" w:eastAsia="Times New Roman" w:hAnsi="Times New Roman" w:cs="Times New Roman"/>
+                <w:sz w:val="20"/>
+                <w:szCs w:val="20"/>
+              </w:rPr>
+            </w:pPr>
+            <w:r>
+              <w:rPr>
+                <w:rFonts w:ascii="Times New Roman" w:eastAsia="Times New Roman" w:hAnsi="Times New Roman" w:cs="Times New Roman"/>
+                <w:sz w:val="20"/>
+                <w:szCs w:val="20"/>
+              </w:rPr>
+              <w:t>checkInventory</w:t>
+            </w:r>
+            <w:r>
+              <w:rPr>
+                <w:rFonts w:ascii="Times New Roman" w:eastAsia="Times New Roman" w:hAnsi="Times New Roman" w:cs="Times New Roman"/>
+                <w:sz w:val="20"/>
+                <w:szCs w:val="20"/>
+              </w:rPr>
+              <w:t>1</w:t>
+            </w:r>
+          </w:p>
+        </w:tc>
+        <w:tc>
+          <w:tcPr>
+            <w:tcW w:w="0" w:type="auto"/>
+            <w:tcBorders>
+              <w:top w:val="outset" w:sz="6" w:space="0" w:color="auto"/>
+              <w:left w:val="outset" w:sz="6" w:space="0" w:color="auto"/>
+              <w:bottom w:val="outset" w:sz="6" w:space="0" w:color="auto"/>
+              <w:right w:val="outset" w:sz="6" w:space="0" w:color="auto"/>
+            </w:tcBorders>
+            <w:vAlign w:val="center"/>
+          </w:tcPr>
+          <w:p>
+            <w:pPr>
+              <w:spacing w:before="100" w:beforeAutospacing="1" w:after="100" w:afterAutospacing="1" w:line="240" w:lineRule="auto"/>
+              <w:rPr>
+                <w:rFonts w:ascii="Times New Roman" w:eastAsia="Times New Roman" w:hAnsi="Times New Roman" w:cs="Times New Roman"/>
+                <w:sz w:val="20"/>
+                <w:szCs w:val="20"/>
+              </w:rPr>
+            </w:pPr>
+            <w:r>
+              <w:rPr>
+                <w:rFonts w:ascii="Times New Roman" w:eastAsia="Times New Roman" w:hAnsi="Times New Roman" w:cs="Times New Roman"/>
+                <w:sz w:val="20"/>
+                <w:szCs w:val="20"/>
+              </w:rPr>
+              <w:t xml:space="preserve">Precondition: </w:t>
+            </w:r>
+            <w:r>
+              <w:rPr>
+                <w:rFonts w:ascii="Times New Roman" w:eastAsia="Times New Roman" w:hAnsi="Times New Roman" w:cs="Times New Roman"/>
+                <w:sz w:val="20"/>
+                <w:szCs w:val="20"/>
+              </w:rPr>
+              <w:t xml:space="preserve">none </w:t>
+            </w:r>
+            <w:r>
+              <w:rPr>
+                <w:rFonts w:ascii="Times New Roman" w:eastAsia="Times New Roman" w:hAnsi="Times New Roman" w:cs="Times New Roman"/>
+                <w:sz w:val="20"/>
+                <w:szCs w:val="20"/>
+              </w:rPr>
+              <w:br/>
+              <w:t>Enter: Menu option 5</w:t>
+            </w:r>
+            <w:r>
+              <w:rPr>
+                <w:rFonts w:ascii="Times New Roman" w:eastAsia="Times New Roman" w:hAnsi="Times New Roman" w:cs="Times New Roman"/>
+                <w:sz w:val="20"/>
+                <w:szCs w:val="20"/>
+              </w:rPr>
+              <w:t>, "</w:t>
+            </w:r>
+            <w:r>
+              <w:rPr>
+                <w:rFonts w:ascii="Times New Roman" w:eastAsia="Times New Roman" w:hAnsi="Times New Roman" w:cs="Times New Roman"/>
+                <w:sz w:val="20"/>
+                <w:szCs w:val="20"/>
+              </w:rPr>
+              <w:t>Check</w:t>
+            </w:r>
+            <w:r>
+              <w:rPr>
+                <w:rFonts w:ascii="Times New Roman" w:eastAsia="Times New Roman" w:hAnsi="Times New Roman" w:cs="Times New Roman"/>
+                <w:sz w:val="20"/>
+                <w:szCs w:val="20"/>
+              </w:rPr>
+              <w:t xml:space="preserve"> Inventory "</w:t>
+            </w:r>
+            <w:r>
+              <w:rPr>
+                <w:rFonts w:ascii="Times New Roman" w:eastAsia="Times New Roman" w:hAnsi="Times New Roman" w:cs="Times New Roman"/>
+                <w:sz w:val="20"/>
+                <w:szCs w:val="20"/>
+              </w:rPr>
+              <w:br/>
+              <w:t>Return to main menu.</w:t>
+            </w:r>
+            <w:r>
+              <w:rPr>
+                <w:rFonts w:ascii="Times New Roman" w:eastAsia="Times New Roman" w:hAnsi="Times New Roman" w:cs="Times New Roman"/>
+                <w:sz w:val="20"/>
+                <w:szCs w:val="20"/>
+              </w:rPr>
+              <w:t> </w:t>
+            </w:r>
+          </w:p>
+        </w:tc>
+        <w:tc>
+          <w:tcPr>
+            <w:tcW w:w="3639" w:type="dxa"/>
+            <w:tcBorders>
+              <w:top w:val="outset" w:sz="6" w:space="0" w:color="auto"/>
+              <w:left w:val="outset" w:sz="6" w:space="0" w:color="auto"/>
+              <w:bottom w:val="outset" w:sz="6" w:space="0" w:color="auto"/>
+              <w:right w:val="outset" w:sz="6" w:space="0" w:color="auto"/>
+            </w:tcBorders>
+            <w:vAlign w:val="center"/>
+          </w:tcPr>
+          <w:p>
+            <w:pPr>
+              <w:spacing w:after="0" w:line="240" w:lineRule="auto"/>
+              <w:rPr>
+                <w:rFonts w:ascii="Times New Roman" w:eastAsia="Times New Roman" w:hAnsi="Times New Roman" w:cs="Times New Roman"/>
+                <w:sz w:val="20"/>
+                <w:szCs w:val="20"/>
+              </w:rPr>
+            </w:pPr>
+            <w:r>
+              <w:rPr>
+                <w:rFonts w:ascii="Times New Roman" w:eastAsia="Times New Roman" w:hAnsi="Times New Roman" w:cs="Times New Roman"/>
+                <w:sz w:val="20"/>
+                <w:szCs w:val="20"/>
+              </w:rPr>
+              <w:t>Current inventory is displayed, all should have 15</w:t>
+            </w:r>
+          </w:p>
+        </w:tc>
+        <w:tc>
+          <w:tcPr>
+            <w:tcW w:w="3690" w:type="dxa"/>
+            <w:tcBorders>
+              <w:top w:val="outset" w:sz="6" w:space="0" w:color="auto"/>
+              <w:left w:val="outset" w:sz="6" w:space="0" w:color="auto"/>
+              <w:bottom w:val="outset" w:sz="6" w:space="0" w:color="auto"/>
+              <w:right w:val="outset" w:sz="6" w:space="0" w:color="auto"/>
+            </w:tcBorders>
+            <w:vAlign w:val="center"/>
+          </w:tcPr>
+          <w:p>
+            <w:pPr>
+              <w:spacing w:after="0" w:line="240" w:lineRule="auto"/>
+              <w:rPr>
+                <w:rFonts w:ascii="Times New Roman" w:eastAsia="Times New Roman" w:hAnsi="Times New Roman" w:cs="Times New Roman"/>
+                <w:sz w:val="18"/>
+                <w:szCs w:val="18"/>
+              </w:rPr>
+            </w:pPr>
+          </w:p>
+        </w:tc>
+      </w:tr>
+      <w:tr>
+        <w:trPr>
+          <w:trHeight w:val="2037"/>
+          <w:tblCellSpacing w:w="0" w:type="dxa"/>
+        </w:trPr>
+        <w:tc>
+          <w:tcPr>
+            <w:tcW w:w="0" w:type="auto"/>
+            <w:tcBorders>
+              <w:top w:val="outset" w:sz="6" w:space="0" w:color="auto"/>
+              <w:left w:val="outset" w:sz="6" w:space="0" w:color="auto"/>
+              <w:bottom w:val="outset" w:sz="6" w:space="0" w:color="auto"/>
+              <w:right w:val="outset" w:sz="6" w:space="0" w:color="auto"/>
+            </w:tcBorders>
+            <w:vAlign w:val="center"/>
+          </w:tcPr>
+          <w:p>
+            <w:pPr>
+              <w:spacing w:after="0" w:line="240" w:lineRule="auto"/>
+              <w:rPr>
+                <w:rFonts w:ascii="Times New Roman" w:eastAsia="Times New Roman" w:hAnsi="Times New Roman" w:cs="Times New Roman"/>
+                <w:sz w:val="20"/>
+                <w:szCs w:val="20"/>
+              </w:rPr>
+            </w:pPr>
+            <w:r>
+              <w:rPr>
+                <w:rFonts w:ascii="Times New Roman" w:eastAsia="Times New Roman" w:hAnsi="Times New Roman" w:cs="Times New Roman"/>
+                <w:sz w:val="20"/>
+                <w:szCs w:val="20"/>
+              </w:rPr>
+              <w:lastRenderedPageBreak/>
+              <w:t>makeCoffee1</w:t>
+            </w:r>
+          </w:p>
+        </w:tc>
+        <w:tc>
+          <w:tcPr>
+            <w:tcW w:w="0" w:type="auto"/>
+            <w:tcBorders>
+              <w:top w:val="outset" w:sz="6" w:space="0" w:color="auto"/>
+              <w:left w:val="outset" w:sz="6" w:space="0" w:color="auto"/>
+              <w:bottom w:val="outset" w:sz="6" w:space="0" w:color="auto"/>
+              <w:right w:val="outset" w:sz="6" w:space="0" w:color="auto"/>
+            </w:tcBorders>
+            <w:vAlign w:val="center"/>
+          </w:tcPr>
+          <w:p>
+            <w:pPr>
+              <w:spacing w:before="100" w:beforeAutospacing="1" w:after="100" w:afterAutospacing="1" w:line="240" w:lineRule="auto"/>
+              <w:rPr>
+                <w:rFonts w:ascii="Times New Roman" w:eastAsia="Times New Roman" w:hAnsi="Times New Roman" w:cs="Times New Roman"/>
+                <w:sz w:val="20"/>
+                <w:szCs w:val="20"/>
+              </w:rPr>
+            </w:pPr>
+            <w:r>
+              <w:rPr>
+                <w:rFonts w:ascii="Times New Roman" w:eastAsia="Times New Roman" w:hAnsi="Times New Roman" w:cs="Times New Roman"/>
+                <w:sz w:val="20"/>
+                <w:szCs w:val="20"/>
+              </w:rPr>
+              <w:t>Precondition: addRecipe1 has run successfully</w:t>
+            </w:r>
+            <w:r>
+              <w:rPr>
+                <w:rFonts w:ascii="Times New Roman" w:eastAsia="Times New Roman" w:hAnsi="Times New Roman" w:cs="Times New Roman"/>
+                <w:sz w:val="20"/>
+                <w:szCs w:val="20"/>
+              </w:rPr>
+              <w:t> </w:t>
+            </w:r>
+            <w:r>
+              <w:rPr>
+                <w:rFonts w:ascii="Times New Roman" w:eastAsia="Times New Roman" w:hAnsi="Times New Roman" w:cs="Times New Roman"/>
+                <w:sz w:val="20"/>
+                <w:szCs w:val="20"/>
+              </w:rPr>
+              <w:br/>
+              <w:t>Enter: Menu option 6, "Make Coffee</w:t>
+            </w:r>
+            <w:r>
+              <w:rPr>
+                <w:rFonts w:ascii="Times New Roman" w:eastAsia="Times New Roman" w:hAnsi="Times New Roman" w:cs="Times New Roman"/>
+                <w:sz w:val="20"/>
+                <w:szCs w:val="20"/>
+              </w:rPr>
+              <w:t>"</w:t>
+            </w:r>
+            <w:r>
+              <w:rPr>
+                <w:rFonts w:ascii="Times New Roman" w:eastAsia="Times New Roman" w:hAnsi="Times New Roman" w:cs="Times New Roman"/>
+                <w:sz w:val="20"/>
+                <w:szCs w:val="20"/>
+              </w:rPr>
+              <w:br/>
+              <w:t>Select: Coffee</w:t>
+            </w:r>
+            <w:r>
+              <w:rPr>
+                <w:rFonts w:ascii="Times New Roman" w:eastAsia="Times New Roman" w:hAnsi="Times New Roman" w:cs="Times New Roman"/>
+                <w:sz w:val="20"/>
+                <w:szCs w:val="20"/>
+              </w:rPr>
+              <w:t> </w:t>
+            </w:r>
+            <w:r>
+              <w:rPr>
+                <w:rFonts w:ascii="Times New Roman" w:eastAsia="Times New Roman" w:hAnsi="Times New Roman" w:cs="Times New Roman"/>
+                <w:sz w:val="20"/>
+                <w:szCs w:val="20"/>
+              </w:rPr>
+              <w:br/>
+              <w:t>Paid:</w:t>
+            </w:r>
+            <w:r>
+              <w:rPr>
+                <w:rFonts w:ascii="Times New Roman" w:eastAsia="Times New Roman" w:hAnsi="Times New Roman" w:cs="Times New Roman"/>
+                <w:sz w:val="20"/>
+                <w:szCs w:val="20"/>
+              </w:rPr>
+              <w:t xml:space="preserve"> 50</w:t>
+            </w:r>
+            <w:r>
+              <w:rPr>
+                <w:rFonts w:ascii="Times New Roman" w:eastAsia="Times New Roman" w:hAnsi="Times New Roman" w:cs="Times New Roman"/>
+                <w:sz w:val="20"/>
+                <w:szCs w:val="20"/>
+              </w:rPr>
+              <w:br/>
+              <w:t>Return to main menu.</w:t>
+            </w:r>
+            <w:r>
+              <w:rPr>
+                <w:rFonts w:ascii="Times New Roman" w:eastAsia="Times New Roman" w:hAnsi="Times New Roman" w:cs="Times New Roman"/>
+                <w:sz w:val="20"/>
+                <w:szCs w:val="20"/>
+              </w:rPr>
+              <w:t> </w:t>
+            </w:r>
+          </w:p>
+        </w:tc>
+        <w:tc>
+          <w:tcPr>
+            <w:tcW w:w="3639" w:type="dxa"/>
+            <w:tcBorders>
+              <w:top w:val="outset" w:sz="6" w:space="0" w:color="auto"/>
+              <w:left w:val="outset" w:sz="6" w:space="0" w:color="auto"/>
+              <w:bottom w:val="outset" w:sz="6" w:space="0" w:color="auto"/>
+              <w:right w:val="outset" w:sz="6" w:space="0" w:color="auto"/>
+            </w:tcBorders>
+            <w:vAlign w:val="center"/>
+          </w:tcPr>
+          <w:p>
+            <w:pPr>
+              <w:spacing w:after="0" w:line="240" w:lineRule="auto"/>
+              <w:rPr>
+                <w:rFonts w:ascii="Times New Roman" w:eastAsia="Times New Roman" w:hAnsi="Times New Roman" w:cs="Times New Roman"/>
+                <w:sz w:val="20"/>
+                <w:szCs w:val="20"/>
+              </w:rPr>
+            </w:pPr>
+            <w:r>
+              <w:rPr>
+                <w:rFonts w:ascii="Times New Roman" w:eastAsia="Times New Roman" w:hAnsi="Times New Roman" w:cs="Times New Roman"/>
+                <w:sz w:val="20"/>
+                <w:szCs w:val="20"/>
+              </w:rPr>
+              <w:t>Coffee successfully purchased. Change = 0</w:t>
+            </w:r>
+          </w:p>
+        </w:tc>
+        <w:tc>
+          <w:tcPr>
+            <w:tcW w:w="3690" w:type="dxa"/>
+            <w:tcBorders>
+              <w:top w:val="outset" w:sz="6" w:space="0" w:color="auto"/>
+              <w:left w:val="outset" w:sz="6" w:space="0" w:color="auto"/>
+              <w:bottom w:val="outset" w:sz="6" w:space="0" w:color="auto"/>
+              <w:right w:val="outset" w:sz="6" w:space="0" w:color="auto"/>
+            </w:tcBorders>
+            <w:vAlign w:val="center"/>
+          </w:tcPr>
+          <w:p>
+            <w:pPr>
+              <w:spacing w:after="0" w:line="240" w:lineRule="auto"/>
+              <w:rPr>
+                <w:rFonts w:ascii="Times New Roman" w:eastAsia="Times New Roman" w:hAnsi="Times New Roman" w:cs="Times New Roman"/>
+                <w:sz w:val="18"/>
+                <w:szCs w:val="18"/>
+              </w:rPr>
+            </w:pPr>
+          </w:p>
+        </w:tc>
+      </w:tr>
+      <w:tr>
+        <w:trPr>
+          <w:trHeight w:val="2037"/>
+          <w:tblCellSpacing w:w="0" w:type="dxa"/>
+        </w:trPr>
+        <w:tc>
+          <w:tcPr>
+            <w:tcW w:w="0" w:type="auto"/>
+            <w:tcBorders>
+              <w:top w:val="outset" w:sz="6" w:space="0" w:color="auto"/>
+              <w:left w:val="outset" w:sz="6" w:space="0" w:color="auto"/>
+              <w:bottom w:val="outset" w:sz="6" w:space="0" w:color="auto"/>
+              <w:right w:val="outset" w:sz="6" w:space="0" w:color="auto"/>
+            </w:tcBorders>
+            <w:vAlign w:val="center"/>
+          </w:tcPr>
+          <w:p>
+            <w:pPr>
+              <w:spacing w:after="0" w:line="240" w:lineRule="auto"/>
+              <w:rPr>
+                <w:rFonts w:ascii="Times New Roman" w:eastAsia="Times New Roman" w:hAnsi="Times New Roman" w:cs="Times New Roman"/>
+                <w:sz w:val="20"/>
+                <w:szCs w:val="20"/>
+              </w:rPr>
+            </w:pPr>
+            <w:r>
+              <w:rPr>
+                <w:rFonts w:ascii="Times New Roman" w:eastAsia="Times New Roman" w:hAnsi="Times New Roman" w:cs="Times New Roman"/>
+                <w:sz w:val="20"/>
+                <w:szCs w:val="20"/>
+              </w:rPr>
+              <w:t>makeCoffee2</w:t>
+            </w:r>
+          </w:p>
+        </w:tc>
+        <w:tc>
+          <w:tcPr>
+            <w:tcW w:w="0" w:type="auto"/>
+            <w:tcBorders>
+              <w:top w:val="outset" w:sz="6" w:space="0" w:color="auto"/>
+              <w:left w:val="outset" w:sz="6" w:space="0" w:color="auto"/>
+              <w:bottom w:val="outset" w:sz="6" w:space="0" w:color="auto"/>
+              <w:right w:val="outset" w:sz="6" w:space="0" w:color="auto"/>
+            </w:tcBorders>
+            <w:vAlign w:val="center"/>
+          </w:tcPr>
+          <w:p>
+            <w:pPr>
+              <w:spacing w:before="100" w:beforeAutospacing="1" w:after="100" w:afterAutospacing="1" w:line="240" w:lineRule="auto"/>
+              <w:rPr>
+                <w:rFonts w:ascii="Times New Roman" w:eastAsia="Times New Roman" w:hAnsi="Times New Roman" w:cs="Times New Roman"/>
+                <w:sz w:val="20"/>
+                <w:szCs w:val="20"/>
+              </w:rPr>
+            </w:pPr>
+            <w:r>
+              <w:rPr>
+                <w:rFonts w:ascii="Times New Roman" w:eastAsia="Times New Roman" w:hAnsi="Times New Roman" w:cs="Times New Roman"/>
+                <w:sz w:val="20"/>
+                <w:szCs w:val="20"/>
+              </w:rPr>
+              <w:t>Precondition: addRecipe1 has run successfully</w:t>
+            </w:r>
+            <w:r>
+              <w:rPr>
+                <w:rFonts w:ascii="Times New Roman" w:eastAsia="Times New Roman" w:hAnsi="Times New Roman" w:cs="Times New Roman"/>
+                <w:sz w:val="20"/>
+                <w:szCs w:val="20"/>
+              </w:rPr>
+              <w:t> </w:t>
+            </w:r>
+            <w:r>
+              <w:rPr>
+                <w:rFonts w:ascii="Times New Roman" w:eastAsia="Times New Roman" w:hAnsi="Times New Roman" w:cs="Times New Roman"/>
+                <w:sz w:val="20"/>
+                <w:szCs w:val="20"/>
+              </w:rPr>
+              <w:br/>
+              <w:t>Enter: Menu option 6, "Make Coffee</w:t>
+            </w:r>
+            <w:r>
+              <w:rPr>
+                <w:rFonts w:ascii="Times New Roman" w:eastAsia="Times New Roman" w:hAnsi="Times New Roman" w:cs="Times New Roman"/>
+                <w:sz w:val="20"/>
+                <w:szCs w:val="20"/>
+              </w:rPr>
+              <w:t>"</w:t>
+            </w:r>
+            <w:r>
+              <w:rPr>
+                <w:rFonts w:ascii="Times New Roman" w:eastAsia="Times New Roman" w:hAnsi="Times New Roman" w:cs="Times New Roman"/>
+                <w:sz w:val="20"/>
+                <w:szCs w:val="20"/>
+              </w:rPr>
+              <w:br/>
+              <w:t>Select: Coffee</w:t>
+            </w:r>
+            <w:r>
+              <w:rPr>
+                <w:rFonts w:ascii="Times New Roman" w:eastAsia="Times New Roman" w:hAnsi="Times New Roman" w:cs="Times New Roman"/>
+                <w:sz w:val="20"/>
+                <w:szCs w:val="20"/>
+              </w:rPr>
+              <w:t> </w:t>
+            </w:r>
+            <w:r>
+              <w:rPr>
+                <w:rFonts w:ascii="Times New Roman" w:eastAsia="Times New Roman" w:hAnsi="Times New Roman" w:cs="Times New Roman"/>
+                <w:sz w:val="20"/>
+                <w:szCs w:val="20"/>
+              </w:rPr>
+              <w:br/>
+              <w:t>Paid:</w:t>
+            </w:r>
+            <w:r>
+              <w:rPr>
+                <w:rFonts w:ascii="Times New Roman" w:eastAsia="Times New Roman" w:hAnsi="Times New Roman" w:cs="Times New Roman"/>
+                <w:sz w:val="20"/>
+                <w:szCs w:val="20"/>
+              </w:rPr>
+              <w:t xml:space="preserve"> 55</w:t>
+            </w:r>
+            <w:r>
+              <w:rPr>
+                <w:rFonts w:ascii="Times New Roman" w:eastAsia="Times New Roman" w:hAnsi="Times New Roman" w:cs="Times New Roman"/>
+                <w:sz w:val="20"/>
+                <w:szCs w:val="20"/>
+              </w:rPr>
+              <w:br/>
+              <w:t>Return to main menu.</w:t>
+            </w:r>
+            <w:r>
+              <w:rPr>
+                <w:rFonts w:ascii="Times New Roman" w:eastAsia="Times New Roman" w:hAnsi="Times New Roman" w:cs="Times New Roman"/>
+                <w:sz w:val="20"/>
+                <w:szCs w:val="20"/>
+              </w:rPr>
+              <w:t> </w:t>
+            </w:r>
+          </w:p>
+        </w:tc>
+        <w:tc>
+          <w:tcPr>
+            <w:tcW w:w="3639" w:type="dxa"/>
+            <w:tcBorders>
+              <w:top w:val="outset" w:sz="6" w:space="0" w:color="auto"/>
+              <w:left w:val="outset" w:sz="6" w:space="0" w:color="auto"/>
+              <w:bottom w:val="outset" w:sz="6" w:space="0" w:color="auto"/>
+              <w:right w:val="outset" w:sz="6" w:space="0" w:color="auto"/>
+            </w:tcBorders>
+            <w:vAlign w:val="center"/>
+          </w:tcPr>
+          <w:p>
+            <w:pPr>
+              <w:spacing w:after="0" w:line="240" w:lineRule="auto"/>
+              <w:rPr>
+                <w:rFonts w:ascii="Times New Roman" w:eastAsia="Times New Roman" w:hAnsi="Times New Roman" w:cs="Times New Roman"/>
+                <w:sz w:val="20"/>
+                <w:szCs w:val="20"/>
+              </w:rPr>
+            </w:pPr>
+            <w:r>
+              <w:rPr>
+                <w:rFonts w:ascii="Times New Roman" w:eastAsia="Times New Roman" w:hAnsi="Times New Roman" w:cs="Times New Roman"/>
+                <w:sz w:val="20"/>
+                <w:szCs w:val="20"/>
+              </w:rPr>
+              <w:t>Coffee successfully purchased.</w:t>
+            </w:r>
+          </w:p>
+          <w:p>
+            <w:pPr>
+              <w:spacing w:after="0" w:line="240" w:lineRule="auto"/>
+              <w:rPr>
+                <w:rFonts w:ascii="Times New Roman" w:eastAsia="Times New Roman" w:hAnsi="Times New Roman" w:cs="Times New Roman"/>
+                <w:sz w:val="20"/>
+                <w:szCs w:val="20"/>
+              </w:rPr>
+            </w:pPr>
+            <w:r>
+              <w:rPr>
+                <w:rFonts w:ascii="Times New Roman" w:eastAsia="Times New Roman" w:hAnsi="Times New Roman" w:cs="Times New Roman"/>
+                <w:sz w:val="20"/>
+                <w:szCs w:val="20"/>
+              </w:rPr>
+              <w:t>Change = 5</w:t>
+            </w:r>
+          </w:p>
+        </w:tc>
+        <w:tc>
+          <w:tcPr>
+            <w:tcW w:w="3690" w:type="dxa"/>
+            <w:tcBorders>
+              <w:top w:val="outset" w:sz="6" w:space="0" w:color="auto"/>
+              <w:left w:val="outset" w:sz="6" w:space="0" w:color="auto"/>
+              <w:bottom w:val="outset" w:sz="6" w:space="0" w:color="auto"/>
+              <w:right w:val="outset" w:sz="6" w:space="0" w:color="auto"/>
+            </w:tcBorders>
+            <w:vAlign w:val="center"/>
+          </w:tcPr>
+          <w:p>
+            <w:pPr>
+              <w:spacing w:after="0" w:line="240" w:lineRule="auto"/>
+              <w:rPr>
+                <w:rFonts w:ascii="Times New Roman" w:eastAsia="Times New Roman" w:hAnsi="Times New Roman" w:cs="Times New Roman"/>
+                <w:sz w:val="18"/>
+                <w:szCs w:val="18"/>
+              </w:rPr>
+            </w:pPr>
+          </w:p>
+        </w:tc>
+      </w:tr>
+      <w:tr>
+        <w:trPr>
+          <w:trHeight w:val="2037"/>
+          <w:tblCellSpacing w:w="0" w:type="dxa"/>
+        </w:trPr>
+        <w:tc>
+          <w:tcPr>
+            <w:tcW w:w="0" w:type="auto"/>
+            <w:tcBorders>
+              <w:top w:val="outset" w:sz="6" w:space="0" w:color="auto"/>
+              <w:left w:val="outset" w:sz="6" w:space="0" w:color="auto"/>
+              <w:bottom w:val="outset" w:sz="6" w:space="0" w:color="auto"/>
+              <w:right w:val="outset" w:sz="6" w:space="0" w:color="auto"/>
+            </w:tcBorders>
+            <w:vAlign w:val="center"/>
+          </w:tcPr>
+          <w:p>
+            <w:pPr>
+              <w:spacing w:after="0" w:line="240" w:lineRule="auto"/>
+              <w:rPr>
+                <w:rFonts w:ascii="Times New Roman" w:eastAsia="Times New Roman" w:hAnsi="Times New Roman" w:cs="Times New Roman"/>
+                <w:sz w:val="20"/>
+                <w:szCs w:val="20"/>
+              </w:rPr>
+            </w:pPr>
+            <w:r>
+              <w:rPr>
+                <w:rFonts w:ascii="Times New Roman" w:eastAsia="Times New Roman" w:hAnsi="Times New Roman" w:cs="Times New Roman"/>
+                <w:sz w:val="20"/>
+                <w:szCs w:val="20"/>
+              </w:rPr>
+              <w:t>makeCoffee3</w:t>
+            </w:r>
+          </w:p>
+        </w:tc>
+        <w:tc>
+          <w:tcPr>
+            <w:tcW w:w="0" w:type="auto"/>
+            <w:tcBorders>
+              <w:top w:val="outset" w:sz="6" w:space="0" w:color="auto"/>
+              <w:left w:val="outset" w:sz="6" w:space="0" w:color="auto"/>
+              <w:bottom w:val="outset" w:sz="6" w:space="0" w:color="auto"/>
+              <w:right w:val="outset" w:sz="6" w:space="0" w:color="auto"/>
+            </w:tcBorders>
+            <w:vAlign w:val="center"/>
+          </w:tcPr>
+          <w:p>
+            <w:pPr>
+              <w:spacing w:before="100" w:beforeAutospacing="1" w:after="100" w:afterAutospacing="1" w:line="240" w:lineRule="auto"/>
+              <w:rPr>
+                <w:rFonts w:ascii="Times New Roman" w:eastAsia="Times New Roman" w:hAnsi="Times New Roman" w:cs="Times New Roman"/>
+                <w:sz w:val="20"/>
+                <w:szCs w:val="20"/>
+              </w:rPr>
+            </w:pPr>
+            <w:r>
+              <w:rPr>
+                <w:rFonts w:ascii="Times New Roman" w:eastAsia="Times New Roman" w:hAnsi="Times New Roman" w:cs="Times New Roman"/>
+                <w:sz w:val="20"/>
+                <w:szCs w:val="20"/>
+              </w:rPr>
+              <w:t>Precondition: addRecipe1 has run successfully</w:t>
+            </w:r>
+            <w:r>
+              <w:rPr>
+                <w:rFonts w:ascii="Times New Roman" w:eastAsia="Times New Roman" w:hAnsi="Times New Roman" w:cs="Times New Roman"/>
+                <w:sz w:val="20"/>
+                <w:szCs w:val="20"/>
+              </w:rPr>
+              <w:t> </w:t>
+            </w:r>
+            <w:r>
+              <w:rPr>
+                <w:rFonts w:ascii="Times New Roman" w:eastAsia="Times New Roman" w:hAnsi="Times New Roman" w:cs="Times New Roman"/>
+                <w:sz w:val="20"/>
+                <w:szCs w:val="20"/>
+              </w:rPr>
+              <w:br/>
+              <w:t>Enter: Menu option 6, "Make Coffee</w:t>
+            </w:r>
+            <w:r>
+              <w:rPr>
+                <w:rFonts w:ascii="Times New Roman" w:eastAsia="Times New Roman" w:hAnsi="Times New Roman" w:cs="Times New Roman"/>
+                <w:sz w:val="20"/>
+                <w:szCs w:val="20"/>
+              </w:rPr>
+              <w:t>"</w:t>
+            </w:r>
+            <w:r>
+              <w:rPr>
+                <w:rFonts w:ascii="Times New Roman" w:eastAsia="Times New Roman" w:hAnsi="Times New Roman" w:cs="Times New Roman"/>
+                <w:sz w:val="20"/>
+                <w:szCs w:val="20"/>
+              </w:rPr>
+              <w:br/>
+              <w:t>Select: Coffee</w:t>
+            </w:r>
+            <w:r>
+              <w:rPr>
+                <w:rFonts w:ascii="Times New Roman" w:eastAsia="Times New Roman" w:hAnsi="Times New Roman" w:cs="Times New Roman"/>
+                <w:sz w:val="20"/>
+                <w:szCs w:val="20"/>
+              </w:rPr>
+              <w:t> </w:t>
+            </w:r>
+            <w:r>
+              <w:rPr>
+                <w:rFonts w:ascii="Times New Roman" w:eastAsia="Times New Roman" w:hAnsi="Times New Roman" w:cs="Times New Roman"/>
+                <w:sz w:val="20"/>
+                <w:szCs w:val="20"/>
+              </w:rPr>
+              <w:br/>
+              <w:t>Paid:</w:t>
+            </w:r>
+            <w:r>
+              <w:rPr>
+                <w:rFonts w:ascii="Times New Roman" w:eastAsia="Times New Roman" w:hAnsi="Times New Roman" w:cs="Times New Roman"/>
+                <w:sz w:val="20"/>
+                <w:szCs w:val="20"/>
+              </w:rPr>
+              <w:t xml:space="preserve"> 35</w:t>
+            </w:r>
+            <w:r>
+              <w:rPr>
+                <w:rFonts w:ascii="Times New Roman" w:eastAsia="Times New Roman" w:hAnsi="Times New Roman" w:cs="Times New Roman"/>
+                <w:sz w:val="20"/>
+                <w:szCs w:val="20"/>
+              </w:rPr>
+              <w:br/>
+              <w:t>Return to main menu.</w:t>
+            </w:r>
+            <w:r>
+              <w:rPr>
+                <w:rFonts w:ascii="Times New Roman" w:eastAsia="Times New Roman" w:hAnsi="Times New Roman" w:cs="Times New Roman"/>
+                <w:sz w:val="20"/>
+                <w:szCs w:val="20"/>
+              </w:rPr>
+              <w:t> </w:t>
+            </w:r>
+          </w:p>
+        </w:tc>
+        <w:tc>
+          <w:tcPr>
+            <w:tcW w:w="3639" w:type="dxa"/>
+            <w:tcBorders>
+              <w:top w:val="outset" w:sz="6" w:space="0" w:color="auto"/>
+              <w:left w:val="outset" w:sz="6" w:space="0" w:color="auto"/>
+              <w:bottom w:val="outset" w:sz="6" w:space="0" w:color="auto"/>
+              <w:right w:val="outset" w:sz="6" w:space="0" w:color="auto"/>
+            </w:tcBorders>
+            <w:vAlign w:val="center"/>
+          </w:tcPr>
+          <w:p>
+            <w:pPr>
+              <w:spacing w:after="0" w:line="240" w:lineRule="auto"/>
+              <w:rPr>
+                <w:rFonts w:ascii="Times New Roman" w:eastAsia="Times New Roman" w:hAnsi="Times New Roman" w:cs="Times New Roman"/>
+                <w:sz w:val="20"/>
+                <w:szCs w:val="20"/>
+              </w:rPr>
+            </w:pPr>
+            <w:r>
+              <w:rPr>
+                <w:rFonts w:ascii="Times New Roman" w:eastAsia="Times New Roman" w:hAnsi="Times New Roman" w:cs="Times New Roman"/>
+                <w:sz w:val="20"/>
+                <w:szCs w:val="20"/>
+              </w:rPr>
+              <w:t>Coffee not successfully purchased.</w:t>
+            </w:r>
+          </w:p>
+          <w:p>
+            <w:pPr>
+              <w:spacing w:after="0" w:line="240" w:lineRule="auto"/>
+              <w:rPr>
+                <w:rFonts w:ascii="Times New Roman" w:eastAsia="Times New Roman" w:hAnsi="Times New Roman" w:cs="Times New Roman"/>
+                <w:sz w:val="20"/>
+                <w:szCs w:val="20"/>
+              </w:rPr>
+            </w:pPr>
+            <w:r>
+              <w:rPr>
+                <w:rFonts w:ascii="Times New Roman" w:eastAsia="Times New Roman" w:hAnsi="Times New Roman" w:cs="Times New Roman"/>
+                <w:sz w:val="20"/>
+                <w:szCs w:val="20"/>
+              </w:rPr>
+              <w:t>Change = 35</w:t>
+            </w:r>
+            <w:bookmarkStart w:id="0" w:name="_GoBack"/>
+            <w:bookmarkEnd w:id="0"/>
+          </w:p>
+        </w:tc>
+        <w:tc>
+          <w:tcPr>
+            <w:tcW w:w="3690" w:type="dxa"/>
+            <w:tcBorders>
+              <w:top w:val="outset" w:sz="6" w:space="0" w:color="auto"/>
+              <w:left w:val="outset" w:sz="6" w:space="0" w:color="auto"/>
+              <w:bottom w:val="outset" w:sz="6" w:space="0" w:color="auto"/>
+              <w:right w:val="outset" w:sz="6" w:space="0" w:color="auto"/>
+            </w:tcBorders>
+            <w:vAlign w:val="center"/>
+          </w:tcPr>
+          <w:p>
+            <w:pPr>
+              <w:spacing w:after="0" w:line="240" w:lineRule="auto"/>
+              <w:rPr>
+                <w:rFonts w:ascii="Times New Roman" w:eastAsia="Times New Roman" w:hAnsi="Times New Roman" w:cs="Times New Roman"/>
+                <w:sz w:val="18"/>
+                <w:szCs w:val="18"/>
+              </w:rPr>
+            </w:pPr>
+          </w:p>
+        </w:tc>
+      </w:tr>
+      <w:tr>
+        <w:trPr>
+          <w:trHeight w:val="2037"/>
+          <w:tblCellSpacing w:w="0" w:type="dxa"/>
+        </w:trPr>
+        <w:tc>
+          <w:tcPr>
+            <w:tcW w:w="0" w:type="auto"/>
+            <w:tcBorders>
+              <w:top w:val="outset" w:sz="6" w:space="0" w:color="auto"/>
+              <w:left w:val="outset" w:sz="6" w:space="0" w:color="auto"/>
+              <w:bottom w:val="outset" w:sz="6" w:space="0" w:color="auto"/>
+              <w:right w:val="outset" w:sz="6" w:space="0" w:color="auto"/>
+            </w:tcBorders>
+            <w:vAlign w:val="center"/>
+          </w:tcPr>
+          <w:p>
+            <w:pPr>
+              <w:spacing w:after="0" w:line="240" w:lineRule="auto"/>
+              <w:rPr>
+                <w:rFonts w:ascii="Times New Roman" w:eastAsia="Times New Roman" w:hAnsi="Times New Roman" w:cs="Times New Roman"/>
+                <w:sz w:val="20"/>
+                <w:szCs w:val="20"/>
+              </w:rPr>
+            </w:pPr>
+            <w:r>
+              <w:rPr>
+                <w:rFonts w:ascii="Times New Roman" w:eastAsia="Times New Roman" w:hAnsi="Times New Roman" w:cs="Times New Roman"/>
+                <w:sz w:val="20"/>
+                <w:szCs w:val="20"/>
+              </w:rPr>
+              <w:t>makeCoffee4</w:t>
+            </w:r>
+          </w:p>
+        </w:tc>
+        <w:tc>
+          <w:tcPr>
+            <w:tcW w:w="0" w:type="auto"/>
+            <w:tcBorders>
+              <w:top w:val="outset" w:sz="6" w:space="0" w:color="auto"/>
+              <w:left w:val="outset" w:sz="6" w:space="0" w:color="auto"/>
+              <w:bottom w:val="outset" w:sz="6" w:space="0" w:color="auto"/>
+              <w:right w:val="outset" w:sz="6" w:space="0" w:color="auto"/>
+            </w:tcBorders>
+            <w:vAlign w:val="center"/>
+          </w:tcPr>
+          <w:p>
+            <w:pPr>
+              <w:spacing w:before="100" w:beforeAutospacing="1" w:after="100" w:afterAutospacing="1" w:line="240" w:lineRule="auto"/>
+              <w:rPr>
+                <w:rFonts w:ascii="Times New Roman" w:eastAsia="Times New Roman" w:hAnsi="Times New Roman" w:cs="Times New Roman"/>
+                <w:sz w:val="20"/>
+                <w:szCs w:val="20"/>
+              </w:rPr>
+            </w:pPr>
+            <w:r>
+              <w:rPr>
+                <w:rFonts w:ascii="Times New Roman" w:eastAsia="Times New Roman" w:hAnsi="Times New Roman" w:cs="Times New Roman"/>
+                <w:sz w:val="20"/>
+                <w:szCs w:val="20"/>
+              </w:rPr>
+              <w:t xml:space="preserve">Precondition: </w:t>
+            </w:r>
+            <w:r>
+              <w:rPr>
+                <w:rFonts w:ascii="Times New Roman" w:eastAsia="Times New Roman" w:hAnsi="Times New Roman" w:cs="Times New Roman"/>
+                <w:sz w:val="20"/>
+                <w:szCs w:val="20"/>
+              </w:rPr>
+              <w:t>none</w:t>
+            </w:r>
+            <w:r>
+              <w:rPr>
+                <w:rFonts w:ascii="Times New Roman" w:eastAsia="Times New Roman" w:hAnsi="Times New Roman" w:cs="Times New Roman"/>
+                <w:sz w:val="20"/>
+                <w:szCs w:val="20"/>
+              </w:rPr>
+              <w:br/>
+              <w:t>Enter: Menu option 6, "Make Coffee</w:t>
+            </w:r>
+            <w:r>
+              <w:rPr>
+                <w:rFonts w:ascii="Times New Roman" w:eastAsia="Times New Roman" w:hAnsi="Times New Roman" w:cs="Times New Roman"/>
+                <w:sz w:val="20"/>
+                <w:szCs w:val="20"/>
+              </w:rPr>
+              <w:t>"</w:t>
+            </w:r>
+            <w:r>
+              <w:rPr>
+                <w:rFonts w:ascii="Times New Roman" w:eastAsia="Times New Roman" w:hAnsi="Times New Roman" w:cs="Times New Roman"/>
+                <w:sz w:val="20"/>
+                <w:szCs w:val="20"/>
+              </w:rPr>
+              <w:br/>
+              <w:t>Select: null</w:t>
+            </w:r>
+            <w:r>
+              <w:rPr>
+                <w:rFonts w:ascii="Times New Roman" w:eastAsia="Times New Roman" w:hAnsi="Times New Roman" w:cs="Times New Roman"/>
+                <w:sz w:val="20"/>
+                <w:szCs w:val="20"/>
+              </w:rPr>
+              <w:br/>
+              <w:t>Paid: 50</w:t>
+            </w:r>
+            <w:r>
+              <w:rPr>
+                <w:rFonts w:ascii="Times New Roman" w:eastAsia="Times New Roman" w:hAnsi="Times New Roman" w:cs="Times New Roman"/>
+                <w:sz w:val="20"/>
+                <w:szCs w:val="20"/>
+              </w:rPr>
+              <w:br/>
+              <w:t>Return to main menu.</w:t>
+            </w:r>
+            <w:r>
+              <w:rPr>
+                <w:rFonts w:ascii="Times New Roman" w:eastAsia="Times New Roman" w:hAnsi="Times New Roman" w:cs="Times New Roman"/>
+                <w:sz w:val="20"/>
+                <w:szCs w:val="20"/>
+              </w:rPr>
+              <w:t> </w:t>
+            </w:r>
+          </w:p>
+        </w:tc>
+        <w:tc>
+          <w:tcPr>
+            <w:tcW w:w="3639" w:type="dxa"/>
+            <w:tcBorders>
+              <w:top w:val="outset" w:sz="6" w:space="0" w:color="auto"/>
+              <w:left w:val="outset" w:sz="6" w:space="0" w:color="auto"/>
+              <w:bottom w:val="outset" w:sz="6" w:space="0" w:color="auto"/>
+              <w:right w:val="outset" w:sz="6" w:space="0" w:color="auto"/>
+            </w:tcBorders>
+            <w:vAlign w:val="center"/>
+          </w:tcPr>
+          <w:p>
+            <w:pPr>
+              <w:spacing w:after="0" w:line="240" w:lineRule="auto"/>
+              <w:rPr>
+                <w:rFonts w:ascii="Times New Roman" w:eastAsia="Times New Roman" w:hAnsi="Times New Roman" w:cs="Times New Roman"/>
+                <w:sz w:val="20"/>
+                <w:szCs w:val="20"/>
+              </w:rPr>
+            </w:pPr>
+            <w:r>
+              <w:rPr>
+                <w:rFonts w:ascii="Times New Roman" w:eastAsia="Times New Roman" w:hAnsi="Times New Roman" w:cs="Times New Roman"/>
+                <w:sz w:val="20"/>
+                <w:szCs w:val="20"/>
+              </w:rPr>
+              <w:t>Returns money entered.</w:t>
+            </w:r>
+          </w:p>
+          <w:p>
+            <w:pPr>
+              <w:spacing w:after="0" w:line="240" w:lineRule="auto"/>
+              <w:rPr>
+                <w:rFonts w:ascii="Times New Roman" w:eastAsia="Times New Roman" w:hAnsi="Times New Roman" w:cs="Times New Roman"/>
+                <w:sz w:val="20"/>
+                <w:szCs w:val="20"/>
+              </w:rPr>
+            </w:pPr>
+            <w:r>
+              <w:rPr>
+                <w:rFonts w:ascii="Times New Roman" w:eastAsia="Times New Roman" w:hAnsi="Times New Roman" w:cs="Times New Roman"/>
+                <w:sz w:val="20"/>
+                <w:szCs w:val="20"/>
+              </w:rPr>
+              <w:t>Change = 50</w:t>
+            </w:r>
+          </w:p>
+        </w:tc>
+        <w:tc>
+          <w:tcPr>
+            <w:tcW w:w="3690" w:type="dxa"/>
+            <w:tcBorders>
+              <w:top w:val="outset" w:sz="6" w:space="0" w:color="auto"/>
+              <w:left w:val="outset" w:sz="6" w:space="0" w:color="auto"/>
+              <w:bottom w:val="outset" w:sz="6" w:space="0" w:color="auto"/>
+              <w:right w:val="outset" w:sz="6" w:space="0" w:color="auto"/>
+            </w:tcBorders>
+            <w:vAlign w:val="center"/>
+          </w:tcPr>
+          <w:p>
+            <w:pPr>
+              <w:spacing w:after="0" w:line="240" w:lineRule="auto"/>
+              <w:rPr>
+                <w:rFonts w:ascii="Times New Roman" w:eastAsia="Times New Roman" w:hAnsi="Times New Roman" w:cs="Times New Roman"/>
+                <w:sz w:val="18"/>
+                <w:szCs w:val="18"/>
+              </w:rPr>
+            </w:pPr>
           </w:p>
         </w:tc>
       </w:tr>

</xml_diff>